<commit_message>
new results in labbook
</commit_message>
<xml_diff>
--- a/lyx_ppt/MRI zero_labbook.docx
+++ b/lyx_ppt/MRI zero_labbook.docx
@@ -13,51 +13,6 @@
           <w:b/>
         </w:rPr>
         <w:t>MRI zero</w:t>
-      </w:r>
-    </w:p>
-    <w:p>
-      <w:pPr>
-        <w:rPr>
-          <w:b/>
-        </w:rPr>
-      </w:pPr>
-    </w:p>
-    <w:p>
-      <w:pPr>
-        <w:rPr>
-          <w:b/>
-        </w:rPr>
-      </w:pPr>
-      <w:r>
-        <w:rPr>
-          <w:b/>
-        </w:rPr>
-        <w:t>2</w:t>
-      </w:r>
-      <w:r>
-        <w:rPr>
-          <w:b/>
-        </w:rPr>
-        <w:t>6</w:t>
-      </w:r>
-      <w:r>
-        <w:rPr>
-          <w:b/>
-        </w:rPr>
-        <w:t xml:space="preserve">.03.2019 </w:t>
-      </w:r>
-    </w:p>
-    <w:p>
-      <w:pPr>
-        <w:rPr>
-          <w:b/>
-        </w:rPr>
-      </w:pPr>
-      <w:r>
-        <w:rPr>
-          <w:b/>
-        </w:rPr>
-        <w:t>Try the following experiments:</w:t>
       </w:r>
     </w:p>
     <w:p>
@@ -119,8 +74,6 @@
       <w:r>
         <w:t xml:space="preserve"> spoiled GRE</w:t>
       </w:r>
-      <w:bookmarkStart w:id="0" w:name="_GoBack"/>
-      <w:bookmarkEnd w:id="0"/>
     </w:p>
     <w:p>
       <w:pPr>
@@ -145,24 +98,6 @@
           <w:b/>
         </w:rPr>
       </w:pPr>
-      <w:r>
-        <w:rPr>
-          <w:b/>
-        </w:rPr>
-        <w:t xml:space="preserve">Task: </w:t>
-      </w:r>
-      <w:r>
-        <w:t>RARE without spoilers</w:t>
-      </w:r>
-      <w:r>
-        <w:rPr>
-          <w:b/>
-        </w:rPr>
-        <w:t xml:space="preserve"> - Target: </w:t>
-      </w:r>
-      <w:r>
-        <w:t>RARE with spoilers</w:t>
-      </w:r>
     </w:p>
     <w:p>
       <w:pPr>
@@ -182,6 +117,36 @@
         <w:t xml:space="preserve">Task: </w:t>
       </w:r>
       <w:r>
+        <w:t>RARE without spoilers</w:t>
+      </w:r>
+      <w:r>
+        <w:rPr>
+          <w:b/>
+        </w:rPr>
+        <w:t xml:space="preserve"> - Target: </w:t>
+      </w:r>
+      <w:r>
+        <w:t>RARE with spoilers</w:t>
+      </w:r>
+    </w:p>
+    <w:p>
+      <w:pPr>
+        <w:pStyle w:val="Listenabsatz"/>
+        <w:numPr>
+          <w:ilvl w:val="0"/>
+          <w:numId w:val="2"/>
+        </w:numPr>
+        <w:rPr>
+          <w:b/>
+        </w:rPr>
+      </w:pPr>
+      <w:r>
+        <w:rPr>
+          <w:b/>
+        </w:rPr>
+        <w:t xml:space="preserve">Task: </w:t>
+      </w:r>
+      <w:r>
         <w:t>spoiled</w:t>
       </w:r>
       <w:r>
@@ -197,15 +162,12 @@
         <w:t>Target:</w:t>
       </w:r>
       <w:r>
+        <w:t xml:space="preserve"> spoiled</w:t>
+      </w:r>
+      <w:r>
         <w:t xml:space="preserve"> </w:t>
       </w:r>
       <w:r>
-        <w:t>spoiled</w:t>
-      </w:r>
-      <w:r>
-        <w:t xml:space="preserve"> </w:t>
-      </w:r>
-      <w:r>
         <w:t>RARE</w:t>
       </w:r>
     </w:p>
@@ -222,90 +184,42 @@
           <w:b/>
         </w:rPr>
       </w:pPr>
-    </w:p>
-    <w:p>
-      <w:pPr>
-        <w:rPr>
-          <w:b/>
-        </w:rPr>
-      </w:pPr>
-    </w:p>
-    <w:p>
-      <w:pPr>
-        <w:rPr>
-          <w:b/>
-        </w:rPr>
-      </w:pPr>
-      <w:r>
-        <w:rPr>
-          <w:b/>
-        </w:rPr>
-        <w:t xml:space="preserve">25.03.2019 </w:t>
-      </w:r>
-    </w:p>
-    <w:p>
-      <w:r>
-        <w:t xml:space="preserve">found problem deep in </w:t>
-      </w:r>
-      <w:proofErr w:type="spellStart"/>
-      <w:r>
-        <w:t>sumulation</w:t>
-      </w:r>
-      <w:proofErr w:type="spellEnd"/>
-      <w:r>
-        <w:t xml:space="preserve">: we modeled until now </w:t>
-      </w:r>
-      <w:proofErr w:type="spellStart"/>
-      <w:r>
-        <w:t>deltafunction</w:t>
-      </w:r>
-      <w:proofErr w:type="spellEnd"/>
-      <w:r>
-        <w:t>, now change to continuum</w:t>
-      </w:r>
-    </w:p>
-    <w:p>
-      <w:pPr>
-        <w:rPr>
-          <w:b/>
-        </w:rPr>
-      </w:pPr>
-    </w:p>
-    <w:p>
-      <w:pPr>
-        <w:rPr>
-          <w:b/>
-        </w:rPr>
-      </w:pPr>
-      <w:r>
-        <w:rPr>
-          <w:b/>
-        </w:rPr>
-        <w:t>11.03.2019 –  RARE 2D with spoilers added</w:t>
-      </w:r>
-    </w:p>
-    <w:p>
-      <w:pPr>
-        <w:rPr>
-          <w:b/>
-        </w:rPr>
-      </w:pPr>
-    </w:p>
-    <w:p>
-      <w:pPr>
-        <w:rPr>
-          <w:b/>
-        </w:rPr>
-      </w:pPr>
-      <w:r>
-        <w:rPr>
+      <w:r>
+        <w:rPr>
+          <w:b/>
+        </w:rPr>
+        <w:t>27.03.2019</w:t>
+      </w:r>
+    </w:p>
+    <w:p>
+      <w:pPr>
+        <w:rPr>
+          <w:b/>
+        </w:rPr>
+      </w:pPr>
+      <w:r>
+        <w:rPr>
+          <w:b/>
+        </w:rPr>
+        <w:t>Low SAR GRE optimized</w:t>
+      </w:r>
+    </w:p>
+    <w:p>
+      <w:pPr>
+        <w:rPr>
+          <w:b/>
+        </w:rPr>
+      </w:pPr>
+      <w:r>
+        <w:rPr>
+          <w:b/>
           <w:noProof/>
         </w:rPr>
         <w:drawing>
-          <wp:inline distT="0" distB="0" distL="0" distR="0" wp14:anchorId="3A31B64B" wp14:editId="202B2401">
-            <wp:extent cx="5943600" cy="3343275"/>
-            <wp:effectExtent l="0" t="0" r="0" b="9525"/>
-            <wp:docPr id="2" name="Grafik 2"/>
+          <wp:inline distT="0" distB="0" distL="0" distR="0">
+            <wp:extent cx="4486940" cy="2033300"/>
+            <wp:effectExtent l="0" t="0" r="0" b="0"/>
+            <wp:docPr id="7" name="Grafik 7"/>
             <wp:cNvGraphicFramePr>
               <a:graphicFrameLocks xmlns:a="http://schemas.openxmlformats.org/drawingml/2006/main" noChangeAspect="1"/>
             </wp:cNvGraphicFramePr>
@@ -313,23 +227,39 @@
               <a:graphicData uri="http://schemas.openxmlformats.org/drawingml/2006/picture">
                 <pic:pic xmlns:pic="http://schemas.openxmlformats.org/drawingml/2006/picture">
                   <pic:nvPicPr>
-                    <pic:cNvPr id="1" name=""/>
-                    <pic:cNvPicPr/>
+                    <pic:cNvPr id="0" name="Picture 5"/>
+                    <pic:cNvPicPr>
+                      <a:picLocks noChangeAspect="1" noChangeArrowheads="1"/>
+                    </pic:cNvPicPr>
                   </pic:nvPicPr>
-                  <pic:blipFill>
-                    <a:blip r:embed="rId5"/>
-                    <a:stretch>
-                      <a:fillRect/>
-                    </a:stretch>
+                  <pic:blipFill rotWithShape="1">
+                    <a:blip r:embed="rId5">
+                      <a:extLst>
+                        <a:ext uri="{28A0092B-C50C-407E-A947-70E740481C1C}">
+                          <a14:useLocalDpi xmlns:a14="http://schemas.microsoft.com/office/drawing/2010/main" val="0"/>
+                        </a:ext>
+                      </a:extLst>
+                    </a:blip>
+                    <a:srcRect l="9662"/>
+                    <a:stretch/>
                   </pic:blipFill>
-                  <pic:spPr>
+                  <pic:spPr bwMode="auto">
                     <a:xfrm>
                       <a:off x="0" y="0"/>
-                      <a:ext cx="5943600" cy="3343275"/>
+                      <a:ext cx="4492865" cy="2035985"/>
                     </a:xfrm>
                     <a:prstGeom prst="rect">
                       <a:avLst/>
                     </a:prstGeom>
+                    <a:noFill/>
+                    <a:ln>
+                      <a:noFill/>
+                    </a:ln>
+                    <a:extLst>
+                      <a:ext uri="{53640926-AAD7-44D8-BBD7-CCE9431645EC}">
+                        <a14:shadowObscured xmlns:a14="http://schemas.microsoft.com/office/drawing/2010/main"/>
+                      </a:ext>
+                    </a:extLst>
                   </pic:spPr>
                 </pic:pic>
               </a:graphicData>
@@ -344,44 +274,15 @@
           <w:b/>
         </w:rPr>
       </w:pPr>
-    </w:p>
-    <w:p>
-      <w:pPr>
-        <w:rPr>
-          <w:b/>
-        </w:rPr>
-      </w:pPr>
-    </w:p>
-    <w:p>
-      <w:pPr>
-        <w:rPr>
-          <w:b/>
-        </w:rPr>
-      </w:pPr>
-      <w:r>
-        <w:rPr>
-          <w:b/>
-        </w:rPr>
-        <w:t xml:space="preserve">11.03.2019 –  first RARE 2D results – no spoilers </w:t>
-      </w:r>
-    </w:p>
-    <w:p>
-      <w:pPr>
-        <w:rPr>
-          <w:b/>
-        </w:rPr>
-      </w:pPr>
-    </w:p>
-    <w:p>
       <w:r>
         <w:rPr>
           <w:noProof/>
         </w:rPr>
         <w:drawing>
-          <wp:inline distT="0" distB="0" distL="0" distR="0" wp14:anchorId="0566D140" wp14:editId="54763A46">
-            <wp:extent cx="5943600" cy="3343275"/>
-            <wp:effectExtent l="0" t="0" r="0" b="9525"/>
-            <wp:docPr id="1" name="Grafik 1"/>
+          <wp:inline distT="0" distB="0" distL="0" distR="0" wp14:anchorId="3073FF17" wp14:editId="770E1225">
+            <wp:extent cx="3495675" cy="2105025"/>
+            <wp:effectExtent l="0" t="0" r="9525" b="9525"/>
+            <wp:docPr id="8" name="Grafik 8"/>
             <wp:cNvGraphicFramePr>
               <a:graphicFrameLocks xmlns:a="http://schemas.openxmlformats.org/drawingml/2006/main" noChangeAspect="1"/>
             </wp:cNvGraphicFramePr>
@@ -401,6 +302,680 @@
                   <pic:spPr>
                     <a:xfrm>
                       <a:off x="0" y="0"/>
+                      <a:ext cx="3495675" cy="2105025"/>
+                    </a:xfrm>
+                    <a:prstGeom prst="rect">
+                      <a:avLst/>
+                    </a:prstGeom>
+                  </pic:spPr>
+                </pic:pic>
+              </a:graphicData>
+            </a:graphic>
+          </wp:inline>
+        </w:drawing>
+      </w:r>
+    </w:p>
+    <w:p>
+      <w:pPr>
+        <w:rPr>
+          <w:b/>
+        </w:rPr>
+      </w:pPr>
+      <w:r>
+        <w:rPr>
+          <w:b/>
+          <w:noProof/>
+        </w:rPr>
+        <w:lastRenderedPageBreak/>
+        <w:drawing>
+          <wp:inline distT="0" distB="0" distL="0" distR="0">
+            <wp:extent cx="3437739" cy="2573079"/>
+            <wp:effectExtent l="0" t="0" r="0" b="0"/>
+            <wp:docPr id="9" name="Grafik 9"/>
+            <wp:cNvGraphicFramePr>
+              <a:graphicFrameLocks xmlns:a="http://schemas.openxmlformats.org/drawingml/2006/main" noChangeAspect="1"/>
+            </wp:cNvGraphicFramePr>
+            <a:graphic xmlns:a="http://schemas.openxmlformats.org/drawingml/2006/main">
+              <a:graphicData uri="http://schemas.openxmlformats.org/drawingml/2006/picture">
+                <pic:pic xmlns:pic="http://schemas.openxmlformats.org/drawingml/2006/picture">
+                  <pic:nvPicPr>
+                    <pic:cNvPr id="0" name="Picture 6"/>
+                    <pic:cNvPicPr>
+                      <a:picLocks noChangeAspect="1" noChangeArrowheads="1"/>
+                    </pic:cNvPicPr>
+                  </pic:nvPicPr>
+                  <pic:blipFill>
+                    <a:blip r:embed="rId7">
+                      <a:extLst>
+                        <a:ext uri="{28A0092B-C50C-407E-A947-70E740481C1C}">
+                          <a14:useLocalDpi xmlns:a14="http://schemas.microsoft.com/office/drawing/2010/main" val="0"/>
+                        </a:ext>
+                      </a:extLst>
+                    </a:blip>
+                    <a:srcRect/>
+                    <a:stretch>
+                      <a:fillRect/>
+                    </a:stretch>
+                  </pic:blipFill>
+                  <pic:spPr bwMode="auto">
+                    <a:xfrm>
+                      <a:off x="0" y="0"/>
+                      <a:ext cx="3444324" cy="2578008"/>
+                    </a:xfrm>
+                    <a:prstGeom prst="rect">
+                      <a:avLst/>
+                    </a:prstGeom>
+                    <a:noFill/>
+                    <a:ln>
+                      <a:noFill/>
+                    </a:ln>
+                  </pic:spPr>
+                </pic:pic>
+              </a:graphicData>
+            </a:graphic>
+          </wp:inline>
+        </w:drawing>
+      </w:r>
+    </w:p>
+    <w:p>
+      <w:pPr>
+        <w:rPr>
+          <w:b/>
+        </w:rPr>
+      </w:pPr>
+      <w:r>
+        <w:rPr>
+          <w:b/>
+        </w:rPr>
+        <w:t>Hooray!</w:t>
+      </w:r>
+      <w:bookmarkStart w:id="0" w:name="_GoBack"/>
+      <w:bookmarkEnd w:id="0"/>
+    </w:p>
+    <w:p>
+      <w:pPr>
+        <w:rPr>
+          <w:b/>
+        </w:rPr>
+      </w:pPr>
+    </w:p>
+    <w:p>
+      <w:pPr>
+        <w:rPr>
+          <w:b/>
+        </w:rPr>
+      </w:pPr>
+    </w:p>
+    <w:p>
+      <w:pPr>
+        <w:rPr>
+          <w:b/>
+        </w:rPr>
+      </w:pPr>
+    </w:p>
+    <w:p>
+      <w:pPr>
+        <w:rPr>
+          <w:b/>
+        </w:rPr>
+      </w:pPr>
+    </w:p>
+    <w:p>
+      <w:pPr>
+        <w:rPr>
+          <w:b/>
+        </w:rPr>
+      </w:pPr>
+      <w:r>
+        <w:rPr>
+          <w:b/>
+        </w:rPr>
+        <w:t>2</w:t>
+      </w:r>
+      <w:r>
+        <w:rPr>
+          <w:b/>
+        </w:rPr>
+        <w:t>6</w:t>
+      </w:r>
+      <w:r>
+        <w:rPr>
+          <w:b/>
+        </w:rPr>
+        <w:t xml:space="preserve">.03.2019 </w:t>
+      </w:r>
+    </w:p>
+    <w:p>
+      <w:pPr>
+        <w:rPr>
+          <w:b/>
+        </w:rPr>
+      </w:pPr>
+      <w:r>
+        <w:rPr>
+          <w:b/>
+        </w:rPr>
+        <w:t>Try the following experiments:</w:t>
+      </w:r>
+    </w:p>
+    <w:p>
+      <w:pPr>
+        <w:pStyle w:val="Listenabsatz"/>
+        <w:numPr>
+          <w:ilvl w:val="0"/>
+          <w:numId w:val="3"/>
+        </w:numPr>
+        <w:rPr>
+          <w:b/>
+        </w:rPr>
+      </w:pPr>
+      <w:r>
+        <w:t>spoiled GRE</w:t>
+      </w:r>
+      <w:r>
+        <w:t xml:space="preserve"> (RF and gradient) x2negy</w:t>
+      </w:r>
+      <w:r>
+        <w:rPr>
+          <w:b/>
+          <w:noProof/>
+        </w:rPr>
+        <w:drawing>
+          <wp:inline distT="0" distB="0" distL="0" distR="0">
+            <wp:extent cx="3821373" cy="2864321"/>
+            <wp:effectExtent l="0" t="0" r="0" b="0"/>
+            <wp:docPr id="3" name="Grafik 3"/>
+            <wp:cNvGraphicFramePr>
+              <a:graphicFrameLocks xmlns:a="http://schemas.openxmlformats.org/drawingml/2006/main" noChangeAspect="1"/>
+            </wp:cNvGraphicFramePr>
+            <a:graphic xmlns:a="http://schemas.openxmlformats.org/drawingml/2006/main">
+              <a:graphicData uri="http://schemas.openxmlformats.org/drawingml/2006/picture">
+                <pic:pic xmlns:pic="http://schemas.openxmlformats.org/drawingml/2006/picture">
+                  <pic:nvPicPr>
+                    <pic:cNvPr id="0" name="Picture 1"/>
+                    <pic:cNvPicPr>
+                      <a:picLocks noChangeAspect="1" noChangeArrowheads="1"/>
+                    </pic:cNvPicPr>
+                  </pic:nvPicPr>
+                  <pic:blipFill>
+                    <a:blip r:embed="rId8">
+                      <a:extLst>
+                        <a:ext uri="{28A0092B-C50C-407E-A947-70E740481C1C}">
+                          <a14:useLocalDpi xmlns:a14="http://schemas.microsoft.com/office/drawing/2010/main" val="0"/>
+                        </a:ext>
+                      </a:extLst>
+                    </a:blip>
+                    <a:srcRect/>
+                    <a:stretch>
+                      <a:fillRect/>
+                    </a:stretch>
+                  </pic:blipFill>
+                  <pic:spPr bwMode="auto">
+                    <a:xfrm>
+                      <a:off x="0" y="0"/>
+                      <a:ext cx="3828653" cy="2869778"/>
+                    </a:xfrm>
+                    <a:prstGeom prst="rect">
+                      <a:avLst/>
+                    </a:prstGeom>
+                    <a:noFill/>
+                    <a:ln>
+                      <a:noFill/>
+                    </a:ln>
+                  </pic:spPr>
+                </pic:pic>
+              </a:graphicData>
+            </a:graphic>
+          </wp:inline>
+        </w:drawing>
+      </w:r>
+    </w:p>
+    <w:p>
+      <w:pPr>
+        <w:pStyle w:val="Listenabsatz"/>
+        <w:numPr>
+          <w:ilvl w:val="0"/>
+          <w:numId w:val="3"/>
+        </w:numPr>
+        <w:rPr>
+          <w:b/>
+        </w:rPr>
+      </w:pPr>
+      <w:r>
+        <w:rPr>
+          <w:b/>
+        </w:rPr>
+        <w:t xml:space="preserve">spoiled GRE (RF </w:t>
+      </w:r>
+      <w:proofErr w:type="spellStart"/>
+      <w:r>
+        <w:rPr>
+          <w:b/>
+        </w:rPr>
+        <w:t>spiled</w:t>
+      </w:r>
+      <w:proofErr w:type="spellEnd"/>
+      <w:r>
+        <w:rPr>
+          <w:b/>
+        </w:rPr>
+        <w:t xml:space="preserve"> x2y2</w:t>
+      </w:r>
+    </w:p>
+    <w:p>
+      <w:pPr>
+        <w:pStyle w:val="Listenabsatz"/>
+        <w:rPr>
+          <w:b/>
+        </w:rPr>
+      </w:pPr>
+      <w:r>
+        <w:rPr>
+          <w:b/>
+          <w:noProof/>
+        </w:rPr>
+        <w:lastRenderedPageBreak/>
+        <w:drawing>
+          <wp:inline distT="0" distB="0" distL="0" distR="0">
+            <wp:extent cx="3878317" cy="2907003"/>
+            <wp:effectExtent l="0" t="0" r="0" b="0"/>
+            <wp:docPr id="4" name="Grafik 4"/>
+            <wp:cNvGraphicFramePr>
+              <a:graphicFrameLocks xmlns:a="http://schemas.openxmlformats.org/drawingml/2006/main" noChangeAspect="1"/>
+            </wp:cNvGraphicFramePr>
+            <a:graphic xmlns:a="http://schemas.openxmlformats.org/drawingml/2006/main">
+              <a:graphicData uri="http://schemas.openxmlformats.org/drawingml/2006/picture">
+                <pic:pic xmlns:pic="http://schemas.openxmlformats.org/drawingml/2006/picture">
+                  <pic:nvPicPr>
+                    <pic:cNvPr id="0" name="Picture 2"/>
+                    <pic:cNvPicPr>
+                      <a:picLocks noChangeAspect="1" noChangeArrowheads="1"/>
+                    </pic:cNvPicPr>
+                  </pic:nvPicPr>
+                  <pic:blipFill>
+                    <a:blip r:embed="rId9">
+                      <a:extLst>
+                        <a:ext uri="{28A0092B-C50C-407E-A947-70E740481C1C}">
+                          <a14:useLocalDpi xmlns:a14="http://schemas.microsoft.com/office/drawing/2010/main" val="0"/>
+                        </a:ext>
+                      </a:extLst>
+                    </a:blip>
+                    <a:srcRect/>
+                    <a:stretch>
+                      <a:fillRect/>
+                    </a:stretch>
+                  </pic:blipFill>
+                  <pic:spPr bwMode="auto">
+                    <a:xfrm>
+                      <a:off x="0" y="0"/>
+                      <a:ext cx="3911788" cy="2932091"/>
+                    </a:xfrm>
+                    <a:prstGeom prst="rect">
+                      <a:avLst/>
+                    </a:prstGeom>
+                    <a:noFill/>
+                    <a:ln>
+                      <a:noFill/>
+                    </a:ln>
+                  </pic:spPr>
+                </pic:pic>
+              </a:graphicData>
+            </a:graphic>
+          </wp:inline>
+        </w:drawing>
+      </w:r>
+    </w:p>
+    <w:p>
+      <w:pPr>
+        <w:rPr>
+          <w:b/>
+        </w:rPr>
+      </w:pPr>
+    </w:p>
+    <w:p>
+      <w:pPr>
+        <w:pStyle w:val="Listenabsatz"/>
+        <w:numPr>
+          <w:ilvl w:val="0"/>
+          <w:numId w:val="3"/>
+        </w:numPr>
+        <w:rPr>
+          <w:b/>
+        </w:rPr>
+      </w:pPr>
+      <w:r>
+        <w:t>unspoiled GRE (</w:t>
+      </w:r>
+      <w:proofErr w:type="spellStart"/>
+      <w:r>
+        <w:t>Rf</w:t>
+      </w:r>
+      <w:proofErr w:type="spellEnd"/>
+      <w:r>
+        <w:t xml:space="preserve"> spoiled, no gradient)</w:t>
+      </w:r>
+    </w:p>
+    <w:p>
+      <w:pPr>
+        <w:pStyle w:val="Listenabsatz"/>
+        <w:rPr>
+          <w:b/>
+        </w:rPr>
+      </w:pPr>
+      <w:r>
+        <w:rPr>
+          <w:b/>
+          <w:noProof/>
+        </w:rPr>
+        <w:drawing>
+          <wp:inline distT="0" distB="0" distL="0" distR="0">
+            <wp:extent cx="2990572" cy="2244178"/>
+            <wp:effectExtent l="0" t="0" r="0" b="0"/>
+            <wp:docPr id="5" name="Grafik 5"/>
+            <wp:cNvGraphicFramePr>
+              <a:graphicFrameLocks xmlns:a="http://schemas.openxmlformats.org/drawingml/2006/main" noChangeAspect="1"/>
+            </wp:cNvGraphicFramePr>
+            <a:graphic xmlns:a="http://schemas.openxmlformats.org/drawingml/2006/main">
+              <a:graphicData uri="http://schemas.openxmlformats.org/drawingml/2006/picture">
+                <pic:pic xmlns:pic="http://schemas.openxmlformats.org/drawingml/2006/picture">
+                  <pic:nvPicPr>
+                    <pic:cNvPr id="0" name="Picture 3"/>
+                    <pic:cNvPicPr>
+                      <a:picLocks noChangeAspect="1" noChangeArrowheads="1"/>
+                    </pic:cNvPicPr>
+                  </pic:nvPicPr>
+                  <pic:blipFill>
+                    <a:blip r:embed="rId10">
+                      <a:extLst>
+                        <a:ext uri="{28A0092B-C50C-407E-A947-70E740481C1C}">
+                          <a14:useLocalDpi xmlns:a14="http://schemas.microsoft.com/office/drawing/2010/main" val="0"/>
+                        </a:ext>
+                      </a:extLst>
+                    </a:blip>
+                    <a:srcRect/>
+                    <a:stretch>
+                      <a:fillRect/>
+                    </a:stretch>
+                  </pic:blipFill>
+                  <pic:spPr bwMode="auto">
+                    <a:xfrm>
+                      <a:off x="0" y="0"/>
+                      <a:ext cx="3010306" cy="2258987"/>
+                    </a:xfrm>
+                    <a:prstGeom prst="rect">
+                      <a:avLst/>
+                    </a:prstGeom>
+                    <a:noFill/>
+                    <a:ln>
+                      <a:noFill/>
+                    </a:ln>
+                  </pic:spPr>
+                </pic:pic>
+              </a:graphicData>
+            </a:graphic>
+          </wp:inline>
+        </w:drawing>
+      </w:r>
+    </w:p>
+    <w:p>
+      <w:pPr>
+        <w:pStyle w:val="Listenabsatz"/>
+        <w:numPr>
+          <w:ilvl w:val="0"/>
+          <w:numId w:val="3"/>
+        </w:numPr>
+        <w:rPr>
+          <w:b/>
+        </w:rPr>
+      </w:pPr>
+      <w:r>
+        <w:rPr>
+          <w:b/>
+        </w:rPr>
+        <w:t>unspoiled (no grad, no RF)</w:t>
+      </w:r>
+    </w:p>
+    <w:p>
+      <w:pPr>
+        <w:ind w:left="360"/>
+        <w:rPr>
+          <w:b/>
+        </w:rPr>
+      </w:pPr>
+      <w:r>
+        <w:rPr>
+          <w:noProof/>
+        </w:rPr>
+        <w:lastRenderedPageBreak/>
+        <w:drawing>
+          <wp:inline distT="0" distB="0" distL="0" distR="0">
+            <wp:extent cx="3011858" cy="2254228"/>
+            <wp:effectExtent l="0" t="0" r="0" b="0"/>
+            <wp:docPr id="6" name="Grafik 6"/>
+            <wp:cNvGraphicFramePr>
+              <a:graphicFrameLocks xmlns:a="http://schemas.openxmlformats.org/drawingml/2006/main" noChangeAspect="1"/>
+            </wp:cNvGraphicFramePr>
+            <a:graphic xmlns:a="http://schemas.openxmlformats.org/drawingml/2006/main">
+              <a:graphicData uri="http://schemas.openxmlformats.org/drawingml/2006/picture">
+                <pic:pic xmlns:pic="http://schemas.openxmlformats.org/drawingml/2006/picture">
+                  <pic:nvPicPr>
+                    <pic:cNvPr id="0" name="Picture 4"/>
+                    <pic:cNvPicPr>
+                      <a:picLocks noChangeAspect="1" noChangeArrowheads="1"/>
+                    </pic:cNvPicPr>
+                  </pic:nvPicPr>
+                  <pic:blipFill>
+                    <a:blip r:embed="rId11">
+                      <a:extLst>
+                        <a:ext uri="{28A0092B-C50C-407E-A947-70E740481C1C}">
+                          <a14:useLocalDpi xmlns:a14="http://schemas.microsoft.com/office/drawing/2010/main" val="0"/>
+                        </a:ext>
+                      </a:extLst>
+                    </a:blip>
+                    <a:srcRect/>
+                    <a:stretch>
+                      <a:fillRect/>
+                    </a:stretch>
+                  </pic:blipFill>
+                  <pic:spPr bwMode="auto">
+                    <a:xfrm>
+                      <a:off x="0" y="0"/>
+                      <a:ext cx="3034671" cy="2271303"/>
+                    </a:xfrm>
+                    <a:prstGeom prst="rect">
+                      <a:avLst/>
+                    </a:prstGeom>
+                    <a:noFill/>
+                    <a:ln>
+                      <a:noFill/>
+                    </a:ln>
+                  </pic:spPr>
+                </pic:pic>
+              </a:graphicData>
+            </a:graphic>
+          </wp:inline>
+        </w:drawing>
+      </w:r>
+    </w:p>
+    <w:p>
+      <w:pPr>
+        <w:rPr>
+          <w:b/>
+        </w:rPr>
+      </w:pPr>
+    </w:p>
+    <w:p>
+      <w:pPr>
+        <w:rPr>
+          <w:b/>
+        </w:rPr>
+      </w:pPr>
+      <w:r>
+        <w:rPr>
+          <w:b/>
+        </w:rPr>
+        <w:t xml:space="preserve">25.03.2019 </w:t>
+      </w:r>
+    </w:p>
+    <w:p>
+      <w:r>
+        <w:t xml:space="preserve">found problem deep in </w:t>
+      </w:r>
+      <w:proofErr w:type="spellStart"/>
+      <w:r>
+        <w:t>sumulation</w:t>
+      </w:r>
+      <w:proofErr w:type="spellEnd"/>
+      <w:r>
+        <w:t xml:space="preserve">: we modeled until now </w:t>
+      </w:r>
+      <w:proofErr w:type="spellStart"/>
+      <w:r>
+        <w:t>deltafunction</w:t>
+      </w:r>
+      <w:proofErr w:type="spellEnd"/>
+      <w:r>
+        <w:t>, now change to continuum</w:t>
+      </w:r>
+    </w:p>
+    <w:p>
+      <w:pPr>
+        <w:rPr>
+          <w:b/>
+        </w:rPr>
+      </w:pPr>
+    </w:p>
+    <w:p>
+      <w:pPr>
+        <w:rPr>
+          <w:b/>
+        </w:rPr>
+      </w:pPr>
+      <w:r>
+        <w:rPr>
+          <w:b/>
+        </w:rPr>
+        <w:t>11.03.2019 –  RARE 2D with spoilers added</w:t>
+      </w:r>
+    </w:p>
+    <w:p>
+      <w:pPr>
+        <w:rPr>
+          <w:b/>
+        </w:rPr>
+      </w:pPr>
+    </w:p>
+    <w:p>
+      <w:pPr>
+        <w:rPr>
+          <w:b/>
+        </w:rPr>
+      </w:pPr>
+      <w:r>
+        <w:rPr>
+          <w:noProof/>
+        </w:rPr>
+        <w:drawing>
+          <wp:inline distT="0" distB="0" distL="0" distR="0" wp14:anchorId="3A31B64B" wp14:editId="202B2401">
+            <wp:extent cx="5943600" cy="3343275"/>
+            <wp:effectExtent l="0" t="0" r="0" b="9525"/>
+            <wp:docPr id="2" name="Grafik 2"/>
+            <wp:cNvGraphicFramePr>
+              <a:graphicFrameLocks xmlns:a="http://schemas.openxmlformats.org/drawingml/2006/main" noChangeAspect="1"/>
+            </wp:cNvGraphicFramePr>
+            <a:graphic xmlns:a="http://schemas.openxmlformats.org/drawingml/2006/main">
+              <a:graphicData uri="http://schemas.openxmlformats.org/drawingml/2006/picture">
+                <pic:pic xmlns:pic="http://schemas.openxmlformats.org/drawingml/2006/picture">
+                  <pic:nvPicPr>
+                    <pic:cNvPr id="1" name=""/>
+                    <pic:cNvPicPr/>
+                  </pic:nvPicPr>
+                  <pic:blipFill>
+                    <a:blip r:embed="rId12"/>
+                    <a:stretch>
+                      <a:fillRect/>
+                    </a:stretch>
+                  </pic:blipFill>
+                  <pic:spPr>
+                    <a:xfrm>
+                      <a:off x="0" y="0"/>
+                      <a:ext cx="5943600" cy="3343275"/>
+                    </a:xfrm>
+                    <a:prstGeom prst="rect">
+                      <a:avLst/>
+                    </a:prstGeom>
+                  </pic:spPr>
+                </pic:pic>
+              </a:graphicData>
+            </a:graphic>
+          </wp:inline>
+        </w:drawing>
+      </w:r>
+    </w:p>
+    <w:p>
+      <w:pPr>
+        <w:rPr>
+          <w:b/>
+        </w:rPr>
+      </w:pPr>
+    </w:p>
+    <w:p>
+      <w:pPr>
+        <w:rPr>
+          <w:b/>
+        </w:rPr>
+      </w:pPr>
+    </w:p>
+    <w:p>
+      <w:pPr>
+        <w:rPr>
+          <w:b/>
+        </w:rPr>
+      </w:pPr>
+      <w:r>
+        <w:rPr>
+          <w:b/>
+        </w:rPr>
+        <w:lastRenderedPageBreak/>
+        <w:t xml:space="preserve">11.03.2019 –  first RARE 2D results – no spoilers </w:t>
+      </w:r>
+    </w:p>
+    <w:p>
+      <w:pPr>
+        <w:rPr>
+          <w:b/>
+        </w:rPr>
+      </w:pPr>
+    </w:p>
+    <w:p>
+      <w:r>
+        <w:rPr>
+          <w:noProof/>
+        </w:rPr>
+        <w:drawing>
+          <wp:inline distT="0" distB="0" distL="0" distR="0" wp14:anchorId="0566D140" wp14:editId="54763A46">
+            <wp:extent cx="5943600" cy="3343275"/>
+            <wp:effectExtent l="0" t="0" r="0" b="9525"/>
+            <wp:docPr id="1" name="Grafik 1"/>
+            <wp:cNvGraphicFramePr>
+              <a:graphicFrameLocks xmlns:a="http://schemas.openxmlformats.org/drawingml/2006/main" noChangeAspect="1"/>
+            </wp:cNvGraphicFramePr>
+            <a:graphic xmlns:a="http://schemas.openxmlformats.org/drawingml/2006/main">
+              <a:graphicData uri="http://schemas.openxmlformats.org/drawingml/2006/picture">
+                <pic:pic xmlns:pic="http://schemas.openxmlformats.org/drawingml/2006/picture">
+                  <pic:nvPicPr>
+                    <pic:cNvPr id="1" name=""/>
+                    <pic:cNvPicPr/>
+                  </pic:nvPicPr>
+                  <pic:blipFill>
+                    <a:blip r:embed="rId13"/>
+                    <a:stretch>
+                      <a:fillRect/>
+                    </a:stretch>
+                  </pic:blipFill>
+                  <pic:spPr>
+                    <a:xfrm>
+                      <a:off x="0" y="0"/>
                       <a:ext cx="5943600" cy="3343275"/>
                     </a:xfrm>
                     <a:prstGeom prst="rect">
@@ -540,6 +1115,92 @@
     </w:lvl>
   </w:abstractNum>
   <w:abstractNum w:abstractNumId="1" w15:restartNumberingAfterBreak="0">
+    <w:nsid w:val="32F63BCF"/>
+    <w:multiLevelType w:val="hybridMultilevel"/>
+    <w:tmpl w:val="B37E55EE"/>
+    <w:lvl w:ilvl="0" w:tplc="0409000F">
+      <w:start w:val="1"/>
+      <w:numFmt w:val="decimal"/>
+      <w:lvlText w:val="%1."/>
+      <w:lvlJc w:val="left"/>
+      <w:pPr>
+        <w:ind w:left="720" w:hanging="360"/>
+      </w:pPr>
+    </w:lvl>
+    <w:lvl w:ilvl="1" w:tplc="04090019" w:tentative="1">
+      <w:start w:val="1"/>
+      <w:numFmt w:val="lowerLetter"/>
+      <w:lvlText w:val="%2."/>
+      <w:lvlJc w:val="left"/>
+      <w:pPr>
+        <w:ind w:left="1440" w:hanging="360"/>
+      </w:pPr>
+    </w:lvl>
+    <w:lvl w:ilvl="2" w:tplc="0409001B" w:tentative="1">
+      <w:start w:val="1"/>
+      <w:numFmt w:val="lowerRoman"/>
+      <w:lvlText w:val="%3."/>
+      <w:lvlJc w:val="right"/>
+      <w:pPr>
+        <w:ind w:left="2160" w:hanging="180"/>
+      </w:pPr>
+    </w:lvl>
+    <w:lvl w:ilvl="3" w:tplc="0409000F" w:tentative="1">
+      <w:start w:val="1"/>
+      <w:numFmt w:val="decimal"/>
+      <w:lvlText w:val="%4."/>
+      <w:lvlJc w:val="left"/>
+      <w:pPr>
+        <w:ind w:left="2880" w:hanging="360"/>
+      </w:pPr>
+    </w:lvl>
+    <w:lvl w:ilvl="4" w:tplc="04090019" w:tentative="1">
+      <w:start w:val="1"/>
+      <w:numFmt w:val="lowerLetter"/>
+      <w:lvlText w:val="%5."/>
+      <w:lvlJc w:val="left"/>
+      <w:pPr>
+        <w:ind w:left="3600" w:hanging="360"/>
+      </w:pPr>
+    </w:lvl>
+    <w:lvl w:ilvl="5" w:tplc="0409001B" w:tentative="1">
+      <w:start w:val="1"/>
+      <w:numFmt w:val="lowerRoman"/>
+      <w:lvlText w:val="%6."/>
+      <w:lvlJc w:val="right"/>
+      <w:pPr>
+        <w:ind w:left="4320" w:hanging="180"/>
+      </w:pPr>
+    </w:lvl>
+    <w:lvl w:ilvl="6" w:tplc="0409000F" w:tentative="1">
+      <w:start w:val="1"/>
+      <w:numFmt w:val="decimal"/>
+      <w:lvlText w:val="%7."/>
+      <w:lvlJc w:val="left"/>
+      <w:pPr>
+        <w:ind w:left="5040" w:hanging="360"/>
+      </w:pPr>
+    </w:lvl>
+    <w:lvl w:ilvl="7" w:tplc="04090019" w:tentative="1">
+      <w:start w:val="1"/>
+      <w:numFmt w:val="lowerLetter"/>
+      <w:lvlText w:val="%8."/>
+      <w:lvlJc w:val="left"/>
+      <w:pPr>
+        <w:ind w:left="5760" w:hanging="360"/>
+      </w:pPr>
+    </w:lvl>
+    <w:lvl w:ilvl="8" w:tplc="0409001B" w:tentative="1">
+      <w:start w:val="1"/>
+      <w:numFmt w:val="lowerRoman"/>
+      <w:lvlText w:val="%9."/>
+      <w:lvlJc w:val="right"/>
+      <w:pPr>
+        <w:ind w:left="6480" w:hanging="180"/>
+      </w:pPr>
+    </w:lvl>
+  </w:abstractNum>
+  <w:abstractNum w:abstractNumId="2" w15:restartNumberingAfterBreak="0">
     <w:nsid w:val="65F52854"/>
     <w:multiLevelType w:val="hybridMultilevel"/>
     <w:tmpl w:val="B37E55EE"/>
@@ -629,6 +1290,9 @@
     <w:abstractNumId w:val="0"/>
   </w:num>
   <w:num w:numId="2">
+    <w:abstractNumId w:val="2"/>
+  </w:num>
+  <w:num w:numId="3">
     <w:abstractNumId w:val="1"/>
   </w:num>
 </w:numbering>

</xml_diff>

<commit_message>
check for spoiling here: Nspins min 25^2
</commit_message>
<xml_diff>
--- a/lyx_ppt/MRI zero_labbook.docx
+++ b/lyx_ppt/MRI zero_labbook.docx
@@ -184,6 +184,13 @@
           <w:b/>
         </w:rPr>
       </w:pPr>
+    </w:p>
+    <w:p>
+      <w:pPr>
+        <w:rPr>
+          <w:b/>
+        </w:rPr>
+      </w:pPr>
       <w:r>
         <w:rPr>
           <w:b/>
@@ -197,6 +204,676 @@
           <w:b/>
         </w:rPr>
       </w:pPr>
+      <w:proofErr w:type="spellStart"/>
+      <w:r>
+        <w:rPr>
+          <w:b/>
+        </w:rPr>
+        <w:t>Div</w:t>
+      </w:r>
+      <w:proofErr w:type="spellEnd"/>
+      <w:r>
+        <w:rPr>
+          <w:b/>
+        </w:rPr>
+        <w:t xml:space="preserve"> by sz-1</w:t>
+      </w:r>
+    </w:p>
+    <w:p>
+      <w:pPr>
+        <w:rPr>
+          <w:b/>
+        </w:rPr>
+      </w:pPr>
+      <w:r>
+        <w:rPr>
+          <w:noProof/>
+        </w:rPr>
+        <w:drawing>
+          <wp:inline distT="0" distB="0" distL="0" distR="0" wp14:anchorId="72D7B5F8" wp14:editId="0219D964">
+            <wp:extent cx="5943600" cy="1246505"/>
+            <wp:effectExtent l="0" t="0" r="0" b="0"/>
+            <wp:docPr id="16" name="Grafik 16"/>
+            <wp:cNvGraphicFramePr>
+              <a:graphicFrameLocks xmlns:a="http://schemas.openxmlformats.org/drawingml/2006/main" noChangeAspect="1"/>
+            </wp:cNvGraphicFramePr>
+            <a:graphic xmlns:a="http://schemas.openxmlformats.org/drawingml/2006/main">
+              <a:graphicData uri="http://schemas.openxmlformats.org/drawingml/2006/picture">
+                <pic:pic xmlns:pic="http://schemas.openxmlformats.org/drawingml/2006/picture">
+                  <pic:nvPicPr>
+                    <pic:cNvPr id="1" name=""/>
+                    <pic:cNvPicPr/>
+                  </pic:nvPicPr>
+                  <pic:blipFill>
+                    <a:blip r:embed="rId5"/>
+                    <a:stretch>
+                      <a:fillRect/>
+                    </a:stretch>
+                  </pic:blipFill>
+                  <pic:spPr>
+                    <a:xfrm>
+                      <a:off x="0" y="0"/>
+                      <a:ext cx="5943600" cy="1246505"/>
+                    </a:xfrm>
+                    <a:prstGeom prst="rect">
+                      <a:avLst/>
+                    </a:prstGeom>
+                  </pic:spPr>
+                </pic:pic>
+              </a:graphicData>
+            </a:graphic>
+          </wp:inline>
+        </w:drawing>
+      </w:r>
+    </w:p>
+    <w:p>
+      <w:pPr>
+        <w:rPr>
+          <w:b/>
+        </w:rPr>
+      </w:pPr>
+      <w:proofErr w:type="spellStart"/>
+      <w:r>
+        <w:rPr>
+          <w:b/>
+        </w:rPr>
+        <w:t>Div</w:t>
+      </w:r>
+      <w:proofErr w:type="spellEnd"/>
+      <w:r>
+        <w:rPr>
+          <w:b/>
+        </w:rPr>
+        <w:t xml:space="preserve"> by </w:t>
+      </w:r>
+      <w:proofErr w:type="spellStart"/>
+      <w:r>
+        <w:rPr>
+          <w:b/>
+        </w:rPr>
+        <w:t>sz</w:t>
+      </w:r>
+      <w:proofErr w:type="spellEnd"/>
+    </w:p>
+    <w:p>
+      <w:pPr>
+        <w:rPr>
+          <w:b/>
+        </w:rPr>
+      </w:pPr>
+      <w:r>
+        <w:rPr>
+          <w:noProof/>
+        </w:rPr>
+        <w:drawing>
+          <wp:inline distT="0" distB="0" distL="0" distR="0" wp14:anchorId="2089D916" wp14:editId="4D966BA8">
+            <wp:extent cx="5943600" cy="1214755"/>
+            <wp:effectExtent l="0" t="0" r="0" b="4445"/>
+            <wp:docPr id="17" name="Grafik 17"/>
+            <wp:cNvGraphicFramePr>
+              <a:graphicFrameLocks xmlns:a="http://schemas.openxmlformats.org/drawingml/2006/main" noChangeAspect="1"/>
+            </wp:cNvGraphicFramePr>
+            <a:graphic xmlns:a="http://schemas.openxmlformats.org/drawingml/2006/main">
+              <a:graphicData uri="http://schemas.openxmlformats.org/drawingml/2006/picture">
+                <pic:pic xmlns:pic="http://schemas.openxmlformats.org/drawingml/2006/picture">
+                  <pic:nvPicPr>
+                    <pic:cNvPr id="1" name=""/>
+                    <pic:cNvPicPr/>
+                  </pic:nvPicPr>
+                  <pic:blipFill>
+                    <a:blip r:embed="rId6"/>
+                    <a:stretch>
+                      <a:fillRect/>
+                    </a:stretch>
+                  </pic:blipFill>
+                  <pic:spPr>
+                    <a:xfrm>
+                      <a:off x="0" y="0"/>
+                      <a:ext cx="5943600" cy="1214755"/>
+                    </a:xfrm>
+                    <a:prstGeom prst="rect">
+                      <a:avLst/>
+                    </a:prstGeom>
+                  </pic:spPr>
+                </pic:pic>
+              </a:graphicData>
+            </a:graphic>
+          </wp:inline>
+        </w:drawing>
+      </w:r>
+    </w:p>
+    <w:p>
+      <w:pPr>
+        <w:rPr>
+          <w:b/>
+        </w:rPr>
+      </w:pPr>
+    </w:p>
+    <w:p>
+      <w:pPr>
+        <w:rPr>
+          <w:b/>
+        </w:rPr>
+      </w:pPr>
+    </w:p>
+    <w:p>
+      <w:pPr>
+        <w:rPr>
+          <w:b/>
+        </w:rPr>
+      </w:pPr>
+    </w:p>
+    <w:p>
+      <w:pPr>
+        <w:rPr>
+          <w:b/>
+        </w:rPr>
+      </w:pPr>
+      <w:r>
+        <w:rPr>
+          <w:b/>
+        </w:rPr>
+        <w:t>12^2 spins</w:t>
+      </w:r>
+    </w:p>
+    <w:p>
+      <w:pPr>
+        <w:rPr>
+          <w:b/>
+        </w:rPr>
+      </w:pPr>
+      <w:r>
+        <w:rPr>
+          <w:noProof/>
+        </w:rPr>
+        <w:drawing>
+          <wp:inline distT="0" distB="0" distL="0" distR="0" wp14:anchorId="04168FD4" wp14:editId="120AF412">
+            <wp:extent cx="5943600" cy="1311910"/>
+            <wp:effectExtent l="0" t="0" r="0" b="2540"/>
+            <wp:docPr id="15" name="Grafik 15"/>
+            <wp:cNvGraphicFramePr>
+              <a:graphicFrameLocks xmlns:a="http://schemas.openxmlformats.org/drawingml/2006/main" noChangeAspect="1"/>
+            </wp:cNvGraphicFramePr>
+            <a:graphic xmlns:a="http://schemas.openxmlformats.org/drawingml/2006/main">
+              <a:graphicData uri="http://schemas.openxmlformats.org/drawingml/2006/picture">
+                <pic:pic xmlns:pic="http://schemas.openxmlformats.org/drawingml/2006/picture">
+                  <pic:nvPicPr>
+                    <pic:cNvPr id="1" name=""/>
+                    <pic:cNvPicPr/>
+                  </pic:nvPicPr>
+                  <pic:blipFill>
+                    <a:blip r:embed="rId7"/>
+                    <a:stretch>
+                      <a:fillRect/>
+                    </a:stretch>
+                  </pic:blipFill>
+                  <pic:spPr>
+                    <a:xfrm>
+                      <a:off x="0" y="0"/>
+                      <a:ext cx="5943600" cy="1311910"/>
+                    </a:xfrm>
+                    <a:prstGeom prst="rect">
+                      <a:avLst/>
+                    </a:prstGeom>
+                  </pic:spPr>
+                </pic:pic>
+              </a:graphicData>
+            </a:graphic>
+          </wp:inline>
+        </w:drawing>
+      </w:r>
+    </w:p>
+    <w:p>
+      <w:pPr>
+        <w:rPr>
+          <w:b/>
+        </w:rPr>
+      </w:pPr>
+      <w:r>
+        <w:rPr>
+          <w:b/>
+        </w:rPr>
+        <w:lastRenderedPageBreak/>
+        <w:t>Spin distribution within voxel, off=0</w:t>
+      </w:r>
+    </w:p>
+    <w:p>
+      <w:pPr>
+        <w:rPr>
+          <w:b/>
+        </w:rPr>
+      </w:pPr>
+    </w:p>
+    <w:p>
+      <w:pPr>
+        <w:rPr>
+          <w:b/>
+        </w:rPr>
+      </w:pPr>
+      <w:r>
+        <w:rPr>
+          <w:noProof/>
+        </w:rPr>
+        <w:drawing>
+          <wp:inline distT="0" distB="0" distL="0" distR="0" wp14:anchorId="2C793B77" wp14:editId="09DB2BD2">
+            <wp:extent cx="5943600" cy="1191895"/>
+            <wp:effectExtent l="0" t="0" r="0" b="8255"/>
+            <wp:docPr id="14" name="Grafik 14"/>
+            <wp:cNvGraphicFramePr>
+              <a:graphicFrameLocks xmlns:a="http://schemas.openxmlformats.org/drawingml/2006/main" noChangeAspect="1"/>
+            </wp:cNvGraphicFramePr>
+            <a:graphic xmlns:a="http://schemas.openxmlformats.org/drawingml/2006/main">
+              <a:graphicData uri="http://schemas.openxmlformats.org/drawingml/2006/picture">
+                <pic:pic xmlns:pic="http://schemas.openxmlformats.org/drawingml/2006/picture">
+                  <pic:nvPicPr>
+                    <pic:cNvPr id="1" name=""/>
+                    <pic:cNvPicPr/>
+                  </pic:nvPicPr>
+                  <pic:blipFill>
+                    <a:blip r:embed="rId8"/>
+                    <a:stretch>
+                      <a:fillRect/>
+                    </a:stretch>
+                  </pic:blipFill>
+                  <pic:spPr>
+                    <a:xfrm>
+                      <a:off x="0" y="0"/>
+                      <a:ext cx="5943600" cy="1191895"/>
+                    </a:xfrm>
+                    <a:prstGeom prst="rect">
+                      <a:avLst/>
+                    </a:prstGeom>
+                  </pic:spPr>
+                </pic:pic>
+              </a:graphicData>
+            </a:graphic>
+          </wp:inline>
+        </w:drawing>
+      </w:r>
+    </w:p>
+    <w:p>
+      <w:pPr>
+        <w:rPr>
+          <w:b/>
+        </w:rPr>
+      </w:pPr>
+      <w:r>
+        <w:rPr>
+          <w:b/>
+        </w:rPr>
+        <w:t>Spin distribution within voxel, off=1/dim</w:t>
+      </w:r>
+    </w:p>
+    <w:p>
+      <w:pPr>
+        <w:rPr>
+          <w:b/>
+        </w:rPr>
+      </w:pPr>
+    </w:p>
+    <w:p>
+      <w:pPr>
+        <w:rPr>
+          <w:b/>
+        </w:rPr>
+      </w:pPr>
+    </w:p>
+    <w:p>
+      <w:pPr>
+        <w:rPr>
+          <w:b/>
+        </w:rPr>
+      </w:pPr>
+      <w:r>
+        <w:rPr>
+          <w:b/>
+        </w:rPr>
+        <w:t>26^2 spins</w:t>
+      </w:r>
+    </w:p>
+    <w:p>
+      <w:pPr>
+        <w:rPr>
+          <w:b/>
+        </w:rPr>
+      </w:pPr>
+      <w:r>
+        <w:rPr>
+          <w:noProof/>
+        </w:rPr>
+        <w:drawing>
+          <wp:inline distT="0" distB="0" distL="0" distR="0" wp14:anchorId="3F0081EE" wp14:editId="468E0AF4">
+            <wp:extent cx="5943600" cy="1306195"/>
+            <wp:effectExtent l="0" t="0" r="0" b="8255"/>
+            <wp:docPr id="12" name="Grafik 12"/>
+            <wp:cNvGraphicFramePr>
+              <a:graphicFrameLocks xmlns:a="http://schemas.openxmlformats.org/drawingml/2006/main" noChangeAspect="1"/>
+            </wp:cNvGraphicFramePr>
+            <a:graphic xmlns:a="http://schemas.openxmlformats.org/drawingml/2006/main">
+              <a:graphicData uri="http://schemas.openxmlformats.org/drawingml/2006/picture">
+                <pic:pic xmlns:pic="http://schemas.openxmlformats.org/drawingml/2006/picture">
+                  <pic:nvPicPr>
+                    <pic:cNvPr id="1" name=""/>
+                    <pic:cNvPicPr/>
+                  </pic:nvPicPr>
+                  <pic:blipFill>
+                    <a:blip r:embed="rId9"/>
+                    <a:stretch>
+                      <a:fillRect/>
+                    </a:stretch>
+                  </pic:blipFill>
+                  <pic:spPr>
+                    <a:xfrm>
+                      <a:off x="0" y="0"/>
+                      <a:ext cx="5943600" cy="1306195"/>
+                    </a:xfrm>
+                    <a:prstGeom prst="rect">
+                      <a:avLst/>
+                    </a:prstGeom>
+                  </pic:spPr>
+                </pic:pic>
+              </a:graphicData>
+            </a:graphic>
+          </wp:inline>
+        </w:drawing>
+      </w:r>
+    </w:p>
+    <w:p>
+      <w:pPr>
+        <w:rPr>
+          <w:b/>
+        </w:rPr>
+      </w:pPr>
+      <w:r>
+        <w:rPr>
+          <w:b/>
+        </w:rPr>
+        <w:t>Spin distribution within voxel, off=0</w:t>
+      </w:r>
+    </w:p>
+    <w:p>
+      <w:pPr>
+        <w:rPr>
+          <w:b/>
+        </w:rPr>
+      </w:pPr>
+    </w:p>
+    <w:p>
+      <w:pPr>
+        <w:rPr>
+          <w:b/>
+        </w:rPr>
+      </w:pPr>
+      <w:r>
+        <w:rPr>
+          <w:noProof/>
+        </w:rPr>
+        <w:drawing>
+          <wp:inline distT="0" distB="0" distL="0" distR="0" wp14:anchorId="74EBF9AB" wp14:editId="360B83C4">
+            <wp:extent cx="5943600" cy="1249680"/>
+            <wp:effectExtent l="0" t="0" r="0" b="7620"/>
+            <wp:docPr id="13" name="Grafik 13"/>
+            <wp:cNvGraphicFramePr>
+              <a:graphicFrameLocks xmlns:a="http://schemas.openxmlformats.org/drawingml/2006/main" noChangeAspect="1"/>
+            </wp:cNvGraphicFramePr>
+            <a:graphic xmlns:a="http://schemas.openxmlformats.org/drawingml/2006/main">
+              <a:graphicData uri="http://schemas.openxmlformats.org/drawingml/2006/picture">
+                <pic:pic xmlns:pic="http://schemas.openxmlformats.org/drawingml/2006/picture">
+                  <pic:nvPicPr>
+                    <pic:cNvPr id="1" name=""/>
+                    <pic:cNvPicPr/>
+                  </pic:nvPicPr>
+                  <pic:blipFill>
+                    <a:blip r:embed="rId10"/>
+                    <a:stretch>
+                      <a:fillRect/>
+                    </a:stretch>
+                  </pic:blipFill>
+                  <pic:spPr>
+                    <a:xfrm>
+                      <a:off x="0" y="0"/>
+                      <a:ext cx="5943600" cy="1249680"/>
+                    </a:xfrm>
+                    <a:prstGeom prst="rect">
+                      <a:avLst/>
+                    </a:prstGeom>
+                  </pic:spPr>
+                </pic:pic>
+              </a:graphicData>
+            </a:graphic>
+          </wp:inline>
+        </w:drawing>
+      </w:r>
+    </w:p>
+    <w:p>
+      <w:pPr>
+        <w:rPr>
+          <w:b/>
+        </w:rPr>
+      </w:pPr>
+      <w:r>
+        <w:rPr>
+          <w:b/>
+        </w:rPr>
+        <w:t>Spin distribution within voxel, off=</w:t>
+      </w:r>
+      <w:r>
+        <w:rPr>
+          <w:b/>
+        </w:rPr>
+        <w:t>1/dim</w:t>
+      </w:r>
+    </w:p>
+    <w:p>
+      <w:pPr>
+        <w:rPr>
+          <w:b/>
+        </w:rPr>
+      </w:pPr>
+    </w:p>
+    <w:p>
+      <w:pPr>
+        <w:rPr>
+          <w:b/>
+        </w:rPr>
+      </w:pPr>
+    </w:p>
+    <w:p>
+      <w:pPr>
+        <w:rPr>
+          <w:b/>
+        </w:rPr>
+      </w:pPr>
+    </w:p>
+    <w:p>
+      <w:pPr>
+        <w:rPr>
+          <w:b/>
+        </w:rPr>
+      </w:pPr>
+    </w:p>
+    <w:p>
+      <w:pPr>
+        <w:rPr>
+          <w:b/>
+        </w:rPr>
+      </w:pPr>
+    </w:p>
+    <w:p>
+      <w:pPr>
+        <w:rPr>
+          <w:b/>
+        </w:rPr>
+      </w:pPr>
+      <w:r>
+        <w:rPr>
+          <w:noProof/>
+        </w:rPr>
+        <w:lastRenderedPageBreak/>
+        <w:drawing>
+          <wp:inline distT="0" distB="0" distL="0" distR="0" wp14:anchorId="704FD792" wp14:editId="178AA7F0">
+            <wp:extent cx="5943600" cy="2472055"/>
+            <wp:effectExtent l="0" t="0" r="0" b="4445"/>
+            <wp:docPr id="11" name="Grafik 11"/>
+            <wp:cNvGraphicFramePr>
+              <a:graphicFrameLocks xmlns:a="http://schemas.openxmlformats.org/drawingml/2006/main" noChangeAspect="1"/>
+            </wp:cNvGraphicFramePr>
+            <a:graphic xmlns:a="http://schemas.openxmlformats.org/drawingml/2006/main">
+              <a:graphicData uri="http://schemas.openxmlformats.org/drawingml/2006/picture">
+                <pic:pic xmlns:pic="http://schemas.openxmlformats.org/drawingml/2006/picture">
+                  <pic:nvPicPr>
+                    <pic:cNvPr id="1" name=""/>
+                    <pic:cNvPicPr/>
+                  </pic:nvPicPr>
+                  <pic:blipFill>
+                    <a:blip r:embed="rId11"/>
+                    <a:stretch>
+                      <a:fillRect/>
+                    </a:stretch>
+                  </pic:blipFill>
+                  <pic:spPr>
+                    <a:xfrm>
+                      <a:off x="0" y="0"/>
+                      <a:ext cx="5943600" cy="2472055"/>
+                    </a:xfrm>
+                    <a:prstGeom prst="rect">
+                      <a:avLst/>
+                    </a:prstGeom>
+                  </pic:spPr>
+                </pic:pic>
+              </a:graphicData>
+            </a:graphic>
+          </wp:inline>
+        </w:drawing>
+      </w:r>
+    </w:p>
+    <w:p>
+      <w:pPr>
+        <w:rPr>
+          <w:b/>
+        </w:rPr>
+      </w:pPr>
+      <w:r>
+        <w:rPr>
+          <w:b/>
+        </w:rPr>
+        <w:t>Spoiled GRE: Wi</w:t>
+      </w:r>
+      <w:r>
+        <w:rPr>
+          <w:b/>
+        </w:rPr>
+        <w:t>th</w:t>
+      </w:r>
+      <w:r>
+        <w:rPr>
+          <w:b/>
+        </w:rPr>
+        <w:t xml:space="preserve"> </w:t>
+      </w:r>
+      <w:proofErr w:type="spellStart"/>
+      <w:r>
+        <w:rPr>
+          <w:b/>
+        </w:rPr>
+        <w:t>pervec</w:t>
+      </w:r>
+      <w:proofErr w:type="spellEnd"/>
+    </w:p>
+    <w:p>
+      <w:pPr>
+        <w:rPr>
+          <w:b/>
+        </w:rPr>
+      </w:pPr>
+      <w:r>
+        <w:rPr>
+          <w:noProof/>
+        </w:rPr>
+        <w:drawing>
+          <wp:inline distT="0" distB="0" distL="0" distR="0" wp14:anchorId="0EDE7F87" wp14:editId="654A59FF">
+            <wp:extent cx="5943600" cy="2524760"/>
+            <wp:effectExtent l="0" t="0" r="0" b="8890"/>
+            <wp:docPr id="10" name="Grafik 10"/>
+            <wp:cNvGraphicFramePr>
+              <a:graphicFrameLocks xmlns:a="http://schemas.openxmlformats.org/drawingml/2006/main" noChangeAspect="1"/>
+            </wp:cNvGraphicFramePr>
+            <a:graphic xmlns:a="http://schemas.openxmlformats.org/drawingml/2006/main">
+              <a:graphicData uri="http://schemas.openxmlformats.org/drawingml/2006/picture">
+                <pic:pic xmlns:pic="http://schemas.openxmlformats.org/drawingml/2006/picture">
+                  <pic:nvPicPr>
+                    <pic:cNvPr id="1" name=""/>
+                    <pic:cNvPicPr/>
+                  </pic:nvPicPr>
+                  <pic:blipFill>
+                    <a:blip r:embed="rId12"/>
+                    <a:stretch>
+                      <a:fillRect/>
+                    </a:stretch>
+                  </pic:blipFill>
+                  <pic:spPr>
+                    <a:xfrm>
+                      <a:off x="0" y="0"/>
+                      <a:ext cx="5943600" cy="2524760"/>
+                    </a:xfrm>
+                    <a:prstGeom prst="rect">
+                      <a:avLst/>
+                    </a:prstGeom>
+                  </pic:spPr>
+                </pic:pic>
+              </a:graphicData>
+            </a:graphic>
+          </wp:inline>
+        </w:drawing>
+      </w:r>
+    </w:p>
+    <w:p>
+      <w:pPr>
+        <w:rPr>
+          <w:b/>
+        </w:rPr>
+      </w:pPr>
+      <w:r>
+        <w:rPr>
+          <w:b/>
+        </w:rPr>
+        <w:t xml:space="preserve">Spoiled GRE: Without </w:t>
+      </w:r>
+      <w:proofErr w:type="spellStart"/>
+      <w:r>
+        <w:rPr>
+          <w:b/>
+        </w:rPr>
+        <w:t>pervec</w:t>
+      </w:r>
+      <w:proofErr w:type="spellEnd"/>
+    </w:p>
+    <w:p>
+      <w:pPr>
+        <w:rPr>
+          <w:b/>
+        </w:rPr>
+      </w:pPr>
+    </w:p>
+    <w:p>
+      <w:pPr>
+        <w:rPr>
+          <w:b/>
+        </w:rPr>
+      </w:pPr>
+      <w:r>
+        <w:rPr>
+          <w:b/>
+        </w:rPr>
+        <w:t>27.03.2019</w:t>
+      </w:r>
+    </w:p>
+    <w:p>
+      <w:pPr>
+        <w:rPr>
+          <w:b/>
+        </w:rPr>
+      </w:pPr>
       <w:r>
         <w:rPr>
           <w:b/>
@@ -215,6 +892,7 @@
           <w:b/>
           <w:noProof/>
         </w:rPr>
+        <w:lastRenderedPageBreak/>
         <w:drawing>
           <wp:inline distT="0" distB="0" distL="0" distR="0">
             <wp:extent cx="4486940" cy="2033300"/>
@@ -233,7 +911,7 @@
                     </pic:cNvPicPr>
                   </pic:nvPicPr>
                   <pic:blipFill rotWithShape="1">
-                    <a:blip r:embed="rId5">
+                    <a:blip r:embed="rId13">
                       <a:extLst>
                         <a:ext uri="{28A0092B-C50C-407E-A947-70E740481C1C}">
                           <a14:useLocalDpi xmlns:a14="http://schemas.microsoft.com/office/drawing/2010/main" val="0"/>
@@ -294,7 +972,7 @@
                     <pic:cNvPicPr/>
                   </pic:nvPicPr>
                   <pic:blipFill>
-                    <a:blip r:embed="rId6"/>
+                    <a:blip r:embed="rId14"/>
                     <a:stretch>
                       <a:fillRect/>
                     </a:stretch>
@@ -326,7 +1004,6 @@
           <w:b/>
           <w:noProof/>
         </w:rPr>
-        <w:lastRenderedPageBreak/>
         <w:drawing>
           <wp:inline distT="0" distB="0" distL="0" distR="0">
             <wp:extent cx="3437739" cy="2573079"/>
@@ -345,7 +1022,7 @@
                     </pic:cNvPicPr>
                   </pic:nvPicPr>
                   <pic:blipFill>
-                    <a:blip r:embed="rId7">
+                    <a:blip r:embed="rId15">
                       <a:extLst>
                         <a:ext uri="{28A0092B-C50C-407E-A947-70E740481C1C}">
                           <a14:useLocalDpi xmlns:a14="http://schemas.microsoft.com/office/drawing/2010/main" val="0"/>
@@ -376,19 +1053,6 @@
           </wp:inline>
         </w:drawing>
       </w:r>
-    </w:p>
-    <w:p>
-      <w:pPr>
-        <w:rPr>
-          <w:b/>
-        </w:rPr>
-      </w:pPr>
-      <w:r>
-        <w:rPr>
-          <w:b/>
-        </w:rPr>
-        <w:t>Hooray!</w:t>
-      </w:r>
       <w:bookmarkStart w:id="0" w:name="_GoBack"/>
       <w:bookmarkEnd w:id="0"/>
     </w:p>
@@ -398,51 +1062,52 @@
           <w:b/>
         </w:rPr>
       </w:pPr>
-    </w:p>
-    <w:p>
-      <w:pPr>
-        <w:rPr>
-          <w:b/>
-        </w:rPr>
-      </w:pPr>
-    </w:p>
-    <w:p>
-      <w:pPr>
-        <w:rPr>
-          <w:b/>
-        </w:rPr>
-      </w:pPr>
-    </w:p>
-    <w:p>
-      <w:pPr>
-        <w:rPr>
-          <w:b/>
-        </w:rPr>
-      </w:pPr>
-    </w:p>
-    <w:p>
-      <w:pPr>
-        <w:rPr>
-          <w:b/>
-        </w:rPr>
-      </w:pPr>
-      <w:r>
-        <w:rPr>
-          <w:b/>
-        </w:rPr>
-        <w:t>2</w:t>
-      </w:r>
-      <w:r>
-        <w:rPr>
-          <w:b/>
-        </w:rPr>
-        <w:t>6</w:t>
-      </w:r>
-      <w:r>
-        <w:rPr>
-          <w:b/>
-        </w:rPr>
-        <w:t xml:space="preserve">.03.2019 </w:t>
+      <w:r>
+        <w:rPr>
+          <w:b/>
+        </w:rPr>
+        <w:t>Hooray!</w:t>
+      </w:r>
+    </w:p>
+    <w:p>
+      <w:pPr>
+        <w:rPr>
+          <w:b/>
+        </w:rPr>
+      </w:pPr>
+    </w:p>
+    <w:p>
+      <w:pPr>
+        <w:rPr>
+          <w:b/>
+        </w:rPr>
+      </w:pPr>
+    </w:p>
+    <w:p>
+      <w:pPr>
+        <w:rPr>
+          <w:b/>
+        </w:rPr>
+      </w:pPr>
+    </w:p>
+    <w:p>
+      <w:pPr>
+        <w:rPr>
+          <w:b/>
+        </w:rPr>
+      </w:pPr>
+    </w:p>
+    <w:p>
+      <w:pPr>
+        <w:rPr>
+          <w:b/>
+        </w:rPr>
+      </w:pPr>
+      <w:r>
+        <w:rPr>
+          <w:b/>
+        </w:rPr>
+        <w:t xml:space="preserve">26.03.2019 </w:t>
       </w:r>
     </w:p>
     <w:p>
@@ -498,7 +1163,7 @@
                     </pic:cNvPicPr>
                   </pic:nvPicPr>
                   <pic:blipFill>
-                    <a:blip r:embed="rId8">
+                    <a:blip r:embed="rId16">
                       <a:extLst>
                         <a:ext uri="{28A0092B-C50C-407E-A947-70E740481C1C}">
                           <a14:useLocalDpi xmlns:a14="http://schemas.microsoft.com/office/drawing/2010/main" val="0"/>
@@ -574,7 +1239,6 @@
           <w:b/>
           <w:noProof/>
         </w:rPr>
-        <w:lastRenderedPageBreak/>
         <w:drawing>
           <wp:inline distT="0" distB="0" distL="0" distR="0">
             <wp:extent cx="3878317" cy="2907003"/>
@@ -593,7 +1257,7 @@
                     </pic:cNvPicPr>
                   </pic:nvPicPr>
                   <pic:blipFill>
-                    <a:blip r:embed="rId9">
+                    <a:blip r:embed="rId17">
                       <a:extLst>
                         <a:ext uri="{28A0092B-C50C-407E-A947-70E740481C1C}">
                           <a14:useLocalDpi xmlns:a14="http://schemas.microsoft.com/office/drawing/2010/main" val="0"/>
@@ -667,6 +1331,7 @@
           <w:b/>
           <w:noProof/>
         </w:rPr>
+        <w:lastRenderedPageBreak/>
         <w:drawing>
           <wp:inline distT="0" distB="0" distL="0" distR="0">
             <wp:extent cx="2990572" cy="2244178"/>
@@ -685,7 +1350,7 @@
                     </pic:cNvPicPr>
                   </pic:nvPicPr>
                   <pic:blipFill>
-                    <a:blip r:embed="rId10">
+                    <a:blip r:embed="rId18">
                       <a:extLst>
                         <a:ext uri="{28A0092B-C50C-407E-A947-70E740481C1C}">
                           <a14:useLocalDpi xmlns:a14="http://schemas.microsoft.com/office/drawing/2010/main" val="0"/>
@@ -746,7 +1411,6 @@
         <w:rPr>
           <w:noProof/>
         </w:rPr>
-        <w:lastRenderedPageBreak/>
         <w:drawing>
           <wp:inline distT="0" distB="0" distL="0" distR="0">
             <wp:extent cx="3011858" cy="2254228"/>
@@ -765,7 +1429,7 @@
                     </pic:cNvPicPr>
                   </pic:nvPicPr>
                   <pic:blipFill>
-                    <a:blip r:embed="rId11">
+                    <a:blip r:embed="rId19">
                       <a:extLst>
                         <a:ext uri="{28A0092B-C50C-407E-A947-70E740481C1C}">
                           <a14:useLocalDpi xmlns:a14="http://schemas.microsoft.com/office/drawing/2010/main" val="0"/>
@@ -875,6 +1539,7 @@
         <w:rPr>
           <w:noProof/>
         </w:rPr>
+        <w:lastRenderedPageBreak/>
         <w:drawing>
           <wp:inline distT="0" distB="0" distL="0" distR="0" wp14:anchorId="3A31B64B" wp14:editId="202B2401">
             <wp:extent cx="5943600" cy="3343275"/>
@@ -891,7 +1556,7 @@
                     <pic:cNvPicPr/>
                   </pic:nvPicPr>
                   <pic:blipFill>
-                    <a:blip r:embed="rId12"/>
+                    <a:blip r:embed="rId20"/>
                     <a:stretch>
                       <a:fillRect/>
                     </a:stretch>
@@ -936,7 +1601,6 @@
         <w:rPr>
           <w:b/>
         </w:rPr>
-        <w:lastRenderedPageBreak/>
         <w:t xml:space="preserve">11.03.2019 –  first RARE 2D results – no spoilers </w:t>
       </w:r>
     </w:p>
@@ -968,7 +1632,7 @@
                     <pic:cNvPicPr/>
                   </pic:nvPicPr>
                   <pic:blipFill>
-                    <a:blip r:embed="rId13"/>
+                    <a:blip r:embed="rId21"/>
                     <a:stretch>
                       <a:fillRect/>
                     </a:stretch>

</xml_diff>

<commit_message>
added matlab check intravoxel spin position
</commit_message>
<xml_diff>
--- a/lyx_ppt/MRI zero_labbook.docx
+++ b/lyx_ppt/MRI zero_labbook.docx
@@ -197,6 +197,49 @@
         </w:rPr>
         <w:t>27.03.2019</w:t>
       </w:r>
+    </w:p>
+    <w:p>
+      <w:pPr>
+        <w:rPr>
+          <w:b/>
+        </w:rPr>
+      </w:pPr>
+      <w:r>
+        <w:rPr>
+          <w:b/>
+        </w:rPr>
+        <w:t xml:space="preserve">check for spoiling here: </w:t>
+      </w:r>
+      <w:proofErr w:type="spellStart"/>
+      <w:r>
+        <w:rPr>
+          <w:b/>
+        </w:rPr>
+        <w:t>Nspins</w:t>
+      </w:r>
+      <w:proofErr w:type="spellEnd"/>
+      <w:r>
+        <w:rPr>
+          <w:b/>
+        </w:rPr>
+        <w:t xml:space="preserve"> min 25^2</w:t>
+      </w:r>
+    </w:p>
+    <w:p>
+      <w:pPr>
+        <w:rPr>
+          <w:b/>
+        </w:rPr>
+      </w:pPr>
+      <w:bookmarkStart w:id="0" w:name="_GoBack"/>
+      <w:bookmarkEnd w:id="0"/>
+    </w:p>
+    <w:p>
+      <w:pPr>
+        <w:rPr>
+          <w:b/>
+        </w:rPr>
+      </w:pPr>
     </w:p>
     <w:p>
       <w:pPr>
@@ -386,6 +429,7 @@
         <w:rPr>
           <w:noProof/>
         </w:rPr>
+        <w:lastRenderedPageBreak/>
         <w:drawing>
           <wp:inline distT="0" distB="0" distL="0" distR="0" wp14:anchorId="04168FD4" wp14:editId="120AF412">
             <wp:extent cx="5943600" cy="1311910"/>
@@ -433,7 +477,6 @@
         <w:rPr>
           <w:b/>
         </w:rPr>
-        <w:lastRenderedPageBreak/>
         <w:t>Spin distribution within voxel, off=0</w:t>
       </w:r>
     </w:p>
@@ -655,13 +698,7 @@
         <w:rPr>
           <w:b/>
         </w:rPr>
-        <w:t>Spin distribution within voxel, off=</w:t>
-      </w:r>
-      <w:r>
-        <w:rPr>
-          <w:b/>
-        </w:rPr>
-        <w:t>1/dim</w:t>
+        <w:t>Spin distribution within voxel, off=1/dim</w:t>
       </w:r>
     </w:p>
     <w:p>
@@ -709,7 +746,6 @@
         <w:rPr>
           <w:noProof/>
         </w:rPr>
-        <w:lastRenderedPageBreak/>
         <w:drawing>
           <wp:inline distT="0" distB="0" distL="0" distR="0" wp14:anchorId="704FD792" wp14:editId="178AA7F0">
             <wp:extent cx="5943600" cy="2472055"/>
@@ -757,19 +793,7 @@
         <w:rPr>
           <w:b/>
         </w:rPr>
-        <w:t>Spoiled GRE: Wi</w:t>
-      </w:r>
-      <w:r>
-        <w:rPr>
-          <w:b/>
-        </w:rPr>
-        <w:t>th</w:t>
-      </w:r>
-      <w:r>
-        <w:rPr>
-          <w:b/>
-        </w:rPr>
-        <w:t xml:space="preserve"> </w:t>
+        <w:t xml:space="preserve">Spoiled GRE: With </w:t>
       </w:r>
       <w:proofErr w:type="spellStart"/>
       <w:r>
@@ -1053,8 +1077,6 @@
           </wp:inline>
         </w:drawing>
       </w:r>
-      <w:bookmarkStart w:id="0" w:name="_GoBack"/>
-      <w:bookmarkEnd w:id="0"/>
     </w:p>
     <w:p>
       <w:pPr>

</xml_diff>

<commit_message>
fixed base GRE (RF and grad spoiling 90deg phase shifted ADC
</commit_message>
<xml_diff>
--- a/lyx_ppt/MRI zero_labbook.docx
+++ b/lyx_ppt/MRI zero_labbook.docx
@@ -98,6 +98,24 @@
           <w:b/>
         </w:rPr>
       </w:pPr>
+      <w:r>
+        <w:rPr>
+          <w:b/>
+        </w:rPr>
+        <w:t xml:space="preserve">Task: </w:t>
+      </w:r>
+      <w:r>
+        <w:t>RARE without spoilers</w:t>
+      </w:r>
+      <w:r>
+        <w:rPr>
+          <w:b/>
+        </w:rPr>
+        <w:t xml:space="preserve"> - Target: </w:t>
+      </w:r>
+      <w:r>
+        <w:t>RARE with spoilers</w:t>
+      </w:r>
     </w:p>
     <w:p>
       <w:pPr>
@@ -117,36 +135,6 @@
         <w:t xml:space="preserve">Task: </w:t>
       </w:r>
       <w:r>
-        <w:t>RARE without spoilers</w:t>
-      </w:r>
-      <w:r>
-        <w:rPr>
-          <w:b/>
-        </w:rPr>
-        <w:t xml:space="preserve"> - Target: </w:t>
-      </w:r>
-      <w:r>
-        <w:t>RARE with spoilers</w:t>
-      </w:r>
-    </w:p>
-    <w:p>
-      <w:pPr>
-        <w:pStyle w:val="Listenabsatz"/>
-        <w:numPr>
-          <w:ilvl w:val="0"/>
-          <w:numId w:val="2"/>
-        </w:numPr>
-        <w:rPr>
-          <w:b/>
-        </w:rPr>
-      </w:pPr>
-      <w:r>
-        <w:rPr>
-          <w:b/>
-        </w:rPr>
-        <w:t xml:space="preserve">Task: </w:t>
-      </w:r>
-      <w:r>
         <w:t>spoiled</w:t>
       </w:r>
       <w:r>
@@ -191,6 +179,20 @@
           <w:b/>
         </w:rPr>
       </w:pPr>
+    </w:p>
+    <w:p>
+      <w:pPr>
+        <w:rPr>
+          <w:b/>
+        </w:rPr>
+      </w:pPr>
+    </w:p>
+    <w:p>
+      <w:pPr>
+        <w:rPr>
+          <w:b/>
+        </w:rPr>
+      </w:pPr>
       <w:r>
         <w:rPr>
           <w:b/>
@@ -206,77 +208,13 @@
       </w:pPr>
       <w:r>
         <w:rPr>
-          <w:b/>
-        </w:rPr>
-        <w:t xml:space="preserve">check for spoiling here: </w:t>
-      </w:r>
-      <w:proofErr w:type="spellStart"/>
-      <w:r>
-        <w:rPr>
-          <w:b/>
-        </w:rPr>
-        <w:t>Nspins</w:t>
-      </w:r>
-      <w:proofErr w:type="spellEnd"/>
-      <w:r>
-        <w:rPr>
-          <w:b/>
-        </w:rPr>
-        <w:t xml:space="preserve"> min 25^2</w:t>
-      </w:r>
-    </w:p>
-    <w:p>
-      <w:pPr>
-        <w:rPr>
-          <w:b/>
-        </w:rPr>
-      </w:pPr>
-      <w:bookmarkStart w:id="0" w:name="_GoBack"/>
-      <w:bookmarkEnd w:id="0"/>
-    </w:p>
-    <w:p>
-      <w:pPr>
-        <w:rPr>
-          <w:b/>
-        </w:rPr>
-      </w:pPr>
-    </w:p>
-    <w:p>
-      <w:pPr>
-        <w:rPr>
-          <w:b/>
-        </w:rPr>
-      </w:pPr>
-      <w:proofErr w:type="spellStart"/>
-      <w:r>
-        <w:rPr>
-          <w:b/>
-        </w:rPr>
-        <w:t>Div</w:t>
-      </w:r>
-      <w:proofErr w:type="spellEnd"/>
-      <w:r>
-        <w:rPr>
-          <w:b/>
-        </w:rPr>
-        <w:t xml:space="preserve"> by sz-1</w:t>
-      </w:r>
-    </w:p>
-    <w:p>
-      <w:pPr>
-        <w:rPr>
-          <w:b/>
-        </w:rPr>
-      </w:pPr>
-      <w:r>
-        <w:rPr>
           <w:noProof/>
         </w:rPr>
         <w:drawing>
-          <wp:inline distT="0" distB="0" distL="0" distR="0" wp14:anchorId="72D7B5F8" wp14:editId="0219D964">
-            <wp:extent cx="5943600" cy="1246505"/>
+          <wp:inline distT="0" distB="0" distL="0" distR="0" wp14:anchorId="35951217" wp14:editId="683B7DBE">
+            <wp:extent cx="3486150" cy="2076450"/>
             <wp:effectExtent l="0" t="0" r="0" b="0"/>
-            <wp:docPr id="16" name="Grafik 16"/>
+            <wp:docPr id="19" name="Grafik 19"/>
             <wp:cNvGraphicFramePr>
               <a:graphicFrameLocks xmlns:a="http://schemas.openxmlformats.org/drawingml/2006/main" noChangeAspect="1"/>
             </wp:cNvGraphicFramePr>
@@ -296,7 +234,7 @@
                   <pic:spPr>
                     <a:xfrm>
                       <a:off x="0" y="0"/>
-                      <a:ext cx="5943600" cy="1246505"/>
+                      <a:ext cx="3486150" cy="2076450"/>
                     </a:xfrm>
                     <a:prstGeom prst="rect">
                       <a:avLst/>
@@ -315,44 +253,15 @@
           <w:b/>
         </w:rPr>
       </w:pPr>
-      <w:proofErr w:type="spellStart"/>
-      <w:r>
-        <w:rPr>
-          <w:b/>
-        </w:rPr>
-        <w:t>Div</w:t>
-      </w:r>
-      <w:proofErr w:type="spellEnd"/>
-      <w:r>
-        <w:rPr>
-          <w:b/>
-        </w:rPr>
-        <w:t xml:space="preserve"> by </w:t>
-      </w:r>
-      <w:proofErr w:type="spellStart"/>
-      <w:r>
-        <w:rPr>
-          <w:b/>
-        </w:rPr>
-        <w:t>sz</w:t>
-      </w:r>
-      <w:proofErr w:type="spellEnd"/>
-    </w:p>
-    <w:p>
-      <w:pPr>
-        <w:rPr>
-          <w:b/>
-        </w:rPr>
-      </w:pPr>
       <w:r>
         <w:rPr>
           <w:noProof/>
         </w:rPr>
         <w:drawing>
-          <wp:inline distT="0" distB="0" distL="0" distR="0" wp14:anchorId="2089D916" wp14:editId="4D966BA8">
-            <wp:extent cx="5943600" cy="1214755"/>
-            <wp:effectExtent l="0" t="0" r="0" b="4445"/>
-            <wp:docPr id="17" name="Grafik 17"/>
+          <wp:inline distT="0" distB="0" distL="0" distR="0" wp14:anchorId="4EA00F1E" wp14:editId="6D70C4FE">
+            <wp:extent cx="1143000" cy="1266825"/>
+            <wp:effectExtent l="0" t="0" r="0" b="9525"/>
+            <wp:docPr id="22" name="Grafik 22"/>
             <wp:cNvGraphicFramePr>
               <a:graphicFrameLocks xmlns:a="http://schemas.openxmlformats.org/drawingml/2006/main" noChangeAspect="1"/>
             </wp:cNvGraphicFramePr>
@@ -370,9 +279,9 @@
                     </a:stretch>
                   </pic:blipFill>
                   <pic:spPr>
-                    <a:xfrm>
+                    <a:xfrm rot="10800000">
                       <a:off x="0" y="0"/>
-                      <a:ext cx="5943600" cy="1214755"/>
+                      <a:ext cx="1143000" cy="1266825"/>
                     </a:xfrm>
                     <a:prstGeom prst="rect">
                       <a:avLst/>
@@ -384,57 +293,16 @@
           </wp:inline>
         </w:drawing>
       </w:r>
-    </w:p>
-    <w:p>
-      <w:pPr>
-        <w:rPr>
-          <w:b/>
-        </w:rPr>
-      </w:pPr>
-    </w:p>
-    <w:p>
-      <w:pPr>
-        <w:rPr>
-          <w:b/>
-        </w:rPr>
-      </w:pPr>
-    </w:p>
-    <w:p>
-      <w:pPr>
-        <w:rPr>
-          <w:b/>
-        </w:rPr>
-      </w:pPr>
-    </w:p>
-    <w:p>
-      <w:pPr>
-        <w:rPr>
-          <w:b/>
-        </w:rPr>
-      </w:pPr>
-      <w:r>
-        <w:rPr>
-          <w:b/>
-        </w:rPr>
-        <w:t>12^2 spins</w:t>
-      </w:r>
-    </w:p>
-    <w:p>
-      <w:pPr>
-        <w:rPr>
-          <w:b/>
-        </w:rPr>
-      </w:pPr>
-      <w:r>
-        <w:rPr>
+      <w:r>
+        <w:rPr>
+          <w:b/>
           <w:noProof/>
         </w:rPr>
-        <w:lastRenderedPageBreak/>
         <w:drawing>
-          <wp:inline distT="0" distB="0" distL="0" distR="0" wp14:anchorId="04168FD4" wp14:editId="120AF412">
-            <wp:extent cx="5943600" cy="1311910"/>
-            <wp:effectExtent l="0" t="0" r="0" b="2540"/>
-            <wp:docPr id="15" name="Grafik 15"/>
+          <wp:inline distT="0" distB="0" distL="0" distR="0" wp14:anchorId="14F7F7F1" wp14:editId="07EF9925">
+            <wp:extent cx="1307303" cy="1306456"/>
+            <wp:effectExtent l="0" t="0" r="7620" b="8255"/>
+            <wp:docPr id="20" name="Grafik 20"/>
             <wp:cNvGraphicFramePr>
               <a:graphicFrameLocks xmlns:a="http://schemas.openxmlformats.org/drawingml/2006/main" noChangeAspect="1"/>
             </wp:cNvGraphicFramePr>
@@ -442,23 +310,39 @@
               <a:graphicData uri="http://schemas.openxmlformats.org/drawingml/2006/picture">
                 <pic:pic xmlns:pic="http://schemas.openxmlformats.org/drawingml/2006/picture">
                   <pic:nvPicPr>
-                    <pic:cNvPr id="1" name=""/>
-                    <pic:cNvPicPr/>
+                    <pic:cNvPr id="0" name="Picture 6"/>
+                    <pic:cNvPicPr>
+                      <a:picLocks noChangeAspect="1" noChangeArrowheads="1"/>
+                    </pic:cNvPicPr>
                   </pic:nvPicPr>
-                  <pic:blipFill>
-                    <a:blip r:embed="rId7"/>
-                    <a:stretch>
-                      <a:fillRect/>
-                    </a:stretch>
+                  <pic:blipFill rotWithShape="1">
+                    <a:blip r:embed="rId7">
+                      <a:extLst>
+                        <a:ext uri="{28A0092B-C50C-407E-A947-70E740481C1C}">
+                          <a14:useLocalDpi xmlns:a14="http://schemas.microsoft.com/office/drawing/2010/main" val="0"/>
+                        </a:ext>
+                      </a:extLst>
+                    </a:blip>
+                    <a:srcRect l="13002" t="49180" r="48936"/>
+                    <a:stretch/>
                   </pic:blipFill>
-                  <pic:spPr>
-                    <a:xfrm>
+                  <pic:spPr bwMode="auto">
+                    <a:xfrm rot="10800000">
                       <a:off x="0" y="0"/>
-                      <a:ext cx="5943600" cy="1311910"/>
+                      <a:ext cx="1310980" cy="1310131"/>
                     </a:xfrm>
                     <a:prstGeom prst="rect">
                       <a:avLst/>
                     </a:prstGeom>
+                    <a:noFill/>
+                    <a:ln>
+                      <a:noFill/>
+                    </a:ln>
+                    <a:extLst>
+                      <a:ext uri="{53640926-AAD7-44D8-BBD7-CCE9431645EC}">
+                        <a14:shadowObscured xmlns:a14="http://schemas.microsoft.com/office/drawing/2010/main"/>
+                      </a:ext>
+                    </a:extLst>
                   </pic:spPr>
                 </pic:pic>
               </a:graphicData>
@@ -477,15 +361,50 @@
         <w:rPr>
           <w:b/>
         </w:rPr>
-        <w:t>Spin distribution within voxel, off=0</w:t>
-      </w:r>
-    </w:p>
-    <w:p>
-      <w:pPr>
-        <w:rPr>
-          <w:b/>
-        </w:rPr>
-      </w:pPr>
+        <w:t xml:space="preserve">Left GRE, right </w:t>
+      </w:r>
+      <w:proofErr w:type="spellStart"/>
+      <w:r>
+        <w:rPr>
+          <w:b/>
+        </w:rPr>
+        <w:t>lowSAR</w:t>
+      </w:r>
+      <w:proofErr w:type="spellEnd"/>
+      <w:r>
+        <w:rPr>
+          <w:b/>
+        </w:rPr>
+        <w:t xml:space="preserve"> </w:t>
+      </w:r>
+      <w:bookmarkStart w:id="0" w:name="_GoBack"/>
+      <w:bookmarkEnd w:id="0"/>
+      <w:r>
+        <w:rPr>
+          <w:b/>
+        </w:rPr>
+        <w:t>GRE</w:t>
+      </w:r>
+    </w:p>
+    <w:p>
+      <w:pPr>
+        <w:rPr>
+          <w:b/>
+        </w:rPr>
+      </w:pPr>
+    </w:p>
+    <w:p>
+      <w:pPr>
+        <w:rPr>
+          <w:b/>
+        </w:rPr>
+      </w:pPr>
+      <w:r>
+        <w:rPr>
+          <w:b/>
+        </w:rPr>
+        <w:t>Numerical phantom added from measured 2D phantom.</w:t>
+      </w:r>
     </w:p>
     <w:p>
       <w:pPr>
@@ -497,11 +416,12 @@
         <w:rPr>
           <w:noProof/>
         </w:rPr>
+        <w:lastRenderedPageBreak/>
         <w:drawing>
-          <wp:inline distT="0" distB="0" distL="0" distR="0" wp14:anchorId="2C793B77" wp14:editId="09DB2BD2">
-            <wp:extent cx="5943600" cy="1191895"/>
-            <wp:effectExtent l="0" t="0" r="0" b="8255"/>
-            <wp:docPr id="14" name="Grafik 14"/>
+          <wp:inline distT="0" distB="0" distL="0" distR="0" wp14:anchorId="3253C73B" wp14:editId="162D998F">
+            <wp:extent cx="5943600" cy="1358900"/>
+            <wp:effectExtent l="0" t="0" r="0" b="0"/>
+            <wp:docPr id="18" name="Grafik 18"/>
             <wp:cNvGraphicFramePr>
               <a:graphicFrameLocks xmlns:a="http://schemas.openxmlformats.org/drawingml/2006/main" noChangeAspect="1"/>
             </wp:cNvGraphicFramePr>
@@ -521,7 +441,7 @@
                   <pic:spPr>
                     <a:xfrm>
                       <a:off x="0" y="0"/>
-                      <a:ext cx="5943600" cy="1191895"/>
+                      <a:ext cx="5943600" cy="1358900"/>
                     </a:xfrm>
                     <a:prstGeom prst="rect">
                       <a:avLst/>
@@ -540,38 +460,74 @@
           <w:b/>
         </w:rPr>
       </w:pPr>
-      <w:r>
-        <w:rPr>
-          <w:b/>
-        </w:rPr>
-        <w:t>Spin distribution within voxel, off=1/dim</w:t>
-      </w:r>
-    </w:p>
-    <w:p>
-      <w:pPr>
-        <w:rPr>
-          <w:b/>
-        </w:rPr>
-      </w:pPr>
-    </w:p>
-    <w:p>
-      <w:pPr>
-        <w:rPr>
-          <w:b/>
-        </w:rPr>
-      </w:pPr>
-    </w:p>
-    <w:p>
-      <w:pPr>
-        <w:rPr>
-          <w:b/>
-        </w:rPr>
-      </w:pPr>
-      <w:r>
-        <w:rPr>
-          <w:b/>
-        </w:rPr>
-        <w:t>26^2 spins</w:t>
+    </w:p>
+    <w:p>
+      <w:pPr>
+        <w:rPr>
+          <w:b/>
+        </w:rPr>
+      </w:pPr>
+    </w:p>
+    <w:p>
+      <w:pPr>
+        <w:rPr>
+          <w:b/>
+        </w:rPr>
+      </w:pPr>
+      <w:r>
+        <w:rPr>
+          <w:b/>
+        </w:rPr>
+        <w:t xml:space="preserve">check for spoiling here: </w:t>
+      </w:r>
+      <w:proofErr w:type="spellStart"/>
+      <w:r>
+        <w:rPr>
+          <w:b/>
+        </w:rPr>
+        <w:t>Nspins</w:t>
+      </w:r>
+      <w:proofErr w:type="spellEnd"/>
+      <w:r>
+        <w:rPr>
+          <w:b/>
+        </w:rPr>
+        <w:t xml:space="preserve"> min 25^2</w:t>
+      </w:r>
+    </w:p>
+    <w:p>
+      <w:pPr>
+        <w:rPr>
+          <w:b/>
+        </w:rPr>
+      </w:pPr>
+    </w:p>
+    <w:p>
+      <w:pPr>
+        <w:rPr>
+          <w:b/>
+        </w:rPr>
+      </w:pPr>
+    </w:p>
+    <w:p>
+      <w:pPr>
+        <w:rPr>
+          <w:b/>
+        </w:rPr>
+      </w:pPr>
+      <w:proofErr w:type="spellStart"/>
+      <w:r>
+        <w:rPr>
+          <w:b/>
+        </w:rPr>
+        <w:t>Div</w:t>
+      </w:r>
+      <w:proofErr w:type="spellEnd"/>
+      <w:r>
+        <w:rPr>
+          <w:b/>
+        </w:rPr>
+        <w:t xml:space="preserve"> by sz-1</w:t>
       </w:r>
     </w:p>
     <w:p>
@@ -585,10 +541,10 @@
           <w:noProof/>
         </w:rPr>
         <w:drawing>
-          <wp:inline distT="0" distB="0" distL="0" distR="0" wp14:anchorId="3F0081EE" wp14:editId="468E0AF4">
-            <wp:extent cx="5943600" cy="1306195"/>
-            <wp:effectExtent l="0" t="0" r="0" b="8255"/>
-            <wp:docPr id="12" name="Grafik 12"/>
+          <wp:inline distT="0" distB="0" distL="0" distR="0" wp14:anchorId="72D7B5F8" wp14:editId="0219D964">
+            <wp:extent cx="5943600" cy="1246505"/>
+            <wp:effectExtent l="0" t="0" r="0" b="0"/>
+            <wp:docPr id="16" name="Grafik 16"/>
             <wp:cNvGraphicFramePr>
               <a:graphicFrameLocks xmlns:a="http://schemas.openxmlformats.org/drawingml/2006/main" noChangeAspect="1"/>
             </wp:cNvGraphicFramePr>
@@ -608,7 +564,7 @@
                   <pic:spPr>
                     <a:xfrm>
                       <a:off x="0" y="0"/>
-                      <a:ext cx="5943600" cy="1306195"/>
+                      <a:ext cx="5943600" cy="1246505"/>
                     </a:xfrm>
                     <a:prstGeom prst="rect">
                       <a:avLst/>
@@ -627,19 +583,28 @@
           <w:b/>
         </w:rPr>
       </w:pPr>
-      <w:r>
-        <w:rPr>
-          <w:b/>
-        </w:rPr>
-        <w:t>Spin distribution within voxel, off=0</w:t>
-      </w:r>
-    </w:p>
-    <w:p>
-      <w:pPr>
-        <w:rPr>
-          <w:b/>
-        </w:rPr>
-      </w:pPr>
+      <w:proofErr w:type="spellStart"/>
+      <w:r>
+        <w:rPr>
+          <w:b/>
+        </w:rPr>
+        <w:t>Div</w:t>
+      </w:r>
+      <w:proofErr w:type="spellEnd"/>
+      <w:r>
+        <w:rPr>
+          <w:b/>
+        </w:rPr>
+        <w:t xml:space="preserve"> by </w:t>
+      </w:r>
+      <w:proofErr w:type="spellStart"/>
+      <w:r>
+        <w:rPr>
+          <w:b/>
+        </w:rPr>
+        <w:t>sz</w:t>
+      </w:r>
+      <w:proofErr w:type="spellEnd"/>
     </w:p>
     <w:p>
       <w:pPr>
@@ -652,10 +617,10 @@
           <w:noProof/>
         </w:rPr>
         <w:drawing>
-          <wp:inline distT="0" distB="0" distL="0" distR="0" wp14:anchorId="74EBF9AB" wp14:editId="360B83C4">
-            <wp:extent cx="5943600" cy="1249680"/>
-            <wp:effectExtent l="0" t="0" r="0" b="7620"/>
-            <wp:docPr id="13" name="Grafik 13"/>
+          <wp:inline distT="0" distB="0" distL="0" distR="0" wp14:anchorId="2089D916" wp14:editId="4D966BA8">
+            <wp:extent cx="5943600" cy="1214755"/>
+            <wp:effectExtent l="0" t="0" r="0" b="4445"/>
+            <wp:docPr id="17" name="Grafik 17"/>
             <wp:cNvGraphicFramePr>
               <a:graphicFrameLocks xmlns:a="http://schemas.openxmlformats.org/drawingml/2006/main" noChangeAspect="1"/>
             </wp:cNvGraphicFramePr>
@@ -675,7 +640,7 @@
                   <pic:spPr>
                     <a:xfrm>
                       <a:off x="0" y="0"/>
-                      <a:ext cx="5943600" cy="1249680"/>
+                      <a:ext cx="5943600" cy="1214755"/>
                     </a:xfrm>
                     <a:prstGeom prst="rect">
                       <a:avLst/>
@@ -694,47 +659,33 @@
           <w:b/>
         </w:rPr>
       </w:pPr>
-      <w:r>
-        <w:rPr>
-          <w:b/>
-        </w:rPr>
-        <w:t>Spin distribution within voxel, off=1/dim</w:t>
-      </w:r>
-    </w:p>
-    <w:p>
-      <w:pPr>
-        <w:rPr>
-          <w:b/>
-        </w:rPr>
-      </w:pPr>
-    </w:p>
-    <w:p>
-      <w:pPr>
-        <w:rPr>
-          <w:b/>
-        </w:rPr>
-      </w:pPr>
-    </w:p>
-    <w:p>
-      <w:pPr>
-        <w:rPr>
-          <w:b/>
-        </w:rPr>
-      </w:pPr>
-    </w:p>
-    <w:p>
-      <w:pPr>
-        <w:rPr>
-          <w:b/>
-        </w:rPr>
-      </w:pPr>
-    </w:p>
-    <w:p>
-      <w:pPr>
-        <w:rPr>
-          <w:b/>
-        </w:rPr>
-      </w:pPr>
+    </w:p>
+    <w:p>
+      <w:pPr>
+        <w:rPr>
+          <w:b/>
+        </w:rPr>
+      </w:pPr>
+    </w:p>
+    <w:p>
+      <w:pPr>
+        <w:rPr>
+          <w:b/>
+        </w:rPr>
+      </w:pPr>
+    </w:p>
+    <w:p>
+      <w:pPr>
+        <w:rPr>
+          <w:b/>
+        </w:rPr>
+      </w:pPr>
+      <w:r>
+        <w:rPr>
+          <w:b/>
+        </w:rPr>
+        <w:t>12^2 spins</w:t>
+      </w:r>
     </w:p>
     <w:p>
       <w:pPr>
@@ -746,11 +697,12 @@
         <w:rPr>
           <w:noProof/>
         </w:rPr>
+        <w:lastRenderedPageBreak/>
         <w:drawing>
-          <wp:inline distT="0" distB="0" distL="0" distR="0" wp14:anchorId="704FD792" wp14:editId="178AA7F0">
-            <wp:extent cx="5943600" cy="2472055"/>
-            <wp:effectExtent l="0" t="0" r="0" b="4445"/>
-            <wp:docPr id="11" name="Grafik 11"/>
+          <wp:inline distT="0" distB="0" distL="0" distR="0" wp14:anchorId="04168FD4" wp14:editId="120AF412">
+            <wp:extent cx="5943600" cy="1311910"/>
+            <wp:effectExtent l="0" t="0" r="0" b="2540"/>
+            <wp:docPr id="15" name="Grafik 15"/>
             <wp:cNvGraphicFramePr>
               <a:graphicFrameLocks xmlns:a="http://schemas.openxmlformats.org/drawingml/2006/main" noChangeAspect="1"/>
             </wp:cNvGraphicFramePr>
@@ -770,7 +722,7 @@
                   <pic:spPr>
                     <a:xfrm>
                       <a:off x="0" y="0"/>
-                      <a:ext cx="5943600" cy="2472055"/>
+                      <a:ext cx="5943600" cy="1311910"/>
                     </a:xfrm>
                     <a:prstGeom prst="rect">
                       <a:avLst/>
@@ -793,16 +745,15 @@
         <w:rPr>
           <w:b/>
         </w:rPr>
-        <w:t xml:space="preserve">Spoiled GRE: With </w:t>
-      </w:r>
-      <w:proofErr w:type="spellStart"/>
-      <w:r>
-        <w:rPr>
-          <w:b/>
-        </w:rPr>
-        <w:t>pervec</w:t>
-      </w:r>
-      <w:proofErr w:type="spellEnd"/>
+        <w:t>Spin distribution within voxel, off=0</w:t>
+      </w:r>
+    </w:p>
+    <w:p>
+      <w:pPr>
+        <w:rPr>
+          <w:b/>
+        </w:rPr>
+      </w:pPr>
     </w:p>
     <w:p>
       <w:pPr>
@@ -815,10 +766,10 @@
           <w:noProof/>
         </w:rPr>
         <w:drawing>
-          <wp:inline distT="0" distB="0" distL="0" distR="0" wp14:anchorId="0EDE7F87" wp14:editId="654A59FF">
-            <wp:extent cx="5943600" cy="2524760"/>
-            <wp:effectExtent l="0" t="0" r="0" b="8890"/>
-            <wp:docPr id="10" name="Grafik 10"/>
+          <wp:inline distT="0" distB="0" distL="0" distR="0" wp14:anchorId="2C793B77" wp14:editId="09DB2BD2">
+            <wp:extent cx="5943600" cy="1191895"/>
+            <wp:effectExtent l="0" t="0" r="0" b="8255"/>
+            <wp:docPr id="14" name="Grafik 14"/>
             <wp:cNvGraphicFramePr>
               <a:graphicFrameLocks xmlns:a="http://schemas.openxmlformats.org/drawingml/2006/main" noChangeAspect="1"/>
             </wp:cNvGraphicFramePr>
@@ -838,6 +789,323 @@
                   <pic:spPr>
                     <a:xfrm>
                       <a:off x="0" y="0"/>
+                      <a:ext cx="5943600" cy="1191895"/>
+                    </a:xfrm>
+                    <a:prstGeom prst="rect">
+                      <a:avLst/>
+                    </a:prstGeom>
+                  </pic:spPr>
+                </pic:pic>
+              </a:graphicData>
+            </a:graphic>
+          </wp:inline>
+        </w:drawing>
+      </w:r>
+    </w:p>
+    <w:p>
+      <w:pPr>
+        <w:rPr>
+          <w:b/>
+        </w:rPr>
+      </w:pPr>
+      <w:r>
+        <w:rPr>
+          <w:b/>
+        </w:rPr>
+        <w:t>Spin distribution within voxel, off=1/dim</w:t>
+      </w:r>
+    </w:p>
+    <w:p>
+      <w:pPr>
+        <w:rPr>
+          <w:b/>
+        </w:rPr>
+      </w:pPr>
+    </w:p>
+    <w:p>
+      <w:pPr>
+        <w:rPr>
+          <w:b/>
+        </w:rPr>
+      </w:pPr>
+    </w:p>
+    <w:p>
+      <w:pPr>
+        <w:rPr>
+          <w:b/>
+        </w:rPr>
+      </w:pPr>
+      <w:r>
+        <w:rPr>
+          <w:b/>
+        </w:rPr>
+        <w:t>26^2 spins</w:t>
+      </w:r>
+    </w:p>
+    <w:p>
+      <w:pPr>
+        <w:rPr>
+          <w:b/>
+        </w:rPr>
+      </w:pPr>
+      <w:r>
+        <w:rPr>
+          <w:noProof/>
+        </w:rPr>
+        <w:drawing>
+          <wp:inline distT="0" distB="0" distL="0" distR="0" wp14:anchorId="3F0081EE" wp14:editId="468E0AF4">
+            <wp:extent cx="5943600" cy="1306195"/>
+            <wp:effectExtent l="0" t="0" r="0" b="8255"/>
+            <wp:docPr id="12" name="Grafik 12"/>
+            <wp:cNvGraphicFramePr>
+              <a:graphicFrameLocks xmlns:a="http://schemas.openxmlformats.org/drawingml/2006/main" noChangeAspect="1"/>
+            </wp:cNvGraphicFramePr>
+            <a:graphic xmlns:a="http://schemas.openxmlformats.org/drawingml/2006/main">
+              <a:graphicData uri="http://schemas.openxmlformats.org/drawingml/2006/picture">
+                <pic:pic xmlns:pic="http://schemas.openxmlformats.org/drawingml/2006/picture">
+                  <pic:nvPicPr>
+                    <pic:cNvPr id="1" name=""/>
+                    <pic:cNvPicPr/>
+                  </pic:nvPicPr>
+                  <pic:blipFill>
+                    <a:blip r:embed="rId13"/>
+                    <a:stretch>
+                      <a:fillRect/>
+                    </a:stretch>
+                  </pic:blipFill>
+                  <pic:spPr>
+                    <a:xfrm>
+                      <a:off x="0" y="0"/>
+                      <a:ext cx="5943600" cy="1306195"/>
+                    </a:xfrm>
+                    <a:prstGeom prst="rect">
+                      <a:avLst/>
+                    </a:prstGeom>
+                  </pic:spPr>
+                </pic:pic>
+              </a:graphicData>
+            </a:graphic>
+          </wp:inline>
+        </w:drawing>
+      </w:r>
+    </w:p>
+    <w:p>
+      <w:pPr>
+        <w:rPr>
+          <w:b/>
+        </w:rPr>
+      </w:pPr>
+      <w:r>
+        <w:rPr>
+          <w:b/>
+        </w:rPr>
+        <w:t>Spin distribution within voxel, off=0</w:t>
+      </w:r>
+    </w:p>
+    <w:p>
+      <w:pPr>
+        <w:rPr>
+          <w:b/>
+        </w:rPr>
+      </w:pPr>
+    </w:p>
+    <w:p>
+      <w:pPr>
+        <w:rPr>
+          <w:b/>
+        </w:rPr>
+      </w:pPr>
+      <w:r>
+        <w:rPr>
+          <w:noProof/>
+        </w:rPr>
+        <w:drawing>
+          <wp:inline distT="0" distB="0" distL="0" distR="0" wp14:anchorId="74EBF9AB" wp14:editId="360B83C4">
+            <wp:extent cx="5943600" cy="1249680"/>
+            <wp:effectExtent l="0" t="0" r="0" b="7620"/>
+            <wp:docPr id="13" name="Grafik 13"/>
+            <wp:cNvGraphicFramePr>
+              <a:graphicFrameLocks xmlns:a="http://schemas.openxmlformats.org/drawingml/2006/main" noChangeAspect="1"/>
+            </wp:cNvGraphicFramePr>
+            <a:graphic xmlns:a="http://schemas.openxmlformats.org/drawingml/2006/main">
+              <a:graphicData uri="http://schemas.openxmlformats.org/drawingml/2006/picture">
+                <pic:pic xmlns:pic="http://schemas.openxmlformats.org/drawingml/2006/picture">
+                  <pic:nvPicPr>
+                    <pic:cNvPr id="1" name=""/>
+                    <pic:cNvPicPr/>
+                  </pic:nvPicPr>
+                  <pic:blipFill>
+                    <a:blip r:embed="rId14"/>
+                    <a:stretch>
+                      <a:fillRect/>
+                    </a:stretch>
+                  </pic:blipFill>
+                  <pic:spPr>
+                    <a:xfrm>
+                      <a:off x="0" y="0"/>
+                      <a:ext cx="5943600" cy="1249680"/>
+                    </a:xfrm>
+                    <a:prstGeom prst="rect">
+                      <a:avLst/>
+                    </a:prstGeom>
+                  </pic:spPr>
+                </pic:pic>
+              </a:graphicData>
+            </a:graphic>
+          </wp:inline>
+        </w:drawing>
+      </w:r>
+    </w:p>
+    <w:p>
+      <w:pPr>
+        <w:rPr>
+          <w:b/>
+        </w:rPr>
+      </w:pPr>
+      <w:r>
+        <w:rPr>
+          <w:b/>
+        </w:rPr>
+        <w:t>Spin distribution within voxel, off=1/dim</w:t>
+      </w:r>
+    </w:p>
+    <w:p>
+      <w:pPr>
+        <w:rPr>
+          <w:b/>
+        </w:rPr>
+      </w:pPr>
+    </w:p>
+    <w:p>
+      <w:pPr>
+        <w:rPr>
+          <w:b/>
+        </w:rPr>
+      </w:pPr>
+    </w:p>
+    <w:p>
+      <w:pPr>
+        <w:rPr>
+          <w:b/>
+        </w:rPr>
+      </w:pPr>
+    </w:p>
+    <w:p>
+      <w:pPr>
+        <w:rPr>
+          <w:b/>
+        </w:rPr>
+      </w:pPr>
+    </w:p>
+    <w:p>
+      <w:pPr>
+        <w:rPr>
+          <w:b/>
+        </w:rPr>
+      </w:pPr>
+    </w:p>
+    <w:p>
+      <w:pPr>
+        <w:rPr>
+          <w:b/>
+        </w:rPr>
+      </w:pPr>
+      <w:r>
+        <w:rPr>
+          <w:noProof/>
+        </w:rPr>
+        <w:drawing>
+          <wp:inline distT="0" distB="0" distL="0" distR="0" wp14:anchorId="704FD792" wp14:editId="178AA7F0">
+            <wp:extent cx="5943600" cy="2472055"/>
+            <wp:effectExtent l="0" t="0" r="0" b="4445"/>
+            <wp:docPr id="11" name="Grafik 11"/>
+            <wp:cNvGraphicFramePr>
+              <a:graphicFrameLocks xmlns:a="http://schemas.openxmlformats.org/drawingml/2006/main" noChangeAspect="1"/>
+            </wp:cNvGraphicFramePr>
+            <a:graphic xmlns:a="http://schemas.openxmlformats.org/drawingml/2006/main">
+              <a:graphicData uri="http://schemas.openxmlformats.org/drawingml/2006/picture">
+                <pic:pic xmlns:pic="http://schemas.openxmlformats.org/drawingml/2006/picture">
+                  <pic:nvPicPr>
+                    <pic:cNvPr id="1" name=""/>
+                    <pic:cNvPicPr/>
+                  </pic:nvPicPr>
+                  <pic:blipFill>
+                    <a:blip r:embed="rId15"/>
+                    <a:stretch>
+                      <a:fillRect/>
+                    </a:stretch>
+                  </pic:blipFill>
+                  <pic:spPr>
+                    <a:xfrm>
+                      <a:off x="0" y="0"/>
+                      <a:ext cx="5943600" cy="2472055"/>
+                    </a:xfrm>
+                    <a:prstGeom prst="rect">
+                      <a:avLst/>
+                    </a:prstGeom>
+                  </pic:spPr>
+                </pic:pic>
+              </a:graphicData>
+            </a:graphic>
+          </wp:inline>
+        </w:drawing>
+      </w:r>
+    </w:p>
+    <w:p>
+      <w:pPr>
+        <w:rPr>
+          <w:b/>
+        </w:rPr>
+      </w:pPr>
+      <w:r>
+        <w:rPr>
+          <w:b/>
+        </w:rPr>
+        <w:t xml:space="preserve">Spoiled GRE: With </w:t>
+      </w:r>
+      <w:proofErr w:type="spellStart"/>
+      <w:r>
+        <w:rPr>
+          <w:b/>
+        </w:rPr>
+        <w:t>pervec</w:t>
+      </w:r>
+      <w:proofErr w:type="spellEnd"/>
+    </w:p>
+    <w:p>
+      <w:pPr>
+        <w:rPr>
+          <w:b/>
+        </w:rPr>
+      </w:pPr>
+      <w:r>
+        <w:rPr>
+          <w:noProof/>
+        </w:rPr>
+        <w:drawing>
+          <wp:inline distT="0" distB="0" distL="0" distR="0" wp14:anchorId="0EDE7F87" wp14:editId="654A59FF">
+            <wp:extent cx="5943600" cy="2524760"/>
+            <wp:effectExtent l="0" t="0" r="0" b="8890"/>
+            <wp:docPr id="10" name="Grafik 10"/>
+            <wp:cNvGraphicFramePr>
+              <a:graphicFrameLocks xmlns:a="http://schemas.openxmlformats.org/drawingml/2006/main" noChangeAspect="1"/>
+            </wp:cNvGraphicFramePr>
+            <a:graphic xmlns:a="http://schemas.openxmlformats.org/drawingml/2006/main">
+              <a:graphicData uri="http://schemas.openxmlformats.org/drawingml/2006/picture">
+                <pic:pic xmlns:pic="http://schemas.openxmlformats.org/drawingml/2006/picture">
+                  <pic:nvPicPr>
+                    <pic:cNvPr id="1" name=""/>
+                    <pic:cNvPicPr/>
+                  </pic:nvPicPr>
+                  <pic:blipFill>
+                    <a:blip r:embed="rId16"/>
+                    <a:stretch>
+                      <a:fillRect/>
+                    </a:stretch>
+                  </pic:blipFill>
+                  <pic:spPr>
+                    <a:xfrm>
+                      <a:off x="0" y="0"/>
                       <a:ext cx="5943600" cy="2524760"/>
                     </a:xfrm>
                     <a:prstGeom prst="rect">
@@ -935,7 +1203,7 @@
                     </pic:cNvPicPr>
                   </pic:nvPicPr>
                   <pic:blipFill rotWithShape="1">
-                    <a:blip r:embed="rId13">
+                    <a:blip r:embed="rId17">
                       <a:extLst>
                         <a:ext uri="{28A0092B-C50C-407E-A947-70E740481C1C}">
                           <a14:useLocalDpi xmlns:a14="http://schemas.microsoft.com/office/drawing/2010/main" val="0"/>
@@ -996,7 +1264,7 @@
                     <pic:cNvPicPr/>
                   </pic:nvPicPr>
                   <pic:blipFill>
-                    <a:blip r:embed="rId14"/>
+                    <a:blip r:embed="rId18"/>
                     <a:stretch>
                       <a:fillRect/>
                     </a:stretch>
@@ -1046,7 +1314,7 @@
                     </pic:cNvPicPr>
                   </pic:nvPicPr>
                   <pic:blipFill>
-                    <a:blip r:embed="rId15">
+                    <a:blip r:embed="rId7">
                       <a:extLst>
                         <a:ext uri="{28A0092B-C50C-407E-A947-70E740481C1C}">
                           <a14:useLocalDpi xmlns:a14="http://schemas.microsoft.com/office/drawing/2010/main" val="0"/>
@@ -1185,7 +1453,7 @@
                     </pic:cNvPicPr>
                   </pic:nvPicPr>
                   <pic:blipFill>
-                    <a:blip r:embed="rId16">
+                    <a:blip r:embed="rId19">
                       <a:extLst>
                         <a:ext uri="{28A0092B-C50C-407E-A947-70E740481C1C}">
                           <a14:useLocalDpi xmlns:a14="http://schemas.microsoft.com/office/drawing/2010/main" val="0"/>
@@ -1232,21 +1500,19 @@
         <w:rPr>
           <w:b/>
         </w:rPr>
-        <w:t xml:space="preserve">spoiled GRE (RF </w:t>
-      </w:r>
-      <w:proofErr w:type="spellStart"/>
-      <w:r>
-        <w:rPr>
-          <w:b/>
-        </w:rPr>
-        <w:t>spiled</w:t>
-      </w:r>
-      <w:proofErr w:type="spellEnd"/>
-      <w:r>
-        <w:rPr>
-          <w:b/>
-        </w:rPr>
-        <w:t xml:space="preserve"> x2y2</w:t>
+        <w:t>spoiled GRE (RF sp</w:t>
+      </w:r>
+      <w:r>
+        <w:rPr>
+          <w:b/>
+        </w:rPr>
+        <w:t>o</w:t>
+      </w:r>
+      <w:r>
+        <w:rPr>
+          <w:b/>
+        </w:rPr>
+        <w:t>iled x2y2</w:t>
       </w:r>
     </w:p>
     <w:p>
@@ -1279,7 +1545,7 @@
                     </pic:cNvPicPr>
                   </pic:nvPicPr>
                   <pic:blipFill>
-                    <a:blip r:embed="rId17">
+                    <a:blip r:embed="rId20">
                       <a:extLst>
                         <a:ext uri="{28A0092B-C50C-407E-A947-70E740481C1C}">
                           <a14:useLocalDpi xmlns:a14="http://schemas.microsoft.com/office/drawing/2010/main" val="0"/>
@@ -1372,7 +1638,7 @@
                     </pic:cNvPicPr>
                   </pic:nvPicPr>
                   <pic:blipFill>
-                    <a:blip r:embed="rId18">
+                    <a:blip r:embed="rId21">
                       <a:extLst>
                         <a:ext uri="{28A0092B-C50C-407E-A947-70E740481C1C}">
                           <a14:useLocalDpi xmlns:a14="http://schemas.microsoft.com/office/drawing/2010/main" val="0"/>
@@ -1451,7 +1717,7 @@
                     </pic:cNvPicPr>
                   </pic:nvPicPr>
                   <pic:blipFill>
-                    <a:blip r:embed="rId19">
+                    <a:blip r:embed="rId22">
                       <a:extLst>
                         <a:ext uri="{28A0092B-C50C-407E-A947-70E740481C1C}">
                           <a14:useLocalDpi xmlns:a14="http://schemas.microsoft.com/office/drawing/2010/main" val="0"/>
@@ -1578,7 +1844,7 @@
                     <pic:cNvPicPr/>
                   </pic:nvPicPr>
                   <pic:blipFill>
-                    <a:blip r:embed="rId20"/>
+                    <a:blip r:embed="rId23"/>
                     <a:stretch>
                       <a:fillRect/>
                     </a:stretch>
@@ -1654,7 +1920,7 @@
                     <pic:cNvPicPr/>
                   </pic:nvPicPr>
                   <pic:blipFill>
-                    <a:blip r:embed="rId21"/>
+                    <a:blip r:embed="rId24"/>
                     <a:stretch>
                       <a:fillRect/>
                     </a:stretch>

</xml_diff>

<commit_message>
cleaned up all e files
</commit_message>
<xml_diff>
--- a/lyx_ppt/MRI zero_labbook.docx
+++ b/lyx_ppt/MRI zero_labbook.docx
@@ -375,15 +375,7 @@
         <w:rPr>
           <w:b/>
         </w:rPr>
-        <w:t xml:space="preserve"> </w:t>
-      </w:r>
-      <w:bookmarkStart w:id="0" w:name="_GoBack"/>
-      <w:bookmarkEnd w:id="0"/>
-      <w:r>
-        <w:rPr>
-          <w:b/>
-        </w:rPr>
-        <w:t>GRE</w:t>
+        <w:t xml:space="preserve"> GRE</w:t>
       </w:r>
     </w:p>
     <w:p>
@@ -1179,6 +1171,7 @@
           <w:b/>
         </w:rPr>
       </w:pPr>
+      <w:bookmarkStart w:id="0" w:name="_GoBack"/>
       <w:r>
         <w:rPr>
           <w:b/>
@@ -1187,7 +1180,7 @@
         <w:lastRenderedPageBreak/>
         <w:drawing>
           <wp:inline distT="0" distB="0" distL="0" distR="0">
-            <wp:extent cx="4486940" cy="2033300"/>
+            <wp:extent cx="5936180" cy="2690037"/>
             <wp:effectExtent l="0" t="0" r="0" b="0"/>
             <wp:docPr id="7" name="Grafik 7"/>
             <wp:cNvGraphicFramePr>
@@ -1216,7 +1209,7 @@
                   <pic:spPr bwMode="auto">
                     <a:xfrm>
                       <a:off x="0" y="0"/>
-                      <a:ext cx="4492865" cy="2035985"/>
+                      <a:ext cx="5950375" cy="2696469"/>
                     </a:xfrm>
                     <a:prstGeom prst="rect">
                       <a:avLst/>
@@ -1237,6 +1230,7 @@
           </wp:inline>
         </w:drawing>
       </w:r>
+      <w:bookmarkEnd w:id="0"/>
     </w:p>
     <w:p>
       <w:pPr>

</xml_diff>

<commit_message>
added multi reco  plus gif creation
</commit_message>
<xml_diff>
--- a/lyx_ppt/MRI zero_labbook.docx
+++ b/lyx_ppt/MRI zero_labbook.docx
@@ -246,6 +246,8 @@
           </wp:inline>
         </w:drawing>
       </w:r>
+      <w:bookmarkStart w:id="0" w:name="_GoBack"/>
+      <w:bookmarkEnd w:id="0"/>
     </w:p>
     <w:p>
       <w:pPr>
@@ -258,7 +260,7 @@
           <w:noProof/>
         </w:rPr>
         <w:drawing>
-          <wp:inline distT="0" distB="0" distL="0" distR="0" wp14:anchorId="4EA00F1E" wp14:editId="6D70C4FE">
+          <wp:inline distT="0" distB="0" distL="0" distR="0" wp14:anchorId="144EB2E1" wp14:editId="2A312759">
             <wp:extent cx="1143000" cy="1266825"/>
             <wp:effectExtent l="0" t="0" r="0" b="9525"/>
             <wp:docPr id="22" name="Grafik 22"/>
@@ -299,7 +301,7 @@
           <w:noProof/>
         </w:rPr>
         <w:drawing>
-          <wp:inline distT="0" distB="0" distL="0" distR="0" wp14:anchorId="14F7F7F1" wp14:editId="07EF9925">
+          <wp:inline distT="0" distB="0" distL="0" distR="0" wp14:anchorId="3ABF515B" wp14:editId="58A0E999">
             <wp:extent cx="1307303" cy="1306456"/>
             <wp:effectExtent l="0" t="0" r="7620" b="8255"/>
             <wp:docPr id="20" name="Grafik 20"/>
@@ -350,70 +352,16 @@
           </wp:inline>
         </w:drawing>
       </w:r>
-    </w:p>
-    <w:p>
-      <w:pPr>
-        <w:rPr>
-          <w:b/>
-        </w:rPr>
-      </w:pPr>
-      <w:r>
-        <w:rPr>
-          <w:b/>
-        </w:rPr>
-        <w:t xml:space="preserve">Left GRE, right </w:t>
-      </w:r>
-      <w:proofErr w:type="spellStart"/>
-      <w:r>
-        <w:rPr>
-          <w:b/>
-        </w:rPr>
-        <w:t>lowSAR</w:t>
-      </w:r>
-      <w:proofErr w:type="spellEnd"/>
-      <w:r>
-        <w:rPr>
-          <w:b/>
-        </w:rPr>
-        <w:t xml:space="preserve"> GRE</w:t>
-      </w:r>
-    </w:p>
-    <w:p>
-      <w:pPr>
-        <w:rPr>
-          <w:b/>
-        </w:rPr>
-      </w:pPr>
-    </w:p>
-    <w:p>
-      <w:pPr>
-        <w:rPr>
-          <w:b/>
-        </w:rPr>
-      </w:pPr>
-      <w:r>
-        <w:rPr>
-          <w:b/>
-        </w:rPr>
-        <w:t>Numerical phantom added from measured 2D phantom.</w:t>
-      </w:r>
-    </w:p>
-    <w:p>
-      <w:pPr>
-        <w:rPr>
-          <w:b/>
-        </w:rPr>
-      </w:pPr>
-      <w:r>
-        <w:rPr>
+      <w:r>
+        <w:rPr>
+          <w:b/>
           <w:noProof/>
         </w:rPr>
-        <w:lastRenderedPageBreak/>
         <w:drawing>
-          <wp:inline distT="0" distB="0" distL="0" distR="0" wp14:anchorId="3253C73B" wp14:editId="162D998F">
-            <wp:extent cx="5943600" cy="1358900"/>
+          <wp:inline distT="0" distB="0" distL="0" distR="0" wp14:anchorId="3ED92027" wp14:editId="2AB33CE1">
+            <wp:extent cx="1803400" cy="1326382"/>
             <wp:effectExtent l="0" t="0" r="0" b="0"/>
-            <wp:docPr id="18" name="Grafik 18"/>
+            <wp:docPr id="21" name="Grafik 21"/>
             <wp:cNvGraphicFramePr>
               <a:graphicFrameLocks xmlns:a="http://schemas.openxmlformats.org/drawingml/2006/main" noChangeAspect="1"/>
             </wp:cNvGraphicFramePr>
@@ -421,23 +369,39 @@
               <a:graphicData uri="http://schemas.openxmlformats.org/drawingml/2006/picture">
                 <pic:pic xmlns:pic="http://schemas.openxmlformats.org/drawingml/2006/picture">
                   <pic:nvPicPr>
-                    <pic:cNvPr id="1" name=""/>
-                    <pic:cNvPicPr/>
+                    <pic:cNvPr id="0" name="Picture 5"/>
+                    <pic:cNvPicPr>
+                      <a:picLocks noChangeAspect="1" noChangeArrowheads="1"/>
+                    </pic:cNvPicPr>
                   </pic:nvPicPr>
-                  <pic:blipFill>
-                    <a:blip r:embed="rId8"/>
-                    <a:stretch>
-                      <a:fillRect/>
-                    </a:stretch>
+                  <pic:blipFill rotWithShape="1">
+                    <a:blip r:embed="rId8">
+                      <a:extLst>
+                        <a:ext uri="{28A0092B-C50C-407E-A947-70E740481C1C}">
+                          <a14:useLocalDpi xmlns:a14="http://schemas.microsoft.com/office/drawing/2010/main" val="0"/>
+                        </a:ext>
+                      </a:extLst>
+                    </a:blip>
+                    <a:srcRect l="9662" r="62887" b="50682"/>
+                    <a:stretch/>
                   </pic:blipFill>
-                  <pic:spPr>
+                  <pic:spPr bwMode="auto">
                     <a:xfrm>
                       <a:off x="0" y="0"/>
-                      <a:ext cx="5943600" cy="1358900"/>
+                      <a:ext cx="1808111" cy="1329847"/>
                     </a:xfrm>
                     <a:prstGeom prst="rect">
                       <a:avLst/>
                     </a:prstGeom>
+                    <a:noFill/>
+                    <a:ln>
+                      <a:noFill/>
+                    </a:ln>
+                    <a:extLst>
+                      <a:ext uri="{53640926-AAD7-44D8-BBD7-CCE9431645EC}">
+                        <a14:shadowObscured xmlns:a14="http://schemas.microsoft.com/office/drawing/2010/main"/>
+                      </a:ext>
+                    </a:extLst>
                   </pic:spPr>
                 </pic:pic>
               </a:graphicData>
@@ -452,74 +416,45 @@
           <w:b/>
         </w:rPr>
       </w:pPr>
-    </w:p>
-    <w:p>
-      <w:pPr>
-        <w:rPr>
-          <w:b/>
-        </w:rPr>
-      </w:pPr>
-    </w:p>
-    <w:p>
-      <w:pPr>
-        <w:rPr>
-          <w:b/>
-        </w:rPr>
-      </w:pPr>
-      <w:r>
-        <w:rPr>
-          <w:b/>
-        </w:rPr>
-        <w:t xml:space="preserve">check for spoiling here: </w:t>
+      <w:r>
+        <w:rPr>
+          <w:b/>
+        </w:rPr>
+        <w:t xml:space="preserve">Left GRE, right </w:t>
       </w:r>
       <w:proofErr w:type="spellStart"/>
       <w:r>
         <w:rPr>
           <w:b/>
         </w:rPr>
-        <w:t>Nspins</w:t>
+        <w:t>lowSAR</w:t>
       </w:r>
       <w:proofErr w:type="spellEnd"/>
       <w:r>
         <w:rPr>
           <w:b/>
         </w:rPr>
-        <w:t xml:space="preserve"> min 25^2</w:t>
-      </w:r>
-    </w:p>
-    <w:p>
-      <w:pPr>
-        <w:rPr>
-          <w:b/>
-        </w:rPr>
-      </w:pPr>
-    </w:p>
-    <w:p>
-      <w:pPr>
-        <w:rPr>
-          <w:b/>
-        </w:rPr>
-      </w:pPr>
-    </w:p>
-    <w:p>
-      <w:pPr>
-        <w:rPr>
-          <w:b/>
-        </w:rPr>
-      </w:pPr>
-      <w:proofErr w:type="spellStart"/>
-      <w:r>
-        <w:rPr>
-          <w:b/>
-        </w:rPr>
-        <w:t>Div</w:t>
-      </w:r>
-      <w:proofErr w:type="spellEnd"/>
-      <w:r>
-        <w:rPr>
-          <w:b/>
-        </w:rPr>
-        <w:t xml:space="preserve"> by sz-1</w:t>
+        <w:t xml:space="preserve"> GRE</w:t>
+      </w:r>
+    </w:p>
+    <w:p>
+      <w:pPr>
+        <w:rPr>
+          <w:b/>
+        </w:rPr>
+      </w:pPr>
+    </w:p>
+    <w:p>
+      <w:pPr>
+        <w:rPr>
+          <w:b/>
+        </w:rPr>
+      </w:pPr>
+      <w:r>
+        <w:rPr>
+          <w:b/>
+        </w:rPr>
+        <w:t>Numerical phantom added from measured 2D phantom.</w:t>
       </w:r>
     </w:p>
     <w:p>
@@ -532,11 +467,12 @@
         <w:rPr>
           <w:noProof/>
         </w:rPr>
+        <w:lastRenderedPageBreak/>
         <w:drawing>
-          <wp:inline distT="0" distB="0" distL="0" distR="0" wp14:anchorId="72D7B5F8" wp14:editId="0219D964">
-            <wp:extent cx="5943600" cy="1246505"/>
+          <wp:inline distT="0" distB="0" distL="0" distR="0" wp14:anchorId="3253C73B" wp14:editId="162D998F">
+            <wp:extent cx="5943600" cy="1358900"/>
             <wp:effectExtent l="0" t="0" r="0" b="0"/>
-            <wp:docPr id="16" name="Grafik 16"/>
+            <wp:docPr id="18" name="Grafik 18"/>
             <wp:cNvGraphicFramePr>
               <a:graphicFrameLocks xmlns:a="http://schemas.openxmlformats.org/drawingml/2006/main" noChangeAspect="1"/>
             </wp:cNvGraphicFramePr>
@@ -556,7 +492,7 @@
                   <pic:spPr>
                     <a:xfrm>
                       <a:off x="0" y="0"/>
-                      <a:ext cx="5943600" cy="1246505"/>
+                      <a:ext cx="5943600" cy="1358900"/>
                     </a:xfrm>
                     <a:prstGeom prst="rect">
                       <a:avLst/>
@@ -575,11 +511,66 @@
           <w:b/>
         </w:rPr>
       </w:pPr>
+    </w:p>
+    <w:p>
+      <w:pPr>
+        <w:rPr>
+          <w:b/>
+        </w:rPr>
+      </w:pPr>
+    </w:p>
+    <w:p>
+      <w:pPr>
+        <w:rPr>
+          <w:b/>
+        </w:rPr>
+      </w:pPr>
+      <w:r>
+        <w:rPr>
+          <w:b/>
+        </w:rPr>
+        <w:t xml:space="preserve">check for spoiling here: </w:t>
+      </w:r>
       <w:proofErr w:type="spellStart"/>
       <w:r>
         <w:rPr>
           <w:b/>
         </w:rPr>
+        <w:t>Nspins</w:t>
+      </w:r>
+      <w:proofErr w:type="spellEnd"/>
+      <w:r>
+        <w:rPr>
+          <w:b/>
+        </w:rPr>
+        <w:t xml:space="preserve"> min 25^2</w:t>
+      </w:r>
+    </w:p>
+    <w:p>
+      <w:pPr>
+        <w:rPr>
+          <w:b/>
+        </w:rPr>
+      </w:pPr>
+    </w:p>
+    <w:p>
+      <w:pPr>
+        <w:rPr>
+          <w:b/>
+        </w:rPr>
+      </w:pPr>
+    </w:p>
+    <w:p>
+      <w:pPr>
+        <w:rPr>
+          <w:b/>
+        </w:rPr>
+      </w:pPr>
+      <w:proofErr w:type="spellStart"/>
+      <w:r>
+        <w:rPr>
+          <w:b/>
+        </w:rPr>
         <w:t>Div</w:t>
       </w:r>
       <w:proofErr w:type="spellEnd"/>
@@ -587,16 +578,8 @@
         <w:rPr>
           <w:b/>
         </w:rPr>
-        <w:t xml:space="preserve"> by </w:t>
-      </w:r>
-      <w:proofErr w:type="spellStart"/>
-      <w:r>
-        <w:rPr>
-          <w:b/>
-        </w:rPr>
-        <w:t>sz</w:t>
-      </w:r>
-      <w:proofErr w:type="spellEnd"/>
+        <w:t xml:space="preserve"> by sz-1</w:t>
+      </w:r>
     </w:p>
     <w:p>
       <w:pPr>
@@ -609,10 +592,10 @@
           <w:noProof/>
         </w:rPr>
         <w:drawing>
-          <wp:inline distT="0" distB="0" distL="0" distR="0" wp14:anchorId="2089D916" wp14:editId="4D966BA8">
-            <wp:extent cx="5943600" cy="1214755"/>
-            <wp:effectExtent l="0" t="0" r="0" b="4445"/>
-            <wp:docPr id="17" name="Grafik 17"/>
+          <wp:inline distT="0" distB="0" distL="0" distR="0" wp14:anchorId="72D7B5F8" wp14:editId="0219D964">
+            <wp:extent cx="5943600" cy="1246505"/>
+            <wp:effectExtent l="0" t="0" r="0" b="0"/>
+            <wp:docPr id="16" name="Grafik 16"/>
             <wp:cNvGraphicFramePr>
               <a:graphicFrameLocks xmlns:a="http://schemas.openxmlformats.org/drawingml/2006/main" noChangeAspect="1"/>
             </wp:cNvGraphicFramePr>
@@ -632,7 +615,7 @@
                   <pic:spPr>
                     <a:xfrm>
                       <a:off x="0" y="0"/>
-                      <a:ext cx="5943600" cy="1214755"/>
+                      <a:ext cx="5943600" cy="1246505"/>
                     </a:xfrm>
                     <a:prstGeom prst="rect">
                       <a:avLst/>
@@ -651,33 +634,28 @@
           <w:b/>
         </w:rPr>
       </w:pPr>
-    </w:p>
-    <w:p>
-      <w:pPr>
-        <w:rPr>
-          <w:b/>
-        </w:rPr>
-      </w:pPr>
-    </w:p>
-    <w:p>
-      <w:pPr>
-        <w:rPr>
-          <w:b/>
-        </w:rPr>
-      </w:pPr>
-    </w:p>
-    <w:p>
-      <w:pPr>
-        <w:rPr>
-          <w:b/>
-        </w:rPr>
-      </w:pPr>
-      <w:r>
-        <w:rPr>
-          <w:b/>
-        </w:rPr>
-        <w:t>12^2 spins</w:t>
-      </w:r>
+      <w:proofErr w:type="spellStart"/>
+      <w:r>
+        <w:rPr>
+          <w:b/>
+        </w:rPr>
+        <w:t>Div</w:t>
+      </w:r>
+      <w:proofErr w:type="spellEnd"/>
+      <w:r>
+        <w:rPr>
+          <w:b/>
+        </w:rPr>
+        <w:t xml:space="preserve"> by </w:t>
+      </w:r>
+      <w:proofErr w:type="spellStart"/>
+      <w:r>
+        <w:rPr>
+          <w:b/>
+        </w:rPr>
+        <w:t>sz</w:t>
+      </w:r>
+      <w:proofErr w:type="spellEnd"/>
     </w:p>
     <w:p>
       <w:pPr>
@@ -689,12 +667,11 @@
         <w:rPr>
           <w:noProof/>
         </w:rPr>
-        <w:lastRenderedPageBreak/>
         <w:drawing>
-          <wp:inline distT="0" distB="0" distL="0" distR="0" wp14:anchorId="04168FD4" wp14:editId="120AF412">
-            <wp:extent cx="5943600" cy="1311910"/>
-            <wp:effectExtent l="0" t="0" r="0" b="2540"/>
-            <wp:docPr id="15" name="Grafik 15"/>
+          <wp:inline distT="0" distB="0" distL="0" distR="0" wp14:anchorId="2089D916" wp14:editId="4D966BA8">
+            <wp:extent cx="5943600" cy="1214755"/>
+            <wp:effectExtent l="0" t="0" r="0" b="4445"/>
+            <wp:docPr id="17" name="Grafik 17"/>
             <wp:cNvGraphicFramePr>
               <a:graphicFrameLocks xmlns:a="http://schemas.openxmlformats.org/drawingml/2006/main" noChangeAspect="1"/>
             </wp:cNvGraphicFramePr>
@@ -714,7 +691,7 @@
                   <pic:spPr>
                     <a:xfrm>
                       <a:off x="0" y="0"/>
-                      <a:ext cx="5943600" cy="1311910"/>
+                      <a:ext cx="5943600" cy="1214755"/>
                     </a:xfrm>
                     <a:prstGeom prst="rect">
                       <a:avLst/>
@@ -733,19 +710,33 @@
           <w:b/>
         </w:rPr>
       </w:pPr>
-      <w:r>
-        <w:rPr>
-          <w:b/>
-        </w:rPr>
-        <w:t>Spin distribution within voxel, off=0</w:t>
-      </w:r>
-    </w:p>
-    <w:p>
-      <w:pPr>
-        <w:rPr>
-          <w:b/>
-        </w:rPr>
-      </w:pPr>
+    </w:p>
+    <w:p>
+      <w:pPr>
+        <w:rPr>
+          <w:b/>
+        </w:rPr>
+      </w:pPr>
+    </w:p>
+    <w:p>
+      <w:pPr>
+        <w:rPr>
+          <w:b/>
+        </w:rPr>
+      </w:pPr>
+    </w:p>
+    <w:p>
+      <w:pPr>
+        <w:rPr>
+          <w:b/>
+        </w:rPr>
+      </w:pPr>
+      <w:r>
+        <w:rPr>
+          <w:b/>
+        </w:rPr>
+        <w:t>12^2 spins</w:t>
+      </w:r>
     </w:p>
     <w:p>
       <w:pPr>
@@ -757,11 +748,12 @@
         <w:rPr>
           <w:noProof/>
         </w:rPr>
+        <w:lastRenderedPageBreak/>
         <w:drawing>
-          <wp:inline distT="0" distB="0" distL="0" distR="0" wp14:anchorId="2C793B77" wp14:editId="09DB2BD2">
-            <wp:extent cx="5943600" cy="1191895"/>
-            <wp:effectExtent l="0" t="0" r="0" b="8255"/>
-            <wp:docPr id="14" name="Grafik 14"/>
+          <wp:inline distT="0" distB="0" distL="0" distR="0" wp14:anchorId="04168FD4" wp14:editId="120AF412">
+            <wp:extent cx="5943600" cy="1311910"/>
+            <wp:effectExtent l="0" t="0" r="0" b="2540"/>
+            <wp:docPr id="15" name="Grafik 15"/>
             <wp:cNvGraphicFramePr>
               <a:graphicFrameLocks xmlns:a="http://schemas.openxmlformats.org/drawingml/2006/main" noChangeAspect="1"/>
             </wp:cNvGraphicFramePr>
@@ -781,7 +773,7 @@
                   <pic:spPr>
                     <a:xfrm>
                       <a:off x="0" y="0"/>
-                      <a:ext cx="5943600" cy="1191895"/>
+                      <a:ext cx="5943600" cy="1311910"/>
                     </a:xfrm>
                     <a:prstGeom prst="rect">
                       <a:avLst/>
@@ -804,35 +796,15 @@
         <w:rPr>
           <w:b/>
         </w:rPr>
-        <w:t>Spin distribution within voxel, off=1/dim</w:t>
-      </w:r>
-    </w:p>
-    <w:p>
-      <w:pPr>
-        <w:rPr>
-          <w:b/>
-        </w:rPr>
-      </w:pPr>
-    </w:p>
-    <w:p>
-      <w:pPr>
-        <w:rPr>
-          <w:b/>
-        </w:rPr>
-      </w:pPr>
-    </w:p>
-    <w:p>
-      <w:pPr>
-        <w:rPr>
-          <w:b/>
-        </w:rPr>
-      </w:pPr>
-      <w:r>
-        <w:rPr>
-          <w:b/>
-        </w:rPr>
-        <w:t>26^2 spins</w:t>
-      </w:r>
+        <w:t>Spin distribution within voxel, off=0</w:t>
+      </w:r>
+    </w:p>
+    <w:p>
+      <w:pPr>
+        <w:rPr>
+          <w:b/>
+        </w:rPr>
+      </w:pPr>
     </w:p>
     <w:p>
       <w:pPr>
@@ -845,10 +817,10 @@
           <w:noProof/>
         </w:rPr>
         <w:drawing>
-          <wp:inline distT="0" distB="0" distL="0" distR="0" wp14:anchorId="3F0081EE" wp14:editId="468E0AF4">
-            <wp:extent cx="5943600" cy="1306195"/>
+          <wp:inline distT="0" distB="0" distL="0" distR="0" wp14:anchorId="2C793B77" wp14:editId="09DB2BD2">
+            <wp:extent cx="5943600" cy="1191895"/>
             <wp:effectExtent l="0" t="0" r="0" b="8255"/>
-            <wp:docPr id="12" name="Grafik 12"/>
+            <wp:docPr id="14" name="Grafik 14"/>
             <wp:cNvGraphicFramePr>
               <a:graphicFrameLocks xmlns:a="http://schemas.openxmlformats.org/drawingml/2006/main" noChangeAspect="1"/>
             </wp:cNvGraphicFramePr>
@@ -868,7 +840,7 @@
                   <pic:spPr>
                     <a:xfrm>
                       <a:off x="0" y="0"/>
-                      <a:ext cx="5943600" cy="1306195"/>
+                      <a:ext cx="5943600" cy="1191895"/>
                     </a:xfrm>
                     <a:prstGeom prst="rect">
                       <a:avLst/>
@@ -891,15 +863,35 @@
         <w:rPr>
           <w:b/>
         </w:rPr>
-        <w:t>Spin distribution within voxel, off=0</w:t>
-      </w:r>
-    </w:p>
-    <w:p>
-      <w:pPr>
-        <w:rPr>
-          <w:b/>
-        </w:rPr>
-      </w:pPr>
+        <w:t>Spin distribution within voxel, off=1/dim</w:t>
+      </w:r>
+    </w:p>
+    <w:p>
+      <w:pPr>
+        <w:rPr>
+          <w:b/>
+        </w:rPr>
+      </w:pPr>
+    </w:p>
+    <w:p>
+      <w:pPr>
+        <w:rPr>
+          <w:b/>
+        </w:rPr>
+      </w:pPr>
+    </w:p>
+    <w:p>
+      <w:pPr>
+        <w:rPr>
+          <w:b/>
+        </w:rPr>
+      </w:pPr>
+      <w:r>
+        <w:rPr>
+          <w:b/>
+        </w:rPr>
+        <w:t>26^2 spins</w:t>
+      </w:r>
     </w:p>
     <w:p>
       <w:pPr>
@@ -912,10 +904,10 @@
           <w:noProof/>
         </w:rPr>
         <w:drawing>
-          <wp:inline distT="0" distB="0" distL="0" distR="0" wp14:anchorId="74EBF9AB" wp14:editId="360B83C4">
-            <wp:extent cx="5943600" cy="1249680"/>
-            <wp:effectExtent l="0" t="0" r="0" b="7620"/>
-            <wp:docPr id="13" name="Grafik 13"/>
+          <wp:inline distT="0" distB="0" distL="0" distR="0" wp14:anchorId="3F0081EE" wp14:editId="468E0AF4">
+            <wp:extent cx="5943600" cy="1306195"/>
+            <wp:effectExtent l="0" t="0" r="0" b="8255"/>
+            <wp:docPr id="12" name="Grafik 12"/>
             <wp:cNvGraphicFramePr>
               <a:graphicFrameLocks xmlns:a="http://schemas.openxmlformats.org/drawingml/2006/main" noChangeAspect="1"/>
             </wp:cNvGraphicFramePr>
@@ -935,7 +927,7 @@
                   <pic:spPr>
                     <a:xfrm>
                       <a:off x="0" y="0"/>
-                      <a:ext cx="5943600" cy="1249680"/>
+                      <a:ext cx="5943600" cy="1306195"/>
                     </a:xfrm>
                     <a:prstGeom prst="rect">
                       <a:avLst/>
@@ -958,36 +950,8 @@
         <w:rPr>
           <w:b/>
         </w:rPr>
-        <w:t>Spin distribution within voxel, off=1/dim</w:t>
-      </w:r>
-    </w:p>
-    <w:p>
-      <w:pPr>
-        <w:rPr>
-          <w:b/>
-        </w:rPr>
-      </w:pPr>
-    </w:p>
-    <w:p>
-      <w:pPr>
-        <w:rPr>
-          <w:b/>
-        </w:rPr>
-      </w:pPr>
-    </w:p>
-    <w:p>
-      <w:pPr>
-        <w:rPr>
-          <w:b/>
-        </w:rPr>
-      </w:pPr>
-    </w:p>
-    <w:p>
-      <w:pPr>
-        <w:rPr>
-          <w:b/>
-        </w:rPr>
-      </w:pPr>
+        <w:t>Spin distribution within voxel, off=0</w:t>
+      </w:r>
     </w:p>
     <w:p>
       <w:pPr>
@@ -1007,10 +971,10 @@
           <w:noProof/>
         </w:rPr>
         <w:drawing>
-          <wp:inline distT="0" distB="0" distL="0" distR="0" wp14:anchorId="704FD792" wp14:editId="178AA7F0">
-            <wp:extent cx="5943600" cy="2472055"/>
-            <wp:effectExtent l="0" t="0" r="0" b="4445"/>
-            <wp:docPr id="11" name="Grafik 11"/>
+          <wp:inline distT="0" distB="0" distL="0" distR="0" wp14:anchorId="74EBF9AB" wp14:editId="360B83C4">
+            <wp:extent cx="5943600" cy="1249680"/>
+            <wp:effectExtent l="0" t="0" r="0" b="7620"/>
+            <wp:docPr id="13" name="Grafik 13"/>
             <wp:cNvGraphicFramePr>
               <a:graphicFrameLocks xmlns:a="http://schemas.openxmlformats.org/drawingml/2006/main" noChangeAspect="1"/>
             </wp:cNvGraphicFramePr>
@@ -1030,7 +994,7 @@
                   <pic:spPr>
                     <a:xfrm>
                       <a:off x="0" y="0"/>
-                      <a:ext cx="5943600" cy="2472055"/>
+                      <a:ext cx="5943600" cy="1249680"/>
                     </a:xfrm>
                     <a:prstGeom prst="rect">
                       <a:avLst/>
@@ -1053,16 +1017,43 @@
         <w:rPr>
           <w:b/>
         </w:rPr>
-        <w:t xml:space="preserve">Spoiled GRE: With </w:t>
-      </w:r>
-      <w:proofErr w:type="spellStart"/>
-      <w:r>
-        <w:rPr>
-          <w:b/>
-        </w:rPr>
-        <w:t>pervec</w:t>
-      </w:r>
-      <w:proofErr w:type="spellEnd"/>
+        <w:t>Spin distribution within voxel, off=1/dim</w:t>
+      </w:r>
+    </w:p>
+    <w:p>
+      <w:pPr>
+        <w:rPr>
+          <w:b/>
+        </w:rPr>
+      </w:pPr>
+    </w:p>
+    <w:p>
+      <w:pPr>
+        <w:rPr>
+          <w:b/>
+        </w:rPr>
+      </w:pPr>
+    </w:p>
+    <w:p>
+      <w:pPr>
+        <w:rPr>
+          <w:b/>
+        </w:rPr>
+      </w:pPr>
+    </w:p>
+    <w:p>
+      <w:pPr>
+        <w:rPr>
+          <w:b/>
+        </w:rPr>
+      </w:pPr>
+    </w:p>
+    <w:p>
+      <w:pPr>
+        <w:rPr>
+          <w:b/>
+        </w:rPr>
+      </w:pPr>
     </w:p>
     <w:p>
       <w:pPr>
@@ -1075,10 +1066,10 @@
           <w:noProof/>
         </w:rPr>
         <w:drawing>
-          <wp:inline distT="0" distB="0" distL="0" distR="0" wp14:anchorId="0EDE7F87" wp14:editId="654A59FF">
-            <wp:extent cx="5943600" cy="2524760"/>
-            <wp:effectExtent l="0" t="0" r="0" b="8890"/>
-            <wp:docPr id="10" name="Grafik 10"/>
+          <wp:inline distT="0" distB="0" distL="0" distR="0" wp14:anchorId="704FD792" wp14:editId="178AA7F0">
+            <wp:extent cx="5943600" cy="2472055"/>
+            <wp:effectExtent l="0" t="0" r="0" b="4445"/>
+            <wp:docPr id="11" name="Grafik 11"/>
             <wp:cNvGraphicFramePr>
               <a:graphicFrameLocks xmlns:a="http://schemas.openxmlformats.org/drawingml/2006/main" noChangeAspect="1"/>
             </wp:cNvGraphicFramePr>
@@ -1098,6 +1089,74 @@
                   <pic:spPr>
                     <a:xfrm>
                       <a:off x="0" y="0"/>
+                      <a:ext cx="5943600" cy="2472055"/>
+                    </a:xfrm>
+                    <a:prstGeom prst="rect">
+                      <a:avLst/>
+                    </a:prstGeom>
+                  </pic:spPr>
+                </pic:pic>
+              </a:graphicData>
+            </a:graphic>
+          </wp:inline>
+        </w:drawing>
+      </w:r>
+    </w:p>
+    <w:p>
+      <w:pPr>
+        <w:rPr>
+          <w:b/>
+        </w:rPr>
+      </w:pPr>
+      <w:r>
+        <w:rPr>
+          <w:b/>
+        </w:rPr>
+        <w:t xml:space="preserve">Spoiled GRE: With </w:t>
+      </w:r>
+      <w:proofErr w:type="spellStart"/>
+      <w:r>
+        <w:rPr>
+          <w:b/>
+        </w:rPr>
+        <w:t>pervec</w:t>
+      </w:r>
+      <w:proofErr w:type="spellEnd"/>
+    </w:p>
+    <w:p>
+      <w:pPr>
+        <w:rPr>
+          <w:b/>
+        </w:rPr>
+      </w:pPr>
+      <w:r>
+        <w:rPr>
+          <w:noProof/>
+        </w:rPr>
+        <w:drawing>
+          <wp:inline distT="0" distB="0" distL="0" distR="0" wp14:anchorId="0EDE7F87" wp14:editId="654A59FF">
+            <wp:extent cx="5943600" cy="2524760"/>
+            <wp:effectExtent l="0" t="0" r="0" b="8890"/>
+            <wp:docPr id="10" name="Grafik 10"/>
+            <wp:cNvGraphicFramePr>
+              <a:graphicFrameLocks xmlns:a="http://schemas.openxmlformats.org/drawingml/2006/main" noChangeAspect="1"/>
+            </wp:cNvGraphicFramePr>
+            <a:graphic xmlns:a="http://schemas.openxmlformats.org/drawingml/2006/main">
+              <a:graphicData uri="http://schemas.openxmlformats.org/drawingml/2006/picture">
+                <pic:pic xmlns:pic="http://schemas.openxmlformats.org/drawingml/2006/picture">
+                  <pic:nvPicPr>
+                    <pic:cNvPr id="1" name=""/>
+                    <pic:cNvPicPr/>
+                  </pic:nvPicPr>
+                  <pic:blipFill>
+                    <a:blip r:embed="rId17"/>
+                    <a:stretch>
+                      <a:fillRect/>
+                    </a:stretch>
+                  </pic:blipFill>
+                  <pic:spPr>
+                    <a:xfrm>
+                      <a:off x="0" y="0"/>
                       <a:ext cx="5943600" cy="2524760"/>
                     </a:xfrm>
                     <a:prstGeom prst="rect">
@@ -1171,7 +1230,6 @@
           <w:b/>
         </w:rPr>
       </w:pPr>
-      <w:bookmarkStart w:id="0" w:name="_GoBack"/>
       <w:r>
         <w:rPr>
           <w:b/>
@@ -1196,7 +1254,7 @@
                     </pic:cNvPicPr>
                   </pic:nvPicPr>
                   <pic:blipFill rotWithShape="1">
-                    <a:blip r:embed="rId17">
+                    <a:blip r:embed="rId8">
                       <a:extLst>
                         <a:ext uri="{28A0092B-C50C-407E-A947-70E740481C1C}">
                           <a14:useLocalDpi xmlns:a14="http://schemas.microsoft.com/office/drawing/2010/main" val="0"/>
@@ -1230,7 +1288,6 @@
           </wp:inline>
         </w:drawing>
       </w:r>
-      <w:bookmarkEnd w:id="0"/>
     </w:p>
     <w:p>
       <w:pPr>

</xml_diff>

<commit_message>
corrected grad moms in pulseqconverter_GRE.m
otherwise small changes I guess.
</commit_message>
<xml_diff>
--- a/lyx_ppt/MRI zero_labbook.docx
+++ b/lyx_ppt/MRI zero_labbook.docx
@@ -172,6 +172,37 @@
           <w:b/>
         </w:rPr>
       </w:pPr>
+    </w:p>
+    <w:p>
+      <w:pPr>
+        <w:rPr>
+          <w:b/>
+        </w:rPr>
+      </w:pPr>
+      <w:r>
+        <w:rPr>
+          <w:b/>
+        </w:rPr>
+        <w:t>03.04.2019</w:t>
+      </w:r>
+    </w:p>
+    <w:p>
+      <w:r>
+        <w:t>Figure</w:t>
+      </w:r>
+      <w:r>
+        <w:t>s</w:t>
+      </w:r>
+      <w:r>
+        <w:t xml:space="preserve"> in: seq190402__e06_tgtGRE_tsk_GRE_no_grad_16_1kspins_lr0.7_onlyrewind</w:t>
+      </w:r>
+    </w:p>
+    <w:p>
+      <w:r>
+        <w:t xml:space="preserve">We made the following </w:t>
+      </w:r>
+      <w:bookmarkStart w:id="0" w:name="_GoBack"/>
+      <w:bookmarkEnd w:id="0"/>
     </w:p>
     <w:p>
       <w:pPr>
@@ -246,8 +277,6 @@
           </wp:inline>
         </w:drawing>
       </w:r>
-      <w:bookmarkStart w:id="0" w:name="_GoBack"/>
-      <w:bookmarkEnd w:id="0"/>
     </w:p>
     <w:p>
       <w:pPr>

</xml_diff>

<commit_message>
small changes added ne e06_tgtGRE_tsk_GRE_no_grad_20ms.py with 20 ms and 5° FA as new most realistic sequence that I want to now comprehensively optimize
</commit_message>
<xml_diff>
--- a/lyx_ppt/MRI zero_labbook.docx
+++ b/lyx_ppt/MRI zero_labbook.docx
@@ -17,32 +17,114 @@
     </w:p>
     <w:p>
       <w:pPr>
+        <w:rPr>
+          <w:b/>
+        </w:rPr>
+      </w:pPr>
+    </w:p>
+    <w:p>
+      <w:pPr>
+        <w:rPr>
+          <w:b/>
+        </w:rPr>
+      </w:pPr>
+      <w:r>
+        <w:rPr>
+          <w:b/>
+        </w:rPr>
+        <w:t>6.4.2019</w:t>
+      </w:r>
+      <w:r>
+        <w:rPr>
+          <w:b/>
+        </w:rPr>
+        <w:t xml:space="preserve"> – 2</w:t>
+      </w:r>
+    </w:p>
+    <w:p>
+      <w:pPr>
+        <w:rPr>
+          <w:b/>
+        </w:rPr>
+      </w:pPr>
+      <w:bookmarkStart w:id="0" w:name="_GoBack"/>
+      <w:bookmarkEnd w:id="0"/>
+    </w:p>
+    <w:p>
+      <w:pPr>
+        <w:rPr>
+          <w:b/>
+        </w:rPr>
+      </w:pPr>
+    </w:p>
+    <w:p>
+      <w:pPr>
+        <w:rPr>
+          <w:b/>
+        </w:rPr>
+      </w:pPr>
+    </w:p>
+    <w:p>
+      <w:pPr>
+        <w:rPr>
+          <w:b/>
+        </w:rPr>
+      </w:pPr>
+      <w:r>
+        <w:rPr>
+          <w:b/>
+        </w:rPr>
+        <w:t>6.4.2019</w:t>
+      </w:r>
+      <w:r>
+        <w:rPr>
+          <w:b/>
+        </w:rPr>
+        <w:t xml:space="preserve"> - 1</w:t>
+      </w:r>
+    </w:p>
+    <w:p>
+      <w:pPr>
+        <w:rPr>
+          <w:b/>
+        </w:rPr>
+      </w:pPr>
+      <w:r>
+        <w:rPr>
+          <w:b/>
+        </w:rPr>
+        <w:t xml:space="preserve">Still struggling with </w:t>
+      </w:r>
+      <w:r>
+        <w:rPr>
+          <w:b/>
+        </w:rPr>
+        <w:t xml:space="preserve">the ADCs and </w:t>
+      </w:r>
+      <w:proofErr w:type="spellStart"/>
+      <w:r>
+        <w:rPr>
+          <w:b/>
+        </w:rPr>
+        <w:t>gradmoms</w:t>
+      </w:r>
+      <w:proofErr w:type="spellEnd"/>
+    </w:p>
+    <w:p>
+      <w:pPr>
         <w:pStyle w:val="Listenabsatz"/>
         <w:numPr>
           <w:ilvl w:val="0"/>
-          <w:numId w:val="2"/>
+          <w:numId w:val="4"/>
         </w:numPr>
-        <w:rPr>
-          <w:b/>
-        </w:rPr>
-      </w:pPr>
-      <w:r>
-        <w:rPr>
-          <w:b/>
-        </w:rPr>
-        <w:t xml:space="preserve">Task: </w:t>
-      </w:r>
-      <w:r>
-        <w:t>unspoiled GRE</w:t>
-      </w:r>
-      <w:r>
-        <w:rPr>
-          <w:b/>
-        </w:rPr>
-        <w:t xml:space="preserve"> – Target: </w:t>
-      </w:r>
-      <w:r>
-        <w:t>spoiled GRE</w:t>
+      </w:pPr>
+      <w:proofErr w:type="spellStart"/>
+      <w:r>
+        <w:t>Pulseq</w:t>
+      </w:r>
+      <w:proofErr w:type="spellEnd"/>
+      <w:r>
+        <w:t xml:space="preserve"> also has some errors when sending zero grad events. Fucked up some lines in my case.</w:t>
       </w:r>
     </w:p>
     <w:p>
@@ -50,29 +132,11 @@
         <w:pStyle w:val="Listenabsatz"/>
         <w:numPr>
           <w:ilvl w:val="0"/>
-          <w:numId w:val="2"/>
+          <w:numId w:val="4"/>
         </w:numPr>
-        <w:rPr>
-          <w:b/>
-        </w:rPr>
-      </w:pPr>
-      <w:r>
-        <w:rPr>
-          <w:b/>
-        </w:rPr>
-        <w:t xml:space="preserve">Task: </w:t>
-      </w:r>
-      <w:r>
-        <w:t xml:space="preserve">spoiled GRE with SAR cost -  </w:t>
-      </w:r>
-      <w:r>
-        <w:rPr>
-          <w:b/>
-        </w:rPr>
-        <w:t>Target:</w:t>
-      </w:r>
-      <w:r>
-        <w:t xml:space="preserve"> spoiled GRE</w:t>
+      </w:pPr>
+      <w:r>
+        <w:t>we now use the convention that ADC is acquired first.</w:t>
       </w:r>
     </w:p>
     <w:p>
@@ -80,41 +144,36 @@
         <w:pStyle w:val="Listenabsatz"/>
         <w:numPr>
           <w:ilvl w:val="0"/>
-          <w:numId w:val="2"/>
+          <w:numId w:val="4"/>
         </w:numPr>
-        <w:rPr>
-          <w:b/>
-        </w:rPr>
-      </w:pPr>
+      </w:pPr>
+      <w:proofErr w:type="spellStart"/>
+      <w:r>
+        <w:t>Pulseq</w:t>
+      </w:r>
+      <w:proofErr w:type="spellEnd"/>
+      <w:r>
+        <w:t xml:space="preserve"> still requires a full gradient until the end of the sampling </w:t>
+      </w:r>
+      <w:proofErr w:type="gramStart"/>
+      <w:r>
+        <w:t>( so</w:t>
+      </w:r>
+      <w:proofErr w:type="gramEnd"/>
+      <w:r>
+        <w:t xml:space="preserve"> 16 gradient steps for 16 resolution) not only 15</w:t>
+      </w:r>
     </w:p>
     <w:p>
       <w:pPr>
         <w:pStyle w:val="Listenabsatz"/>
         <w:numPr>
           <w:ilvl w:val="0"/>
-          <w:numId w:val="2"/>
+          <w:numId w:val="4"/>
         </w:numPr>
-        <w:rPr>
-          <w:b/>
-        </w:rPr>
-      </w:pPr>
-      <w:r>
-        <w:rPr>
-          <w:b/>
-        </w:rPr>
-        <w:t xml:space="preserve">Task: </w:t>
-      </w:r>
-      <w:r>
-        <w:t>RARE without spoilers</w:t>
-      </w:r>
-      <w:r>
-        <w:rPr>
-          <w:b/>
-        </w:rPr>
-        <w:t xml:space="preserve"> - Target: </w:t>
-      </w:r>
-      <w:r>
-        <w:t>RARE with spoilers</w:t>
+      </w:pPr>
+      <w:r>
+        <w:t>Thus in the sequence files we actually change nothing, also not the ADC mask. The ADC first is in the scanner class, but should be transparent.</w:t>
       </w:r>
     </w:p>
     <w:p>
@@ -122,113 +181,93 @@
         <w:pStyle w:val="Listenabsatz"/>
         <w:numPr>
           <w:ilvl w:val="0"/>
-          <w:numId w:val="2"/>
+          <w:numId w:val="4"/>
         </w:numPr>
-        <w:rPr>
-          <w:b/>
-        </w:rPr>
-      </w:pPr>
-      <w:r>
-        <w:rPr>
-          <w:b/>
-        </w:rPr>
-        <w:t xml:space="preserve">Task: </w:t>
-      </w:r>
-      <w:r>
-        <w:t>spoiled</w:t>
-      </w:r>
-      <w:r>
-        <w:t xml:space="preserve"> </w:t>
-      </w:r>
-      <w:r>
-        <w:t xml:space="preserve">RARE with SAR cost -  </w:t>
-      </w:r>
-      <w:r>
-        <w:rPr>
-          <w:b/>
-        </w:rPr>
-        <w:t>Target:</w:t>
-      </w:r>
-      <w:r>
-        <w:t xml:space="preserve"> spoiled</w:t>
-      </w:r>
-      <w:r>
-        <w:t xml:space="preserve"> </w:t>
-      </w:r>
-      <w:r>
-        <w:t>RARE</w:t>
-      </w:r>
-    </w:p>
-    <w:p>
-      <w:pPr>
-        <w:rPr>
-          <w:b/>
-        </w:rPr>
-      </w:pPr>
-    </w:p>
-    <w:p>
-      <w:pPr>
-        <w:rPr>
-          <w:b/>
-        </w:rPr>
-      </w:pPr>
-    </w:p>
-    <w:p>
-      <w:pPr>
-        <w:rPr>
-          <w:b/>
-        </w:rPr>
-      </w:pPr>
-      <w:r>
-        <w:rPr>
-          <w:b/>
-        </w:rPr>
-        <w:t>03.04.2019</w:t>
-      </w:r>
-    </w:p>
-    <w:p>
-      <w:r>
-        <w:t>Figure</w:t>
-      </w:r>
-      <w:r>
-        <w:t>s</w:t>
-      </w:r>
-      <w:r>
-        <w:t xml:space="preserve"> in: seq190402__e06_tgtGRE_tsk_GRE_no_grad_16_1kspins_lr0.7_onlyrewind</w:t>
-      </w:r>
-    </w:p>
-    <w:p>
-      <w:r>
-        <w:t xml:space="preserve">We made the following </w:t>
-      </w:r>
-      <w:bookmarkStart w:id="0" w:name="_GoBack"/>
-      <w:bookmarkEnd w:id="0"/>
-    </w:p>
-    <w:p>
-      <w:pPr>
-        <w:rPr>
-          <w:b/>
-        </w:rPr>
-      </w:pPr>
-    </w:p>
-    <w:p>
-      <w:pPr>
-        <w:rPr>
-          <w:b/>
-        </w:rPr>
-      </w:pPr>
-    </w:p>
-    <w:p>
-      <w:pPr>
-        <w:rPr>
-          <w:b/>
-        </w:rPr>
-      </w:pPr>
-      <w:r>
-        <w:rPr>
-          <w:b/>
-        </w:rPr>
-        <w:t>27.03.2019</w:t>
+      </w:pPr>
+      <w:r>
+        <w:t xml:space="preserve">Old </w:t>
+      </w:r>
+      <w:proofErr w:type="spellStart"/>
+      <w:r>
+        <w:t>all_iters</w:t>
+      </w:r>
+      <w:proofErr w:type="spellEnd"/>
+      <w:r>
+        <w:t xml:space="preserve"> can still be exported as the sequence definition did not change. Actually only the </w:t>
+      </w:r>
+      <w:proofErr w:type="spellStart"/>
+      <w:r>
+        <w:t>adjoints</w:t>
+      </w:r>
+      <w:proofErr w:type="spellEnd"/>
+      <w:r>
+        <w:t xml:space="preserve"> needed for the </w:t>
+      </w:r>
+      <w:proofErr w:type="spellStart"/>
+      <w:r>
+        <w:t>reco</w:t>
+      </w:r>
+      <w:proofErr w:type="spellEnd"/>
+      <w:r>
+        <w:t xml:space="preserve"> will change when used with </w:t>
+      </w:r>
+      <w:proofErr w:type="spellStart"/>
+      <w:r>
+        <w:t>gradmoms</w:t>
+      </w:r>
+      <w:proofErr w:type="spellEnd"/>
+      <w:r>
+        <w:t xml:space="preserve"> from sim.  </w:t>
+      </w:r>
+      <w:proofErr w:type="spellStart"/>
+      <w:r>
+        <w:t>Gradmoms</w:t>
+      </w:r>
+      <w:proofErr w:type="spellEnd"/>
+      <w:r>
+        <w:t xml:space="preserve"> form </w:t>
+      </w:r>
+      <w:proofErr w:type="spellStart"/>
+      <w:r>
+        <w:t>pulseq</w:t>
+      </w:r>
+      <w:proofErr w:type="spellEnd"/>
+      <w:r>
+        <w:t xml:space="preserve"> should be as well transparent.</w:t>
+      </w:r>
+    </w:p>
+    <w:p>
+      <w:pPr>
+        <w:rPr>
+          <w:b/>
+        </w:rPr>
+      </w:pPr>
+    </w:p>
+    <w:p>
+      <w:pPr>
+        <w:rPr>
+          <w:b/>
+        </w:rPr>
+      </w:pPr>
+    </w:p>
+    <w:p>
+      <w:pPr>
+        <w:rPr>
+          <w:b/>
+        </w:rPr>
+      </w:pPr>
+    </w:p>
+    <w:p>
+      <w:pPr>
+        <w:rPr>
+          <w:b/>
+        </w:rPr>
+      </w:pPr>
+      <w:r>
+        <w:rPr>
+          <w:b/>
+        </w:rPr>
+        <w:t>ADC is always on until the end of the read gradient:</w:t>
       </w:r>
     </w:p>
     <w:p>
@@ -242,10 +281,10 @@
           <w:noProof/>
         </w:rPr>
         <w:drawing>
-          <wp:inline distT="0" distB="0" distL="0" distR="0" wp14:anchorId="35951217" wp14:editId="683B7DBE">
-            <wp:extent cx="3486150" cy="2076450"/>
-            <wp:effectExtent l="0" t="0" r="0" b="0"/>
-            <wp:docPr id="19" name="Grafik 19"/>
+          <wp:inline distT="0" distB="0" distL="0" distR="0" wp14:anchorId="3816F9F2" wp14:editId="1CD78C44">
+            <wp:extent cx="5943600" cy="2662555"/>
+            <wp:effectExtent l="0" t="0" r="0" b="4445"/>
+            <wp:docPr id="23" name="Grafik 23"/>
             <wp:cNvGraphicFramePr>
               <a:graphicFrameLocks xmlns:a="http://schemas.openxmlformats.org/drawingml/2006/main" noChangeAspect="1"/>
             </wp:cNvGraphicFramePr>
@@ -265,6 +304,175 @@
                   <pic:spPr>
                     <a:xfrm>
                       <a:off x="0" y="0"/>
+                      <a:ext cx="5943600" cy="2662555"/>
+                    </a:xfrm>
+                    <a:prstGeom prst="rect">
+                      <a:avLst/>
+                    </a:prstGeom>
+                  </pic:spPr>
+                </pic:pic>
+              </a:graphicData>
+            </a:graphic>
+          </wp:inline>
+        </w:drawing>
+      </w:r>
+    </w:p>
+    <w:p>
+      <w:pPr>
+        <w:rPr>
+          <w:b/>
+        </w:rPr>
+      </w:pPr>
+    </w:p>
+    <w:p>
+      <w:pPr>
+        <w:rPr>
+          <w:b/>
+        </w:rPr>
+      </w:pPr>
+    </w:p>
+    <w:p>
+      <w:pPr>
+        <w:rPr>
+          <w:b/>
+        </w:rPr>
+      </w:pPr>
+    </w:p>
+    <w:p>
+      <w:pPr>
+        <w:rPr>
+          <w:b/>
+        </w:rPr>
+      </w:pPr>
+    </w:p>
+    <w:p>
+      <w:pPr>
+        <w:rPr>
+          <w:b/>
+        </w:rPr>
+      </w:pPr>
+      <w:r>
+        <w:rPr>
+          <w:b/>
+        </w:rPr>
+        <w:t>03.04.2019</w:t>
+      </w:r>
+    </w:p>
+    <w:p>
+      <w:r>
+        <w:t>Figure</w:t>
+      </w:r>
+      <w:r>
+        <w:t>s</w:t>
+      </w:r>
+      <w:r>
+        <w:t xml:space="preserve"> in: seq190402__e06_tgtGRE_tsk_GRE_no_grad_16_1kspins_lr0.7_onlyrewind</w:t>
+      </w:r>
+    </w:p>
+    <w:p>
+      <w:r>
+        <w:t xml:space="preserve">We made the following </w:t>
+      </w:r>
+      <w:r>
+        <w:t>observation:</w:t>
+      </w:r>
+    </w:p>
+    <w:p>
+      <w:r>
+        <w:t>The gradient moments seem off for some reason.</w:t>
+      </w:r>
+    </w:p>
+    <w:p>
+      <w:r>
+        <w:t xml:space="preserve">Using the </w:t>
+      </w:r>
+      <w:proofErr w:type="spellStart"/>
+      <w:r>
+        <w:t>adjoint</w:t>
+      </w:r>
+      <w:proofErr w:type="spellEnd"/>
+      <w:r>
+        <w:t xml:space="preserve"> with the </w:t>
+      </w:r>
+      <w:proofErr w:type="spellStart"/>
+      <w:r>
+        <w:t>gradmoms</w:t>
+      </w:r>
+      <w:proofErr w:type="spellEnd"/>
+      <w:r>
+        <w:t xml:space="preserve"> given in </w:t>
+      </w:r>
+      <w:proofErr w:type="spellStart"/>
+      <w:r>
+        <w:t>pulseq</w:t>
+      </w:r>
+      <w:proofErr w:type="spellEnd"/>
+      <w:r>
+        <w:t xml:space="preserve"> actually solved the problem</w:t>
+      </w:r>
+    </w:p>
+    <w:p/>
+    <w:p>
+      <w:pPr>
+        <w:rPr>
+          <w:b/>
+        </w:rPr>
+      </w:pPr>
+    </w:p>
+    <w:p>
+      <w:pPr>
+        <w:rPr>
+          <w:b/>
+        </w:rPr>
+      </w:pPr>
+    </w:p>
+    <w:p>
+      <w:pPr>
+        <w:rPr>
+          <w:b/>
+        </w:rPr>
+      </w:pPr>
+      <w:r>
+        <w:rPr>
+          <w:b/>
+        </w:rPr>
+        <w:t>27.03.2019</w:t>
+      </w:r>
+    </w:p>
+    <w:p>
+      <w:pPr>
+        <w:rPr>
+          <w:b/>
+        </w:rPr>
+      </w:pPr>
+      <w:r>
+        <w:rPr>
+          <w:noProof/>
+        </w:rPr>
+        <w:drawing>
+          <wp:inline distT="0" distB="0" distL="0" distR="0" wp14:anchorId="35951217" wp14:editId="683B7DBE">
+            <wp:extent cx="3486150" cy="2076450"/>
+            <wp:effectExtent l="0" t="0" r="0" b="0"/>
+            <wp:docPr id="19" name="Grafik 19"/>
+            <wp:cNvGraphicFramePr>
+              <a:graphicFrameLocks xmlns:a="http://schemas.openxmlformats.org/drawingml/2006/main" noChangeAspect="1"/>
+            </wp:cNvGraphicFramePr>
+            <a:graphic xmlns:a="http://schemas.openxmlformats.org/drawingml/2006/main">
+              <a:graphicData uri="http://schemas.openxmlformats.org/drawingml/2006/picture">
+                <pic:pic xmlns:pic="http://schemas.openxmlformats.org/drawingml/2006/picture">
+                  <pic:nvPicPr>
+                    <pic:cNvPr id="1" name=""/>
+                    <pic:cNvPicPr/>
+                  </pic:nvPicPr>
+                  <pic:blipFill>
+                    <a:blip r:embed="rId6"/>
+                    <a:stretch>
+                      <a:fillRect/>
+                    </a:stretch>
+                  </pic:blipFill>
+                  <pic:spPr>
+                    <a:xfrm>
+                      <a:off x="0" y="0"/>
                       <a:ext cx="3486150" cy="2076450"/>
                     </a:xfrm>
                     <a:prstGeom prst="rect">
@@ -304,7 +512,7 @@
                     <pic:cNvPicPr/>
                   </pic:nvPicPr>
                   <pic:blipFill>
-                    <a:blip r:embed="rId6"/>
+                    <a:blip r:embed="rId7"/>
                     <a:stretch>
                       <a:fillRect/>
                     </a:stretch>
@@ -347,7 +555,7 @@
                     </pic:cNvPicPr>
                   </pic:nvPicPr>
                   <pic:blipFill rotWithShape="1">
-                    <a:blip r:embed="rId7">
+                    <a:blip r:embed="rId8">
                       <a:extLst>
                         <a:ext uri="{28A0092B-C50C-407E-A947-70E740481C1C}">
                           <a14:useLocalDpi xmlns:a14="http://schemas.microsoft.com/office/drawing/2010/main" val="0"/>
@@ -404,7 +612,7 @@
                     </pic:cNvPicPr>
                   </pic:nvPicPr>
                   <pic:blipFill rotWithShape="1">
-                    <a:blip r:embed="rId8">
+                    <a:blip r:embed="rId9">
                       <a:extLst>
                         <a:ext uri="{28A0092B-C50C-407E-A947-70E740481C1C}">
                           <a14:useLocalDpi xmlns:a14="http://schemas.microsoft.com/office/drawing/2010/main" val="0"/>
@@ -513,7 +721,7 @@
                     <pic:cNvPicPr/>
                   </pic:nvPicPr>
                   <pic:blipFill>
-                    <a:blip r:embed="rId9"/>
+                    <a:blip r:embed="rId10"/>
                     <a:stretch>
                       <a:fillRect/>
                     </a:stretch>
@@ -625,82 +833,6 @@
             <wp:extent cx="5943600" cy="1246505"/>
             <wp:effectExtent l="0" t="0" r="0" b="0"/>
             <wp:docPr id="16" name="Grafik 16"/>
-            <wp:cNvGraphicFramePr>
-              <a:graphicFrameLocks xmlns:a="http://schemas.openxmlformats.org/drawingml/2006/main" noChangeAspect="1"/>
-            </wp:cNvGraphicFramePr>
-            <a:graphic xmlns:a="http://schemas.openxmlformats.org/drawingml/2006/main">
-              <a:graphicData uri="http://schemas.openxmlformats.org/drawingml/2006/picture">
-                <pic:pic xmlns:pic="http://schemas.openxmlformats.org/drawingml/2006/picture">
-                  <pic:nvPicPr>
-                    <pic:cNvPr id="1" name=""/>
-                    <pic:cNvPicPr/>
-                  </pic:nvPicPr>
-                  <pic:blipFill>
-                    <a:blip r:embed="rId10"/>
-                    <a:stretch>
-                      <a:fillRect/>
-                    </a:stretch>
-                  </pic:blipFill>
-                  <pic:spPr>
-                    <a:xfrm>
-                      <a:off x="0" y="0"/>
-                      <a:ext cx="5943600" cy="1246505"/>
-                    </a:xfrm>
-                    <a:prstGeom prst="rect">
-                      <a:avLst/>
-                    </a:prstGeom>
-                  </pic:spPr>
-                </pic:pic>
-              </a:graphicData>
-            </a:graphic>
-          </wp:inline>
-        </w:drawing>
-      </w:r>
-    </w:p>
-    <w:p>
-      <w:pPr>
-        <w:rPr>
-          <w:b/>
-        </w:rPr>
-      </w:pPr>
-      <w:proofErr w:type="spellStart"/>
-      <w:r>
-        <w:rPr>
-          <w:b/>
-        </w:rPr>
-        <w:t>Div</w:t>
-      </w:r>
-      <w:proofErr w:type="spellEnd"/>
-      <w:r>
-        <w:rPr>
-          <w:b/>
-        </w:rPr>
-        <w:t xml:space="preserve"> by </w:t>
-      </w:r>
-      <w:proofErr w:type="spellStart"/>
-      <w:r>
-        <w:rPr>
-          <w:b/>
-        </w:rPr>
-        <w:t>sz</w:t>
-      </w:r>
-      <w:proofErr w:type="spellEnd"/>
-    </w:p>
-    <w:p>
-      <w:pPr>
-        <w:rPr>
-          <w:b/>
-        </w:rPr>
-      </w:pPr>
-      <w:r>
-        <w:rPr>
-          <w:noProof/>
-        </w:rPr>
-        <w:drawing>
-          <wp:inline distT="0" distB="0" distL="0" distR="0" wp14:anchorId="2089D916" wp14:editId="4D966BA8">
-            <wp:extent cx="5943600" cy="1214755"/>
-            <wp:effectExtent l="0" t="0" r="0" b="4445"/>
-            <wp:docPr id="17" name="Grafik 17"/>
             <wp:cNvGraphicFramePr>
               <a:graphicFrameLocks xmlns:a="http://schemas.openxmlformats.org/drawingml/2006/main" noChangeAspect="1"/>
             </wp:cNvGraphicFramePr>
@@ -720,7 +852,7 @@
                   <pic:spPr>
                     <a:xfrm>
                       <a:off x="0" y="0"/>
-                      <a:ext cx="5943600" cy="1214755"/>
+                      <a:ext cx="5943600" cy="1246505"/>
                     </a:xfrm>
                     <a:prstGeom prst="rect">
                       <a:avLst/>
@@ -739,33 +871,28 @@
           <w:b/>
         </w:rPr>
       </w:pPr>
-    </w:p>
-    <w:p>
-      <w:pPr>
-        <w:rPr>
-          <w:b/>
-        </w:rPr>
-      </w:pPr>
-    </w:p>
-    <w:p>
-      <w:pPr>
-        <w:rPr>
-          <w:b/>
-        </w:rPr>
-      </w:pPr>
-    </w:p>
-    <w:p>
-      <w:pPr>
-        <w:rPr>
-          <w:b/>
-        </w:rPr>
-      </w:pPr>
-      <w:r>
-        <w:rPr>
-          <w:b/>
-        </w:rPr>
-        <w:t>12^2 spins</w:t>
-      </w:r>
+      <w:proofErr w:type="spellStart"/>
+      <w:r>
+        <w:rPr>
+          <w:b/>
+        </w:rPr>
+        <w:t>Div</w:t>
+      </w:r>
+      <w:proofErr w:type="spellEnd"/>
+      <w:r>
+        <w:rPr>
+          <w:b/>
+        </w:rPr>
+        <w:t xml:space="preserve"> by </w:t>
+      </w:r>
+      <w:proofErr w:type="spellStart"/>
+      <w:r>
+        <w:rPr>
+          <w:b/>
+        </w:rPr>
+        <w:t>sz</w:t>
+      </w:r>
+      <w:proofErr w:type="spellEnd"/>
     </w:p>
     <w:p>
       <w:pPr>
@@ -777,12 +904,11 @@
         <w:rPr>
           <w:noProof/>
         </w:rPr>
-        <w:lastRenderedPageBreak/>
         <w:drawing>
-          <wp:inline distT="0" distB="0" distL="0" distR="0" wp14:anchorId="04168FD4" wp14:editId="120AF412">
-            <wp:extent cx="5943600" cy="1311910"/>
-            <wp:effectExtent l="0" t="0" r="0" b="2540"/>
-            <wp:docPr id="15" name="Grafik 15"/>
+          <wp:inline distT="0" distB="0" distL="0" distR="0" wp14:anchorId="2089D916" wp14:editId="4D966BA8">
+            <wp:extent cx="5943600" cy="1214755"/>
+            <wp:effectExtent l="0" t="0" r="0" b="4445"/>
+            <wp:docPr id="17" name="Grafik 17"/>
             <wp:cNvGraphicFramePr>
               <a:graphicFrameLocks xmlns:a="http://schemas.openxmlformats.org/drawingml/2006/main" noChangeAspect="1"/>
             </wp:cNvGraphicFramePr>
@@ -802,7 +928,7 @@
                   <pic:spPr>
                     <a:xfrm>
                       <a:off x="0" y="0"/>
-                      <a:ext cx="5943600" cy="1311910"/>
+                      <a:ext cx="5943600" cy="1214755"/>
                     </a:xfrm>
                     <a:prstGeom prst="rect">
                       <a:avLst/>
@@ -821,19 +947,33 @@
           <w:b/>
         </w:rPr>
       </w:pPr>
-      <w:r>
-        <w:rPr>
-          <w:b/>
-        </w:rPr>
-        <w:t>Spin distribution within voxel, off=0</w:t>
-      </w:r>
-    </w:p>
-    <w:p>
-      <w:pPr>
-        <w:rPr>
-          <w:b/>
-        </w:rPr>
-      </w:pPr>
+    </w:p>
+    <w:p>
+      <w:pPr>
+        <w:rPr>
+          <w:b/>
+        </w:rPr>
+      </w:pPr>
+    </w:p>
+    <w:p>
+      <w:pPr>
+        <w:rPr>
+          <w:b/>
+        </w:rPr>
+      </w:pPr>
+    </w:p>
+    <w:p>
+      <w:pPr>
+        <w:rPr>
+          <w:b/>
+        </w:rPr>
+      </w:pPr>
+      <w:r>
+        <w:rPr>
+          <w:b/>
+        </w:rPr>
+        <w:t>12^2 spins</w:t>
+      </w:r>
     </w:p>
     <w:p>
       <w:pPr>
@@ -845,11 +985,12 @@
         <w:rPr>
           <w:noProof/>
         </w:rPr>
+        <w:lastRenderedPageBreak/>
         <w:drawing>
-          <wp:inline distT="0" distB="0" distL="0" distR="0" wp14:anchorId="2C793B77" wp14:editId="09DB2BD2">
-            <wp:extent cx="5943600" cy="1191895"/>
-            <wp:effectExtent l="0" t="0" r="0" b="8255"/>
-            <wp:docPr id="14" name="Grafik 14"/>
+          <wp:inline distT="0" distB="0" distL="0" distR="0" wp14:anchorId="04168FD4" wp14:editId="120AF412">
+            <wp:extent cx="5943600" cy="1311910"/>
+            <wp:effectExtent l="0" t="0" r="0" b="2540"/>
+            <wp:docPr id="15" name="Grafik 15"/>
             <wp:cNvGraphicFramePr>
               <a:graphicFrameLocks xmlns:a="http://schemas.openxmlformats.org/drawingml/2006/main" noChangeAspect="1"/>
             </wp:cNvGraphicFramePr>
@@ -869,7 +1010,7 @@
                   <pic:spPr>
                     <a:xfrm>
                       <a:off x="0" y="0"/>
-                      <a:ext cx="5943600" cy="1191895"/>
+                      <a:ext cx="5943600" cy="1311910"/>
                     </a:xfrm>
                     <a:prstGeom prst="rect">
                       <a:avLst/>
@@ -892,35 +1033,15 @@
         <w:rPr>
           <w:b/>
         </w:rPr>
-        <w:t>Spin distribution within voxel, off=1/dim</w:t>
-      </w:r>
-    </w:p>
-    <w:p>
-      <w:pPr>
-        <w:rPr>
-          <w:b/>
-        </w:rPr>
-      </w:pPr>
-    </w:p>
-    <w:p>
-      <w:pPr>
-        <w:rPr>
-          <w:b/>
-        </w:rPr>
-      </w:pPr>
-    </w:p>
-    <w:p>
-      <w:pPr>
-        <w:rPr>
-          <w:b/>
-        </w:rPr>
-      </w:pPr>
-      <w:r>
-        <w:rPr>
-          <w:b/>
-        </w:rPr>
-        <w:t>26^2 spins</w:t>
-      </w:r>
+        <w:t>Spin distribution within voxel, off=0</w:t>
+      </w:r>
+    </w:p>
+    <w:p>
+      <w:pPr>
+        <w:rPr>
+          <w:b/>
+        </w:rPr>
+      </w:pPr>
     </w:p>
     <w:p>
       <w:pPr>
@@ -933,10 +1054,10 @@
           <w:noProof/>
         </w:rPr>
         <w:drawing>
-          <wp:inline distT="0" distB="0" distL="0" distR="0" wp14:anchorId="3F0081EE" wp14:editId="468E0AF4">
-            <wp:extent cx="5943600" cy="1306195"/>
+          <wp:inline distT="0" distB="0" distL="0" distR="0" wp14:anchorId="2C793B77" wp14:editId="09DB2BD2">
+            <wp:extent cx="5943600" cy="1191895"/>
             <wp:effectExtent l="0" t="0" r="0" b="8255"/>
-            <wp:docPr id="12" name="Grafik 12"/>
+            <wp:docPr id="14" name="Grafik 14"/>
             <wp:cNvGraphicFramePr>
               <a:graphicFrameLocks xmlns:a="http://schemas.openxmlformats.org/drawingml/2006/main" noChangeAspect="1"/>
             </wp:cNvGraphicFramePr>
@@ -956,7 +1077,7 @@
                   <pic:spPr>
                     <a:xfrm>
                       <a:off x="0" y="0"/>
-                      <a:ext cx="5943600" cy="1306195"/>
+                      <a:ext cx="5943600" cy="1191895"/>
                     </a:xfrm>
                     <a:prstGeom prst="rect">
                       <a:avLst/>
@@ -979,15 +1100,35 @@
         <w:rPr>
           <w:b/>
         </w:rPr>
-        <w:t>Spin distribution within voxel, off=0</w:t>
-      </w:r>
-    </w:p>
-    <w:p>
-      <w:pPr>
-        <w:rPr>
-          <w:b/>
-        </w:rPr>
-      </w:pPr>
+        <w:t>Spin distribution within voxel, off=1/dim</w:t>
+      </w:r>
+    </w:p>
+    <w:p>
+      <w:pPr>
+        <w:rPr>
+          <w:b/>
+        </w:rPr>
+      </w:pPr>
+    </w:p>
+    <w:p>
+      <w:pPr>
+        <w:rPr>
+          <w:b/>
+        </w:rPr>
+      </w:pPr>
+    </w:p>
+    <w:p>
+      <w:pPr>
+        <w:rPr>
+          <w:b/>
+        </w:rPr>
+      </w:pPr>
+      <w:r>
+        <w:rPr>
+          <w:b/>
+        </w:rPr>
+        <w:t>26^2 spins</w:t>
+      </w:r>
     </w:p>
     <w:p>
       <w:pPr>
@@ -1000,10 +1141,10 @@
           <w:noProof/>
         </w:rPr>
         <w:drawing>
-          <wp:inline distT="0" distB="0" distL="0" distR="0" wp14:anchorId="74EBF9AB" wp14:editId="360B83C4">
-            <wp:extent cx="5943600" cy="1249680"/>
-            <wp:effectExtent l="0" t="0" r="0" b="7620"/>
-            <wp:docPr id="13" name="Grafik 13"/>
+          <wp:inline distT="0" distB="0" distL="0" distR="0" wp14:anchorId="3F0081EE" wp14:editId="468E0AF4">
+            <wp:extent cx="5943600" cy="1306195"/>
+            <wp:effectExtent l="0" t="0" r="0" b="8255"/>
+            <wp:docPr id="12" name="Grafik 12"/>
             <wp:cNvGraphicFramePr>
               <a:graphicFrameLocks xmlns:a="http://schemas.openxmlformats.org/drawingml/2006/main" noChangeAspect="1"/>
             </wp:cNvGraphicFramePr>
@@ -1023,7 +1164,7 @@
                   <pic:spPr>
                     <a:xfrm>
                       <a:off x="0" y="0"/>
-                      <a:ext cx="5943600" cy="1249680"/>
+                      <a:ext cx="5943600" cy="1306195"/>
                     </a:xfrm>
                     <a:prstGeom prst="rect">
                       <a:avLst/>
@@ -1046,36 +1187,8 @@
         <w:rPr>
           <w:b/>
         </w:rPr>
-        <w:t>Spin distribution within voxel, off=1/dim</w:t>
-      </w:r>
-    </w:p>
-    <w:p>
-      <w:pPr>
-        <w:rPr>
-          <w:b/>
-        </w:rPr>
-      </w:pPr>
-    </w:p>
-    <w:p>
-      <w:pPr>
-        <w:rPr>
-          <w:b/>
-        </w:rPr>
-      </w:pPr>
-    </w:p>
-    <w:p>
-      <w:pPr>
-        <w:rPr>
-          <w:b/>
-        </w:rPr>
-      </w:pPr>
-    </w:p>
-    <w:p>
-      <w:pPr>
-        <w:rPr>
-          <w:b/>
-        </w:rPr>
-      </w:pPr>
+        <w:t>Spin distribution within voxel, off=0</w:t>
+      </w:r>
     </w:p>
     <w:p>
       <w:pPr>
@@ -1095,10 +1208,10 @@
           <w:noProof/>
         </w:rPr>
         <w:drawing>
-          <wp:inline distT="0" distB="0" distL="0" distR="0" wp14:anchorId="704FD792" wp14:editId="178AA7F0">
-            <wp:extent cx="5943600" cy="2472055"/>
-            <wp:effectExtent l="0" t="0" r="0" b="4445"/>
-            <wp:docPr id="11" name="Grafik 11"/>
+          <wp:inline distT="0" distB="0" distL="0" distR="0" wp14:anchorId="74EBF9AB" wp14:editId="360B83C4">
+            <wp:extent cx="5943600" cy="1249680"/>
+            <wp:effectExtent l="0" t="0" r="0" b="7620"/>
+            <wp:docPr id="13" name="Grafik 13"/>
             <wp:cNvGraphicFramePr>
               <a:graphicFrameLocks xmlns:a="http://schemas.openxmlformats.org/drawingml/2006/main" noChangeAspect="1"/>
             </wp:cNvGraphicFramePr>
@@ -1118,7 +1231,7 @@
                   <pic:spPr>
                     <a:xfrm>
                       <a:off x="0" y="0"/>
-                      <a:ext cx="5943600" cy="2472055"/>
+                      <a:ext cx="5943600" cy="1249680"/>
                     </a:xfrm>
                     <a:prstGeom prst="rect">
                       <a:avLst/>
@@ -1141,16 +1254,43 @@
         <w:rPr>
           <w:b/>
         </w:rPr>
-        <w:t xml:space="preserve">Spoiled GRE: With </w:t>
-      </w:r>
-      <w:proofErr w:type="spellStart"/>
-      <w:r>
-        <w:rPr>
-          <w:b/>
-        </w:rPr>
-        <w:t>pervec</w:t>
-      </w:r>
-      <w:proofErr w:type="spellEnd"/>
+        <w:t>Spin distribution within voxel, off=1/dim</w:t>
+      </w:r>
+    </w:p>
+    <w:p>
+      <w:pPr>
+        <w:rPr>
+          <w:b/>
+        </w:rPr>
+      </w:pPr>
+    </w:p>
+    <w:p>
+      <w:pPr>
+        <w:rPr>
+          <w:b/>
+        </w:rPr>
+      </w:pPr>
+    </w:p>
+    <w:p>
+      <w:pPr>
+        <w:rPr>
+          <w:b/>
+        </w:rPr>
+      </w:pPr>
+    </w:p>
+    <w:p>
+      <w:pPr>
+        <w:rPr>
+          <w:b/>
+        </w:rPr>
+      </w:pPr>
+    </w:p>
+    <w:p>
+      <w:pPr>
+        <w:rPr>
+          <w:b/>
+        </w:rPr>
+      </w:pPr>
     </w:p>
     <w:p>
       <w:pPr>
@@ -1163,10 +1303,10 @@
           <w:noProof/>
         </w:rPr>
         <w:drawing>
-          <wp:inline distT="0" distB="0" distL="0" distR="0" wp14:anchorId="0EDE7F87" wp14:editId="654A59FF">
-            <wp:extent cx="5943600" cy="2524760"/>
-            <wp:effectExtent l="0" t="0" r="0" b="8890"/>
-            <wp:docPr id="10" name="Grafik 10"/>
+          <wp:inline distT="0" distB="0" distL="0" distR="0" wp14:anchorId="704FD792" wp14:editId="178AA7F0">
+            <wp:extent cx="5943600" cy="2472055"/>
+            <wp:effectExtent l="0" t="0" r="0" b="4445"/>
+            <wp:docPr id="11" name="Grafik 11"/>
             <wp:cNvGraphicFramePr>
               <a:graphicFrameLocks xmlns:a="http://schemas.openxmlformats.org/drawingml/2006/main" noChangeAspect="1"/>
             </wp:cNvGraphicFramePr>
@@ -1186,6 +1326,74 @@
                   <pic:spPr>
                     <a:xfrm>
                       <a:off x="0" y="0"/>
+                      <a:ext cx="5943600" cy="2472055"/>
+                    </a:xfrm>
+                    <a:prstGeom prst="rect">
+                      <a:avLst/>
+                    </a:prstGeom>
+                  </pic:spPr>
+                </pic:pic>
+              </a:graphicData>
+            </a:graphic>
+          </wp:inline>
+        </w:drawing>
+      </w:r>
+    </w:p>
+    <w:p>
+      <w:pPr>
+        <w:rPr>
+          <w:b/>
+        </w:rPr>
+      </w:pPr>
+      <w:r>
+        <w:rPr>
+          <w:b/>
+        </w:rPr>
+        <w:t xml:space="preserve">Spoiled GRE: With </w:t>
+      </w:r>
+      <w:proofErr w:type="spellStart"/>
+      <w:r>
+        <w:rPr>
+          <w:b/>
+        </w:rPr>
+        <w:t>pervec</w:t>
+      </w:r>
+      <w:proofErr w:type="spellEnd"/>
+    </w:p>
+    <w:p>
+      <w:pPr>
+        <w:rPr>
+          <w:b/>
+        </w:rPr>
+      </w:pPr>
+      <w:r>
+        <w:rPr>
+          <w:noProof/>
+        </w:rPr>
+        <w:drawing>
+          <wp:inline distT="0" distB="0" distL="0" distR="0" wp14:anchorId="0EDE7F87" wp14:editId="654A59FF">
+            <wp:extent cx="5943600" cy="2524760"/>
+            <wp:effectExtent l="0" t="0" r="0" b="8890"/>
+            <wp:docPr id="10" name="Grafik 10"/>
+            <wp:cNvGraphicFramePr>
+              <a:graphicFrameLocks xmlns:a="http://schemas.openxmlformats.org/drawingml/2006/main" noChangeAspect="1"/>
+            </wp:cNvGraphicFramePr>
+            <a:graphic xmlns:a="http://schemas.openxmlformats.org/drawingml/2006/main">
+              <a:graphicData uri="http://schemas.openxmlformats.org/drawingml/2006/picture">
+                <pic:pic xmlns:pic="http://schemas.openxmlformats.org/drawingml/2006/picture">
+                  <pic:nvPicPr>
+                    <pic:cNvPr id="1" name=""/>
+                    <pic:cNvPicPr/>
+                  </pic:nvPicPr>
+                  <pic:blipFill>
+                    <a:blip r:embed="rId18"/>
+                    <a:stretch>
+                      <a:fillRect/>
+                    </a:stretch>
+                  </pic:blipFill>
+                  <pic:spPr>
+                    <a:xfrm>
+                      <a:off x="0" y="0"/>
                       <a:ext cx="5943600" cy="2524760"/>
                     </a:xfrm>
                     <a:prstGeom prst="rect">
@@ -1283,7 +1491,7 @@
                     </pic:cNvPicPr>
                   </pic:nvPicPr>
                   <pic:blipFill rotWithShape="1">
-                    <a:blip r:embed="rId8">
+                    <a:blip r:embed="rId9">
                       <a:extLst>
                         <a:ext uri="{28A0092B-C50C-407E-A947-70E740481C1C}">
                           <a14:useLocalDpi xmlns:a14="http://schemas.microsoft.com/office/drawing/2010/main" val="0"/>
@@ -1344,7 +1552,7 @@
                     <pic:cNvPicPr/>
                   </pic:nvPicPr>
                   <pic:blipFill>
-                    <a:blip r:embed="rId18"/>
+                    <a:blip r:embed="rId19"/>
                     <a:stretch>
                       <a:fillRect/>
                     </a:stretch>
@@ -1394,7 +1602,7 @@
                     </pic:cNvPicPr>
                   </pic:nvPicPr>
                   <pic:blipFill>
-                    <a:blip r:embed="rId7">
+                    <a:blip r:embed="rId8">
                       <a:extLst>
                         <a:ext uri="{28A0092B-C50C-407E-A947-70E740481C1C}">
                           <a14:useLocalDpi xmlns:a14="http://schemas.microsoft.com/office/drawing/2010/main" val="0"/>
@@ -1533,7 +1741,7 @@
                     </pic:cNvPicPr>
                   </pic:nvPicPr>
                   <pic:blipFill>
-                    <a:blip r:embed="rId19">
+                    <a:blip r:embed="rId20">
                       <a:extLst>
                         <a:ext uri="{28A0092B-C50C-407E-A947-70E740481C1C}">
                           <a14:useLocalDpi xmlns:a14="http://schemas.microsoft.com/office/drawing/2010/main" val="0"/>
@@ -1625,7 +1833,7 @@
                     </pic:cNvPicPr>
                   </pic:nvPicPr>
                   <pic:blipFill>
-                    <a:blip r:embed="rId20">
+                    <a:blip r:embed="rId21">
                       <a:extLst>
                         <a:ext uri="{28A0092B-C50C-407E-A947-70E740481C1C}">
                           <a14:useLocalDpi xmlns:a14="http://schemas.microsoft.com/office/drawing/2010/main" val="0"/>
@@ -1718,7 +1926,7 @@
                     </pic:cNvPicPr>
                   </pic:nvPicPr>
                   <pic:blipFill>
-                    <a:blip r:embed="rId21">
+                    <a:blip r:embed="rId22">
                       <a:extLst>
                         <a:ext uri="{28A0092B-C50C-407E-A947-70E740481C1C}">
                           <a14:useLocalDpi xmlns:a14="http://schemas.microsoft.com/office/drawing/2010/main" val="0"/>
@@ -1797,7 +2005,7 @@
                     </pic:cNvPicPr>
                   </pic:nvPicPr>
                   <pic:blipFill>
-                    <a:blip r:embed="rId22">
+                    <a:blip r:embed="rId23">
                       <a:extLst>
                         <a:ext uri="{28A0092B-C50C-407E-A947-70E740481C1C}">
                           <a14:useLocalDpi xmlns:a14="http://schemas.microsoft.com/office/drawing/2010/main" val="0"/>
@@ -1913,82 +2121,6 @@
             <wp:extent cx="5943600" cy="3343275"/>
             <wp:effectExtent l="0" t="0" r="0" b="9525"/>
             <wp:docPr id="2" name="Grafik 2"/>
-            <wp:cNvGraphicFramePr>
-              <a:graphicFrameLocks xmlns:a="http://schemas.openxmlformats.org/drawingml/2006/main" noChangeAspect="1"/>
-            </wp:cNvGraphicFramePr>
-            <a:graphic xmlns:a="http://schemas.openxmlformats.org/drawingml/2006/main">
-              <a:graphicData uri="http://schemas.openxmlformats.org/drawingml/2006/picture">
-                <pic:pic xmlns:pic="http://schemas.openxmlformats.org/drawingml/2006/picture">
-                  <pic:nvPicPr>
-                    <pic:cNvPr id="1" name=""/>
-                    <pic:cNvPicPr/>
-                  </pic:nvPicPr>
-                  <pic:blipFill>
-                    <a:blip r:embed="rId23"/>
-                    <a:stretch>
-                      <a:fillRect/>
-                    </a:stretch>
-                  </pic:blipFill>
-                  <pic:spPr>
-                    <a:xfrm>
-                      <a:off x="0" y="0"/>
-                      <a:ext cx="5943600" cy="3343275"/>
-                    </a:xfrm>
-                    <a:prstGeom prst="rect">
-                      <a:avLst/>
-                    </a:prstGeom>
-                  </pic:spPr>
-                </pic:pic>
-              </a:graphicData>
-            </a:graphic>
-          </wp:inline>
-        </w:drawing>
-      </w:r>
-    </w:p>
-    <w:p>
-      <w:pPr>
-        <w:rPr>
-          <w:b/>
-        </w:rPr>
-      </w:pPr>
-    </w:p>
-    <w:p>
-      <w:pPr>
-        <w:rPr>
-          <w:b/>
-        </w:rPr>
-      </w:pPr>
-    </w:p>
-    <w:p>
-      <w:pPr>
-        <w:rPr>
-          <w:b/>
-        </w:rPr>
-      </w:pPr>
-      <w:r>
-        <w:rPr>
-          <w:b/>
-        </w:rPr>
-        <w:t xml:space="preserve">11.03.2019 –  first RARE 2D results – no spoilers </w:t>
-      </w:r>
-    </w:p>
-    <w:p>
-      <w:pPr>
-        <w:rPr>
-          <w:b/>
-        </w:rPr>
-      </w:pPr>
-    </w:p>
-    <w:p>
-      <w:r>
-        <w:rPr>
-          <w:noProof/>
-        </w:rPr>
-        <w:drawing>
-          <wp:inline distT="0" distB="0" distL="0" distR="0" wp14:anchorId="0566D140" wp14:editId="54763A46">
-            <wp:extent cx="5943600" cy="3343275"/>
-            <wp:effectExtent l="0" t="0" r="0" b="9525"/>
-            <wp:docPr id="1" name="Grafik 1"/>
             <wp:cNvGraphicFramePr>
               <a:graphicFrameLocks xmlns:a="http://schemas.openxmlformats.org/drawingml/2006/main" noChangeAspect="1"/>
             </wp:cNvGraphicFramePr>
@@ -2021,6 +2153,82 @@
         </w:drawing>
       </w:r>
     </w:p>
+    <w:p>
+      <w:pPr>
+        <w:rPr>
+          <w:b/>
+        </w:rPr>
+      </w:pPr>
+    </w:p>
+    <w:p>
+      <w:pPr>
+        <w:rPr>
+          <w:b/>
+        </w:rPr>
+      </w:pPr>
+    </w:p>
+    <w:p>
+      <w:pPr>
+        <w:rPr>
+          <w:b/>
+        </w:rPr>
+      </w:pPr>
+      <w:r>
+        <w:rPr>
+          <w:b/>
+        </w:rPr>
+        <w:t xml:space="preserve">11.03.2019 –  first RARE 2D results – no spoilers </w:t>
+      </w:r>
+    </w:p>
+    <w:p>
+      <w:pPr>
+        <w:rPr>
+          <w:b/>
+        </w:rPr>
+      </w:pPr>
+    </w:p>
+    <w:p>
+      <w:r>
+        <w:rPr>
+          <w:noProof/>
+        </w:rPr>
+        <w:drawing>
+          <wp:inline distT="0" distB="0" distL="0" distR="0" wp14:anchorId="0566D140" wp14:editId="54763A46">
+            <wp:extent cx="5943600" cy="3343275"/>
+            <wp:effectExtent l="0" t="0" r="0" b="9525"/>
+            <wp:docPr id="1" name="Grafik 1"/>
+            <wp:cNvGraphicFramePr>
+              <a:graphicFrameLocks xmlns:a="http://schemas.openxmlformats.org/drawingml/2006/main" noChangeAspect="1"/>
+            </wp:cNvGraphicFramePr>
+            <a:graphic xmlns:a="http://schemas.openxmlformats.org/drawingml/2006/main">
+              <a:graphicData uri="http://schemas.openxmlformats.org/drawingml/2006/picture">
+                <pic:pic xmlns:pic="http://schemas.openxmlformats.org/drawingml/2006/picture">
+                  <pic:nvPicPr>
+                    <pic:cNvPr id="1" name=""/>
+                    <pic:cNvPicPr/>
+                  </pic:nvPicPr>
+                  <pic:blipFill>
+                    <a:blip r:embed="rId25"/>
+                    <a:stretch>
+                      <a:fillRect/>
+                    </a:stretch>
+                  </pic:blipFill>
+                  <pic:spPr>
+                    <a:xfrm>
+                      <a:off x="0" y="0"/>
+                      <a:ext cx="5943600" cy="3343275"/>
+                    </a:xfrm>
+                    <a:prstGeom prst="rect">
+                      <a:avLst/>
+                    </a:prstGeom>
+                  </pic:spPr>
+                </pic:pic>
+              </a:graphicData>
+            </a:graphic>
+          </wp:inline>
+        </w:drawing>
+      </w:r>
+    </w:p>
     <w:sectPr>
       <w:pgSz w:w="12240" w:h="15840"/>
       <w:pgMar w:top="1440" w:right="1440" w:bottom="1440" w:left="1440" w:header="708" w:footer="708" w:gutter="0"/>
@@ -2233,6 +2441,119 @@
     </w:lvl>
   </w:abstractNum>
   <w:abstractNum w:abstractNumId="2" w15:restartNumberingAfterBreak="0">
+    <w:nsid w:val="3FC93576"/>
+    <w:multiLevelType w:val="hybridMultilevel"/>
+    <w:tmpl w:val="824C24E4"/>
+    <w:lvl w:ilvl="0" w:tplc="04090001">
+      <w:start w:val="1"/>
+      <w:numFmt w:val="bullet"/>
+      <w:lvlText w:val=""/>
+      <w:lvlJc w:val="left"/>
+      <w:pPr>
+        <w:ind w:left="720" w:hanging="360"/>
+      </w:pPr>
+      <w:rPr>
+        <w:rFonts w:ascii="Symbol" w:hAnsi="Symbol" w:hint="default"/>
+      </w:rPr>
+    </w:lvl>
+    <w:lvl w:ilvl="1" w:tplc="04090003" w:tentative="1">
+      <w:start w:val="1"/>
+      <w:numFmt w:val="bullet"/>
+      <w:lvlText w:val="o"/>
+      <w:lvlJc w:val="left"/>
+      <w:pPr>
+        <w:ind w:left="1440" w:hanging="360"/>
+      </w:pPr>
+      <w:rPr>
+        <w:rFonts w:ascii="Courier New" w:hAnsi="Courier New" w:cs="Courier New" w:hint="default"/>
+      </w:rPr>
+    </w:lvl>
+    <w:lvl w:ilvl="2" w:tplc="04090005" w:tentative="1">
+      <w:start w:val="1"/>
+      <w:numFmt w:val="bullet"/>
+      <w:lvlText w:val=""/>
+      <w:lvlJc w:val="left"/>
+      <w:pPr>
+        <w:ind w:left="2160" w:hanging="360"/>
+      </w:pPr>
+      <w:rPr>
+        <w:rFonts w:ascii="Wingdings" w:hAnsi="Wingdings" w:hint="default"/>
+      </w:rPr>
+    </w:lvl>
+    <w:lvl w:ilvl="3" w:tplc="04090001" w:tentative="1">
+      <w:start w:val="1"/>
+      <w:numFmt w:val="bullet"/>
+      <w:lvlText w:val=""/>
+      <w:lvlJc w:val="left"/>
+      <w:pPr>
+        <w:ind w:left="2880" w:hanging="360"/>
+      </w:pPr>
+      <w:rPr>
+        <w:rFonts w:ascii="Symbol" w:hAnsi="Symbol" w:hint="default"/>
+      </w:rPr>
+    </w:lvl>
+    <w:lvl w:ilvl="4" w:tplc="04090003" w:tentative="1">
+      <w:start w:val="1"/>
+      <w:numFmt w:val="bullet"/>
+      <w:lvlText w:val="o"/>
+      <w:lvlJc w:val="left"/>
+      <w:pPr>
+        <w:ind w:left="3600" w:hanging="360"/>
+      </w:pPr>
+      <w:rPr>
+        <w:rFonts w:ascii="Courier New" w:hAnsi="Courier New" w:cs="Courier New" w:hint="default"/>
+      </w:rPr>
+    </w:lvl>
+    <w:lvl w:ilvl="5" w:tplc="04090005" w:tentative="1">
+      <w:start w:val="1"/>
+      <w:numFmt w:val="bullet"/>
+      <w:lvlText w:val=""/>
+      <w:lvlJc w:val="left"/>
+      <w:pPr>
+        <w:ind w:left="4320" w:hanging="360"/>
+      </w:pPr>
+      <w:rPr>
+        <w:rFonts w:ascii="Wingdings" w:hAnsi="Wingdings" w:hint="default"/>
+      </w:rPr>
+    </w:lvl>
+    <w:lvl w:ilvl="6" w:tplc="04090001" w:tentative="1">
+      <w:start w:val="1"/>
+      <w:numFmt w:val="bullet"/>
+      <w:lvlText w:val=""/>
+      <w:lvlJc w:val="left"/>
+      <w:pPr>
+        <w:ind w:left="5040" w:hanging="360"/>
+      </w:pPr>
+      <w:rPr>
+        <w:rFonts w:ascii="Symbol" w:hAnsi="Symbol" w:hint="default"/>
+      </w:rPr>
+    </w:lvl>
+    <w:lvl w:ilvl="7" w:tplc="04090003" w:tentative="1">
+      <w:start w:val="1"/>
+      <w:numFmt w:val="bullet"/>
+      <w:lvlText w:val="o"/>
+      <w:lvlJc w:val="left"/>
+      <w:pPr>
+        <w:ind w:left="5760" w:hanging="360"/>
+      </w:pPr>
+      <w:rPr>
+        <w:rFonts w:ascii="Courier New" w:hAnsi="Courier New" w:cs="Courier New" w:hint="default"/>
+      </w:rPr>
+    </w:lvl>
+    <w:lvl w:ilvl="8" w:tplc="04090005" w:tentative="1">
+      <w:start w:val="1"/>
+      <w:numFmt w:val="bullet"/>
+      <w:lvlText w:val=""/>
+      <w:lvlJc w:val="left"/>
+      <w:pPr>
+        <w:ind w:left="6480" w:hanging="360"/>
+      </w:pPr>
+      <w:rPr>
+        <w:rFonts w:ascii="Wingdings" w:hAnsi="Wingdings" w:hint="default"/>
+      </w:rPr>
+    </w:lvl>
+  </w:abstractNum>
+  <w:abstractNum w:abstractNumId="3" w15:restartNumberingAfterBreak="0">
     <w:nsid w:val="65F52854"/>
     <w:multiLevelType w:val="hybridMultilevel"/>
     <w:tmpl w:val="B37E55EE"/>
@@ -2322,10 +2643,13 @@
     <w:abstractNumId w:val="0"/>
   </w:num>
   <w:num w:numId="2">
-    <w:abstractNumId w:val="2"/>
+    <w:abstractNumId w:val="3"/>
   </w:num>
   <w:num w:numId="3">
     <w:abstractNumId w:val="1"/>
+  </w:num>
+  <w:num w:numId="4">
+    <w:abstractNumId w:val="2"/>
   </w:num>
 </w:numbering>
 </file>

</xml_diff>

<commit_message>
added updated version of e12  now e13.
</commit_message>
<xml_diff>
--- a/lyx_ppt/MRI zero_labbook.docx
+++ b/lyx_ppt/MRI zero_labbook.docx
@@ -32,148 +32,299 @@
         <w:rPr>
           <w:b/>
         </w:rPr>
-        <w:t>6.4.2019</w:t>
-      </w:r>
-      <w:r>
-        <w:rPr>
-          <w:b/>
-        </w:rPr>
-        <w:t xml:space="preserve"> – 2</w:t>
-      </w:r>
-    </w:p>
-    <w:p>
-      <w:pPr>
-        <w:rPr>
-          <w:b/>
-        </w:rPr>
-      </w:pPr>
-      <w:bookmarkStart w:id="0" w:name="_GoBack"/>
-      <w:bookmarkEnd w:id="0"/>
-    </w:p>
-    <w:p>
-      <w:pPr>
-        <w:rPr>
-          <w:b/>
-        </w:rPr>
-      </w:pPr>
-    </w:p>
-    <w:p>
-      <w:pPr>
-        <w:rPr>
-          <w:b/>
-        </w:rPr>
-      </w:pPr>
-    </w:p>
-    <w:p>
-      <w:pPr>
-        <w:rPr>
-          <w:b/>
-        </w:rPr>
-      </w:pPr>
-      <w:r>
-        <w:rPr>
-          <w:b/>
-        </w:rPr>
-        <w:t>6.4.2019</w:t>
-      </w:r>
-      <w:r>
-        <w:rPr>
-          <w:b/>
-        </w:rPr>
-        <w:t xml:space="preserve"> - 1</w:t>
-      </w:r>
-    </w:p>
-    <w:p>
-      <w:pPr>
-        <w:rPr>
-          <w:b/>
-        </w:rPr>
-      </w:pPr>
-      <w:r>
-        <w:rPr>
-          <w:b/>
-        </w:rPr>
-        <w:t xml:space="preserve">Still struggling with </w:t>
-      </w:r>
-      <w:r>
-        <w:rPr>
-          <w:b/>
-        </w:rPr>
-        <w:t xml:space="preserve">the ADCs and </w:t>
-      </w:r>
-      <w:proofErr w:type="spellStart"/>
-      <w:r>
-        <w:rPr>
-          <w:b/>
-        </w:rPr>
-        <w:t>gradmoms</w:t>
-      </w:r>
-      <w:proofErr w:type="spellEnd"/>
+        <w:t>8.4.2019</w:t>
+      </w:r>
     </w:p>
     <w:p>
       <w:pPr>
         <w:pStyle w:val="Listenabsatz"/>
         <w:numPr>
           <w:ilvl w:val="0"/>
-          <w:numId w:val="4"/>
+          <w:numId w:val="6"/>
         </w:numPr>
+        <w:rPr>
+          <w:b/>
+        </w:rPr>
       </w:pPr>
       <w:proofErr w:type="spellStart"/>
       <w:r>
-        <w:t>Pulseq</w:t>
+        <w:rPr>
+          <w:b/>
+        </w:rPr>
+        <w:t>Restliche</w:t>
       </w:r>
       <w:proofErr w:type="spellEnd"/>
       <w:r>
-        <w:t xml:space="preserve"> also has some errors when sending zero grad events. Fucked up some lines in my case.</w:t>
-      </w:r>
+        <w:rPr>
+          <w:b/>
+        </w:rPr>
+        <w:t xml:space="preserve"> </w:t>
+      </w:r>
+      <w:proofErr w:type="spellStart"/>
+      <w:r>
+        <w:rPr>
+          <w:b/>
+        </w:rPr>
+        <w:t>S</w:t>
+      </w:r>
+      <w:r>
+        <w:rPr>
+          <w:b/>
+        </w:rPr>
+        <w:t>achen</w:t>
+      </w:r>
+      <w:proofErr w:type="spellEnd"/>
+      <w:r>
+        <w:rPr>
+          <w:b/>
+        </w:rPr>
+        <w:t xml:space="preserve"> </w:t>
+      </w:r>
+      <w:proofErr w:type="spellStart"/>
+      <w:r>
+        <w:rPr>
+          <w:b/>
+        </w:rPr>
+        <w:t>sollten</w:t>
+      </w:r>
+      <w:proofErr w:type="spellEnd"/>
+      <w:r>
+        <w:rPr>
+          <w:b/>
+        </w:rPr>
+        <w:t xml:space="preserve"> </w:t>
+      </w:r>
+      <w:proofErr w:type="spellStart"/>
+      <w:r>
+        <w:rPr>
+          <w:b/>
+        </w:rPr>
+        <w:t>nochma</w:t>
+      </w:r>
+      <w:r>
+        <w:rPr>
+          <w:b/>
+        </w:rPr>
+        <w:t>l</w:t>
+      </w:r>
+      <w:proofErr w:type="spellEnd"/>
+      <w:r>
+        <w:rPr>
+          <w:b/>
+        </w:rPr>
+        <w:t xml:space="preserve"> </w:t>
+      </w:r>
+      <w:proofErr w:type="spellStart"/>
+      <w:r>
+        <w:rPr>
+          <w:b/>
+        </w:rPr>
+        <w:t>slabselective</w:t>
+      </w:r>
+      <w:proofErr w:type="spellEnd"/>
+      <w:r>
+        <w:rPr>
+          <w:b/>
+        </w:rPr>
+        <w:t xml:space="preserve"> </w:t>
+      </w:r>
+      <w:proofErr w:type="spellStart"/>
+      <w:r>
+        <w:rPr>
+          <w:b/>
+        </w:rPr>
+        <w:t>gemessen</w:t>
+      </w:r>
+      <w:proofErr w:type="spellEnd"/>
+      <w:r>
+        <w:rPr>
+          <w:b/>
+        </w:rPr>
+        <w:t xml:space="preserve"> </w:t>
+      </w:r>
+      <w:proofErr w:type="spellStart"/>
+      <w:r>
+        <w:rPr>
+          <w:b/>
+        </w:rPr>
+        <w:t>werden</w:t>
+      </w:r>
+      <w:proofErr w:type="spellEnd"/>
+      <w:r>
+        <w:rPr>
+          <w:b/>
+        </w:rPr>
+        <w:t xml:space="preserve">, </w:t>
+      </w:r>
+      <w:proofErr w:type="spellStart"/>
+      <w:r>
+        <w:rPr>
+          <w:b/>
+        </w:rPr>
+        <w:t>evtl</w:t>
+      </w:r>
+      <w:proofErr w:type="spellEnd"/>
+      <w:r>
+        <w:rPr>
+          <w:b/>
+        </w:rPr>
+        <w:t xml:space="preserve"> </w:t>
+      </w:r>
+      <w:proofErr w:type="spellStart"/>
+      <w:r>
+        <w:rPr>
+          <w:b/>
+        </w:rPr>
+        <w:t>mehr</w:t>
+      </w:r>
+      <w:proofErr w:type="spellEnd"/>
+      <w:r>
+        <w:rPr>
+          <w:b/>
+        </w:rPr>
+        <w:t xml:space="preserve"> stabile </w:t>
+      </w:r>
+      <w:proofErr w:type="spellStart"/>
+      <w:r>
+        <w:rPr>
+          <w:b/>
+        </w:rPr>
+        <w:t>exportieren</w:t>
+      </w:r>
+      <w:proofErr w:type="spellEnd"/>
     </w:p>
     <w:p>
       <w:pPr>
         <w:pStyle w:val="Listenabsatz"/>
         <w:numPr>
           <w:ilvl w:val="0"/>
-          <w:numId w:val="4"/>
+          <w:numId w:val="6"/>
         </w:numPr>
-      </w:pPr>
-      <w:r>
-        <w:t>we now use the convention that ADC is acquired first.</w:t>
-      </w:r>
+        <w:rPr>
+          <w:b/>
+        </w:rPr>
+      </w:pPr>
     </w:p>
     <w:p>
       <w:pPr>
         <w:pStyle w:val="Listenabsatz"/>
         <w:numPr>
           <w:ilvl w:val="0"/>
-          <w:numId w:val="4"/>
+          <w:numId w:val="6"/>
         </w:numPr>
+        <w:rPr>
+          <w:b/>
+        </w:rPr>
       </w:pPr>
       <w:proofErr w:type="spellStart"/>
       <w:r>
-        <w:t>Pulseq</w:t>
+        <w:rPr>
+          <w:b/>
+        </w:rPr>
+        <w:t>Evtl</w:t>
       </w:r>
       <w:proofErr w:type="spellEnd"/>
       <w:r>
-        <w:t xml:space="preserve"> still requires a full gradient until the end of the sampling </w:t>
-      </w:r>
-      <w:proofErr w:type="gramStart"/>
-      <w:r>
-        <w:t>( so</w:t>
-      </w:r>
-      <w:proofErr w:type="gramEnd"/>
-      <w:r>
-        <w:t xml:space="preserve"> 16 gradient steps for 16 resolution) not only 15</w:t>
-      </w:r>
+        <w:rPr>
+          <w:b/>
+        </w:rPr>
+        <w:t xml:space="preserve"> </w:t>
+      </w:r>
+      <w:proofErr w:type="spellStart"/>
+      <w:r>
+        <w:rPr>
+          <w:b/>
+        </w:rPr>
+        <w:t>gz</w:t>
+      </w:r>
+      <w:proofErr w:type="spellEnd"/>
+      <w:r>
+        <w:rPr>
+          <w:b/>
+        </w:rPr>
+        <w:t xml:space="preserve"> </w:t>
+      </w:r>
+      <w:proofErr w:type="spellStart"/>
+      <w:r>
+        <w:rPr>
+          <w:b/>
+        </w:rPr>
+        <w:t>komplett</w:t>
+      </w:r>
+      <w:proofErr w:type="spellEnd"/>
+      <w:r>
+        <w:rPr>
+          <w:b/>
+        </w:rPr>
+        <w:t xml:space="preserve"> </w:t>
+      </w:r>
+      <w:proofErr w:type="spellStart"/>
+      <w:r>
+        <w:rPr>
+          <w:b/>
+        </w:rPr>
+        <w:t>balancen</w:t>
+      </w:r>
+      <w:proofErr w:type="spellEnd"/>
     </w:p>
     <w:p>
       <w:pPr>
         <w:pStyle w:val="Listenabsatz"/>
         <w:numPr>
           <w:ilvl w:val="0"/>
-          <w:numId w:val="4"/>
+          <w:numId w:val="6"/>
         </w:numPr>
-      </w:pPr>
-      <w:r>
-        <w:t>Thus in the sequence files we actually change nothing, also not the ADC mask. The ADC first is in the scanner class, but should be transparent.</w:t>
+        <w:rPr>
+          <w:b/>
+        </w:rPr>
+      </w:pPr>
+      <w:r>
+        <w:rPr>
+          <w:b/>
+        </w:rPr>
+        <w:t>Try same sequence in vivo</w:t>
+      </w:r>
+      <w:bookmarkStart w:id="0" w:name="_GoBack"/>
+      <w:bookmarkEnd w:id="0"/>
+    </w:p>
+    <w:p>
+      <w:pPr>
+        <w:rPr>
+          <w:b/>
+        </w:rPr>
+      </w:pPr>
+    </w:p>
+    <w:p>
+      <w:pPr>
+        <w:rPr>
+          <w:b/>
+        </w:rPr>
+      </w:pPr>
+    </w:p>
+    <w:p>
+      <w:pPr>
+        <w:rPr>
+          <w:b/>
+        </w:rPr>
+      </w:pPr>
+      <w:r>
+        <w:rPr>
+          <w:b/>
+        </w:rPr>
+        <w:t>7.4.2019</w:t>
+      </w:r>
+    </w:p>
+    <w:p>
+      <w:pPr>
+        <w:rPr>
+          <w:b/>
+        </w:rPr>
+      </w:pPr>
+      <w:r>
+        <w:rPr>
+          <w:b/>
+        </w:rPr>
+        <w:t>What I found out today:</w:t>
       </w:r>
     </w:p>
     <w:p>
@@ -181,94 +332,214 @@
         <w:pStyle w:val="Listenabsatz"/>
         <w:numPr>
           <w:ilvl w:val="0"/>
-          <w:numId w:val="4"/>
+          <w:numId w:val="5"/>
         </w:numPr>
-      </w:pPr>
-      <w:r>
-        <w:t xml:space="preserve">Old </w:t>
+        <w:rPr>
+          <w:b/>
+        </w:rPr>
+      </w:pPr>
+      <w:r>
+        <w:rPr>
+          <w:b/>
+        </w:rPr>
+        <w:t xml:space="preserve">TR=20 </w:t>
       </w:r>
       <w:proofErr w:type="spellStart"/>
       <w:r>
-        <w:t>all_iters</w:t>
+        <w:rPr>
+          <w:b/>
+        </w:rPr>
+        <w:t>ms</w:t>
       </w:r>
       <w:proofErr w:type="spellEnd"/>
       <w:r>
-        <w:t xml:space="preserve"> can still be exported as the sequence definition did not change. Actually only the </w:t>
+        <w:rPr>
+          <w:b/>
+        </w:rPr>
+        <w:t xml:space="preserve"> sequence works and is a reasonable sequence for optimization (fast enough)</w:t>
+      </w:r>
+    </w:p>
+    <w:p>
+      <w:pPr>
+        <w:pStyle w:val="Listenabsatz"/>
+        <w:numPr>
+          <w:ilvl w:val="0"/>
+          <w:numId w:val="5"/>
+        </w:numPr>
+        <w:rPr>
+          <w:b/>
+        </w:rPr>
+      </w:pPr>
+      <w:r>
+        <w:rPr>
+          <w:b/>
+        </w:rPr>
+        <w:t xml:space="preserve">Optimized sequence also yields images … still some artifacts not in agreement with sim, maybe due to 20 </w:t>
       </w:r>
       <w:proofErr w:type="spellStart"/>
       <w:r>
-        <w:t>adjoints</w:t>
+        <w:rPr>
+          <w:b/>
+        </w:rPr>
+        <w:t>ms</w:t>
       </w:r>
       <w:proofErr w:type="spellEnd"/>
       <w:r>
-        <w:t xml:space="preserve"> needed for the </w:t>
+        <w:rPr>
+          <w:b/>
+        </w:rPr>
+        <w:t xml:space="preserve"> TR and higher echoes.</w:t>
+      </w:r>
+    </w:p>
+    <w:p>
+      <w:pPr>
+        <w:pStyle w:val="Listenabsatz"/>
+        <w:numPr>
+          <w:ilvl w:val="0"/>
+          <w:numId w:val="5"/>
+        </w:numPr>
+        <w:rPr>
+          <w:b/>
+        </w:rPr>
+      </w:pPr>
+      <w:r>
+        <w:rPr>
+          <w:b/>
+        </w:rPr>
+        <w:t>Gradient optimization sequence works ok</w:t>
+      </w:r>
+    </w:p>
+    <w:p>
+      <w:pPr>
+        <w:pStyle w:val="Listenabsatz"/>
+        <w:numPr>
+          <w:ilvl w:val="0"/>
+          <w:numId w:val="5"/>
+        </w:numPr>
+        <w:rPr>
+          <w:b/>
+        </w:rPr>
+      </w:pPr>
+      <w:r>
+        <w:rPr>
+          <w:b/>
+        </w:rPr>
+        <w:t>Gradient and flip optimization works ok and yields funny results with very high SAR</w:t>
+      </w:r>
+    </w:p>
+    <w:p>
+      <w:pPr>
+        <w:pStyle w:val="Listenabsatz"/>
+        <w:numPr>
+          <w:ilvl w:val="0"/>
+          <w:numId w:val="5"/>
+        </w:numPr>
+        <w:rPr>
+          <w:b/>
+        </w:rPr>
+      </w:pPr>
+      <w:r>
+        <w:rPr>
+          <w:b/>
+        </w:rPr>
+        <w:t>To have most flexible optimization a SAR penalty is needed. Lambda of 0.5-2 might be enough.</w:t>
+      </w:r>
+    </w:p>
+    <w:p>
+      <w:pPr>
+        <w:pStyle w:val="Listenabsatz"/>
+        <w:numPr>
+          <w:ilvl w:val="0"/>
+          <w:numId w:val="5"/>
+        </w:numPr>
+        <w:rPr>
+          <w:b/>
+        </w:rPr>
+      </w:pPr>
+      <w:r>
+        <w:rPr>
+          <w:b/>
+        </w:rPr>
+        <w:t>Slice selection works for target</w:t>
+      </w:r>
+      <w:r>
+        <w:rPr>
+          <w:b/>
+        </w:rPr>
+        <w:t xml:space="preserve"> as well as for optimization</w:t>
+      </w:r>
+    </w:p>
+    <w:p>
+      <w:pPr>
+        <w:pStyle w:val="Listenabsatz"/>
+        <w:numPr>
+          <w:ilvl w:val="0"/>
+          <w:numId w:val="5"/>
+        </w:numPr>
+        <w:rPr>
+          <w:b/>
+        </w:rPr>
+      </w:pPr>
+      <w:r>
+        <w:rPr>
+          <w:b/>
+        </w:rPr>
+        <w:t xml:space="preserve">Slice selection actually helps to retrieve the very low signals that were found in the right side of the phantom, this was thus due to B0 </w:t>
       </w:r>
       <w:proofErr w:type="spellStart"/>
       <w:r>
+        <w:rPr>
+          <w:b/>
+        </w:rPr>
+        <w:t>artufacts</w:t>
+      </w:r>
+      <w:proofErr w:type="spellEnd"/>
+      <w:r>
+        <w:rPr>
+          <w:b/>
+        </w:rPr>
+        <w:t xml:space="preserve"> and in slice dephasing, now solved with 5mm slice.</w:t>
+      </w:r>
+    </w:p>
+    <w:p>
+      <w:pPr>
+        <w:pStyle w:val="Listenabsatz"/>
+        <w:numPr>
+          <w:ilvl w:val="0"/>
+          <w:numId w:val="5"/>
+        </w:numPr>
+        <w:rPr>
+          <w:b/>
+        </w:rPr>
+      </w:pPr>
+      <w:r>
+        <w:rPr>
+          <w:b/>
+        </w:rPr>
+        <w:t xml:space="preserve">Orientation of phantom in final </w:t>
+      </w:r>
+      <w:proofErr w:type="spellStart"/>
+      <w:r>
+        <w:rPr>
+          <w:b/>
+        </w:rPr>
         <w:t>reco</w:t>
       </w:r>
       <w:proofErr w:type="spellEnd"/>
       <w:r>
-        <w:t xml:space="preserve"> will change when used with </w:t>
-      </w:r>
-      <w:proofErr w:type="spellStart"/>
-      <w:r>
-        <w:t>gradmoms</w:t>
-      </w:r>
-      <w:proofErr w:type="spellEnd"/>
-      <w:r>
-        <w:t xml:space="preserve"> from sim.  </w:t>
-      </w:r>
-      <w:proofErr w:type="spellStart"/>
-      <w:r>
-        <w:t>Gradmoms</w:t>
-      </w:r>
-      <w:proofErr w:type="spellEnd"/>
-      <w:r>
-        <w:t xml:space="preserve"> form </w:t>
-      </w:r>
-      <w:proofErr w:type="spellStart"/>
-      <w:r>
-        <w:t>pulseq</w:t>
-      </w:r>
-      <w:proofErr w:type="spellEnd"/>
-      <w:r>
-        <w:t xml:space="preserve"> should be as well transparent.</w:t>
-      </w:r>
-    </w:p>
-    <w:p>
-      <w:pPr>
-        <w:rPr>
-          <w:b/>
-        </w:rPr>
-      </w:pPr>
-    </w:p>
-    <w:p>
-      <w:pPr>
-        <w:rPr>
-          <w:b/>
-        </w:rPr>
-      </w:pPr>
-    </w:p>
-    <w:p>
-      <w:pPr>
-        <w:rPr>
-          <w:b/>
-        </w:rPr>
-      </w:pPr>
-    </w:p>
-    <w:p>
-      <w:pPr>
-        <w:rPr>
-          <w:b/>
-        </w:rPr>
-      </w:pPr>
-      <w:r>
-        <w:rPr>
-          <w:b/>
-        </w:rPr>
-        <w:t>ADC is always on until the end of the read gradient:</w:t>
-      </w:r>
+        <w:rPr>
+          <w:b/>
+        </w:rPr>
+        <w:t xml:space="preserve"> plot is flipped up down I think</w:t>
+      </w:r>
+    </w:p>
+    <w:p>
+      <w:pPr>
+        <w:pStyle w:val="Listenabsatz"/>
+        <w:rPr>
+          <w:b/>
+        </w:rPr>
+      </w:pPr>
     </w:p>
     <w:p>
       <w:pPr>
@@ -281,10 +552,10 @@
           <w:noProof/>
         </w:rPr>
         <w:drawing>
-          <wp:inline distT="0" distB="0" distL="0" distR="0" wp14:anchorId="3816F9F2" wp14:editId="1CD78C44">
-            <wp:extent cx="5943600" cy="2662555"/>
-            <wp:effectExtent l="0" t="0" r="0" b="4445"/>
-            <wp:docPr id="23" name="Grafik 23"/>
+          <wp:inline distT="0" distB="0" distL="0" distR="0" wp14:anchorId="4E9F09C0" wp14:editId="1E27839B">
+            <wp:extent cx="2389837" cy="2113915"/>
+            <wp:effectExtent l="0" t="0" r="0" b="635"/>
+            <wp:docPr id="26" name="Grafik 26"/>
             <wp:cNvGraphicFramePr>
               <a:graphicFrameLocks xmlns:a="http://schemas.openxmlformats.org/drawingml/2006/main" noChangeAspect="1"/>
             </wp:cNvGraphicFramePr>
@@ -304,6 +575,384 @@
                   <pic:spPr>
                     <a:xfrm>
                       <a:off x="0" y="0"/>
+                      <a:ext cx="2407376" cy="2129429"/>
+                    </a:xfrm>
+                    <a:prstGeom prst="rect">
+                      <a:avLst/>
+                    </a:prstGeom>
+                  </pic:spPr>
+                </pic:pic>
+              </a:graphicData>
+            </a:graphic>
+          </wp:inline>
+        </w:drawing>
+      </w:r>
+      <w:r>
+        <w:rPr>
+          <w:b/>
+        </w:rPr>
+        <w:t xml:space="preserve"> </w:t>
+      </w:r>
+      <w:r>
+        <w:rPr>
+          <w:b/>
+          <w:noProof/>
+        </w:rPr>
+        <w:drawing>
+          <wp:inline distT="0" distB="0" distL="0" distR="0">
+            <wp:extent cx="3281008" cy="1961515"/>
+            <wp:effectExtent l="0" t="0" r="0" b="0"/>
+            <wp:docPr id="27" name="Grafik 27"/>
+            <wp:cNvGraphicFramePr>
+              <a:graphicFrameLocks xmlns:a="http://schemas.openxmlformats.org/drawingml/2006/main" noChangeAspect="1"/>
+            </wp:cNvGraphicFramePr>
+            <a:graphic xmlns:a="http://schemas.openxmlformats.org/drawingml/2006/main">
+              <a:graphicData uri="http://schemas.openxmlformats.org/drawingml/2006/picture">
+                <pic:pic xmlns:pic="http://schemas.openxmlformats.org/drawingml/2006/picture">
+                  <pic:nvPicPr>
+                    <pic:cNvPr id="0" name="Picture 3"/>
+                    <pic:cNvPicPr>
+                      <a:picLocks noChangeAspect="1" noChangeArrowheads="1"/>
+                    </pic:cNvPicPr>
+                  </pic:nvPicPr>
+                  <pic:blipFill>
+                    <a:blip r:embed="rId6" cstate="print">
+                      <a:extLst>
+                        <a:ext uri="{28A0092B-C50C-407E-A947-70E740481C1C}">
+                          <a14:useLocalDpi xmlns:a14="http://schemas.microsoft.com/office/drawing/2010/main" val="0"/>
+                        </a:ext>
+                      </a:extLst>
+                    </a:blip>
+                    <a:srcRect/>
+                    <a:stretch>
+                      <a:fillRect/>
+                    </a:stretch>
+                  </pic:blipFill>
+                  <pic:spPr bwMode="auto">
+                    <a:xfrm>
+                      <a:off x="0" y="0"/>
+                      <a:ext cx="3293164" cy="1968782"/>
+                    </a:xfrm>
+                    <a:prstGeom prst="rect">
+                      <a:avLst/>
+                    </a:prstGeom>
+                    <a:noFill/>
+                    <a:ln>
+                      <a:noFill/>
+                    </a:ln>
+                  </pic:spPr>
+                </pic:pic>
+              </a:graphicData>
+            </a:graphic>
+          </wp:inline>
+        </w:drawing>
+      </w:r>
+    </w:p>
+    <w:p>
+      <w:pPr>
+        <w:rPr>
+          <w:b/>
+        </w:rPr>
+      </w:pPr>
+      <w:r>
+        <w:rPr>
+          <w:b/>
+        </w:rPr>
+        <w:t>Optimization without SAR restriction</w:t>
+      </w:r>
+      <w:r>
+        <w:rPr>
+          <w:b/>
+        </w:rPr>
+        <w:tab/>
+      </w:r>
+      <w:r>
+        <w:rPr>
+          <w:b/>
+        </w:rPr>
+        <w:tab/>
+        <w:t>Optimization with</w:t>
+      </w:r>
+      <w:r>
+        <w:rPr>
+          <w:b/>
+        </w:rPr>
+        <w:t xml:space="preserve"> SAR restriction</w:t>
+      </w:r>
+      <w:r>
+        <w:rPr>
+          <w:b/>
+        </w:rPr>
+        <w:tab/>
+      </w:r>
+      <w:r>
+        <w:rPr>
+          <w:b/>
+        </w:rPr>
+        <w:tab/>
+      </w:r>
+    </w:p>
+    <w:p>
+      <w:pPr>
+        <w:rPr>
+          <w:b/>
+        </w:rPr>
+      </w:pPr>
+    </w:p>
+    <w:p>
+      <w:pPr>
+        <w:rPr>
+          <w:b/>
+        </w:rPr>
+      </w:pPr>
+    </w:p>
+    <w:p>
+      <w:pPr>
+        <w:rPr>
+          <w:b/>
+        </w:rPr>
+      </w:pPr>
+    </w:p>
+    <w:p>
+      <w:pPr>
+        <w:rPr>
+          <w:b/>
+        </w:rPr>
+      </w:pPr>
+      <w:r>
+        <w:rPr>
+          <w:b/>
+        </w:rPr>
+        <w:t>6.4.2019</w:t>
+      </w:r>
+      <w:r>
+        <w:rPr>
+          <w:b/>
+        </w:rPr>
+        <w:t xml:space="preserve"> - 1</w:t>
+      </w:r>
+    </w:p>
+    <w:p>
+      <w:pPr>
+        <w:rPr>
+          <w:b/>
+        </w:rPr>
+      </w:pPr>
+      <w:r>
+        <w:rPr>
+          <w:b/>
+        </w:rPr>
+        <w:t xml:space="preserve">Still struggling with </w:t>
+      </w:r>
+      <w:r>
+        <w:rPr>
+          <w:b/>
+        </w:rPr>
+        <w:t xml:space="preserve">the ADCs and </w:t>
+      </w:r>
+      <w:proofErr w:type="spellStart"/>
+      <w:r>
+        <w:rPr>
+          <w:b/>
+        </w:rPr>
+        <w:t>gradmoms</w:t>
+      </w:r>
+      <w:proofErr w:type="spellEnd"/>
+    </w:p>
+    <w:p>
+      <w:pPr>
+        <w:pStyle w:val="Listenabsatz"/>
+        <w:numPr>
+          <w:ilvl w:val="0"/>
+          <w:numId w:val="4"/>
+        </w:numPr>
+      </w:pPr>
+      <w:proofErr w:type="spellStart"/>
+      <w:r>
+        <w:t>Pulseq</w:t>
+      </w:r>
+      <w:proofErr w:type="spellEnd"/>
+      <w:r>
+        <w:t xml:space="preserve"> also has some errors when sending zero grad events. Fucked up some lines in my case.</w:t>
+      </w:r>
+    </w:p>
+    <w:p>
+      <w:pPr>
+        <w:pStyle w:val="Listenabsatz"/>
+        <w:numPr>
+          <w:ilvl w:val="0"/>
+          <w:numId w:val="4"/>
+        </w:numPr>
+      </w:pPr>
+      <w:r>
+        <w:t>we now use the convention that ADC is acquired first.</w:t>
+      </w:r>
+    </w:p>
+    <w:p>
+      <w:pPr>
+        <w:pStyle w:val="Listenabsatz"/>
+        <w:numPr>
+          <w:ilvl w:val="0"/>
+          <w:numId w:val="4"/>
+        </w:numPr>
+      </w:pPr>
+      <w:proofErr w:type="spellStart"/>
+      <w:r>
+        <w:t>Pulseq</w:t>
+      </w:r>
+      <w:proofErr w:type="spellEnd"/>
+      <w:r>
+        <w:t xml:space="preserve"> still requires a full gradient until the end of the sampling </w:t>
+      </w:r>
+      <w:proofErr w:type="gramStart"/>
+      <w:r>
+        <w:t>( so</w:t>
+      </w:r>
+      <w:proofErr w:type="gramEnd"/>
+      <w:r>
+        <w:t xml:space="preserve"> 16 gradient steps for 16 resolution) not only 15</w:t>
+      </w:r>
+    </w:p>
+    <w:p>
+      <w:pPr>
+        <w:pStyle w:val="Listenabsatz"/>
+        <w:numPr>
+          <w:ilvl w:val="0"/>
+          <w:numId w:val="4"/>
+        </w:numPr>
+      </w:pPr>
+      <w:r>
+        <w:t>Thus in the sequence files we actually change nothing, also not the ADC mask. The ADC first is in the scanner class, but should be transparent.</w:t>
+      </w:r>
+    </w:p>
+    <w:p>
+      <w:pPr>
+        <w:pStyle w:val="Listenabsatz"/>
+        <w:numPr>
+          <w:ilvl w:val="0"/>
+          <w:numId w:val="4"/>
+        </w:numPr>
+      </w:pPr>
+      <w:r>
+        <w:t xml:space="preserve">Old </w:t>
+      </w:r>
+      <w:proofErr w:type="spellStart"/>
+      <w:r>
+        <w:t>all_iters</w:t>
+      </w:r>
+      <w:proofErr w:type="spellEnd"/>
+      <w:r>
+        <w:t xml:space="preserve"> can still be exported as the sequence definition did not change. Actually only the </w:t>
+      </w:r>
+      <w:proofErr w:type="spellStart"/>
+      <w:r>
+        <w:t>adjoints</w:t>
+      </w:r>
+      <w:proofErr w:type="spellEnd"/>
+      <w:r>
+        <w:t xml:space="preserve"> needed for the </w:t>
+      </w:r>
+      <w:proofErr w:type="spellStart"/>
+      <w:r>
+        <w:t>reco</w:t>
+      </w:r>
+      <w:proofErr w:type="spellEnd"/>
+      <w:r>
+        <w:t xml:space="preserve"> will change when used with </w:t>
+      </w:r>
+      <w:proofErr w:type="spellStart"/>
+      <w:r>
+        <w:t>gradmoms</w:t>
+      </w:r>
+      <w:proofErr w:type="spellEnd"/>
+      <w:r>
+        <w:t xml:space="preserve"> from sim.  </w:t>
+      </w:r>
+      <w:proofErr w:type="spellStart"/>
+      <w:r>
+        <w:t>Gradmoms</w:t>
+      </w:r>
+      <w:proofErr w:type="spellEnd"/>
+      <w:r>
+        <w:t xml:space="preserve"> form </w:t>
+      </w:r>
+      <w:proofErr w:type="spellStart"/>
+      <w:r>
+        <w:t>pulseq</w:t>
+      </w:r>
+      <w:proofErr w:type="spellEnd"/>
+      <w:r>
+        <w:t xml:space="preserve"> should be as well transparent.</w:t>
+      </w:r>
+    </w:p>
+    <w:p>
+      <w:pPr>
+        <w:rPr>
+          <w:b/>
+        </w:rPr>
+      </w:pPr>
+    </w:p>
+    <w:p>
+      <w:pPr>
+        <w:rPr>
+          <w:b/>
+        </w:rPr>
+      </w:pPr>
+    </w:p>
+    <w:p>
+      <w:pPr>
+        <w:rPr>
+          <w:b/>
+        </w:rPr>
+      </w:pPr>
+    </w:p>
+    <w:p>
+      <w:pPr>
+        <w:rPr>
+          <w:b/>
+        </w:rPr>
+      </w:pPr>
+      <w:r>
+        <w:rPr>
+          <w:b/>
+        </w:rPr>
+        <w:t>ADC is always on until the end of the read gradient:</w:t>
+      </w:r>
+    </w:p>
+    <w:p>
+      <w:pPr>
+        <w:rPr>
+          <w:b/>
+        </w:rPr>
+      </w:pPr>
+      <w:r>
+        <w:rPr>
+          <w:noProof/>
+        </w:rPr>
+        <w:drawing>
+          <wp:inline distT="0" distB="0" distL="0" distR="0" wp14:anchorId="3816F9F2" wp14:editId="1CD78C44">
+            <wp:extent cx="5943600" cy="2662555"/>
+            <wp:effectExtent l="0" t="0" r="0" b="4445"/>
+            <wp:docPr id="23" name="Grafik 23"/>
+            <wp:cNvGraphicFramePr>
+              <a:graphicFrameLocks xmlns:a="http://schemas.openxmlformats.org/drawingml/2006/main" noChangeAspect="1"/>
+            </wp:cNvGraphicFramePr>
+            <a:graphic xmlns:a="http://schemas.openxmlformats.org/drawingml/2006/main">
+              <a:graphicData uri="http://schemas.openxmlformats.org/drawingml/2006/picture">
+                <pic:pic xmlns:pic="http://schemas.openxmlformats.org/drawingml/2006/picture">
+                  <pic:nvPicPr>
+                    <pic:cNvPr id="1" name=""/>
+                    <pic:cNvPicPr/>
+                  </pic:nvPicPr>
+                  <pic:blipFill>
+                    <a:blip r:embed="rId7"/>
+                    <a:stretch>
+                      <a:fillRect/>
+                    </a:stretch>
+                  </pic:blipFill>
+                  <pic:spPr>
+                    <a:xfrm>
+                      <a:off x="0" y="0"/>
                       <a:ext cx="5943600" cy="2662555"/>
                     </a:xfrm>
                     <a:prstGeom prst="rect">
@@ -360,6 +1009,7 @@
     </w:p>
     <w:p>
       <w:r>
+        <w:lastRenderedPageBreak/>
         <w:t>Figure</w:t>
       </w:r>
       <w:r>
@@ -465,7 +1115,7 @@
                     <pic:cNvPicPr/>
                   </pic:nvPicPr>
                   <pic:blipFill>
-                    <a:blip r:embed="rId6"/>
+                    <a:blip r:embed="rId8"/>
                     <a:stretch>
                       <a:fillRect/>
                     </a:stretch>
@@ -512,7 +1162,7 @@
                     <pic:cNvPicPr/>
                   </pic:nvPicPr>
                   <pic:blipFill>
-                    <a:blip r:embed="rId7"/>
+                    <a:blip r:embed="rId9"/>
                     <a:stretch>
                       <a:fillRect/>
                     </a:stretch>
@@ -555,7 +1205,7 @@
                     </pic:cNvPicPr>
                   </pic:nvPicPr>
                   <pic:blipFill rotWithShape="1">
-                    <a:blip r:embed="rId8">
+                    <a:blip r:embed="rId10">
                       <a:extLst>
                         <a:ext uri="{28A0092B-C50C-407E-A947-70E740481C1C}">
                           <a14:useLocalDpi xmlns:a14="http://schemas.microsoft.com/office/drawing/2010/main" val="0"/>
@@ -612,7 +1262,7 @@
                     </pic:cNvPicPr>
                   </pic:nvPicPr>
                   <pic:blipFill rotWithShape="1">
-                    <a:blip r:embed="rId9">
+                    <a:blip r:embed="rId11">
                       <a:extLst>
                         <a:ext uri="{28A0092B-C50C-407E-A947-70E740481C1C}">
                           <a14:useLocalDpi xmlns:a14="http://schemas.microsoft.com/office/drawing/2010/main" val="0"/>
@@ -704,211 +1354,11 @@
         <w:rPr>
           <w:noProof/>
         </w:rPr>
-        <w:lastRenderedPageBreak/>
         <w:drawing>
           <wp:inline distT="0" distB="0" distL="0" distR="0" wp14:anchorId="3253C73B" wp14:editId="162D998F">
             <wp:extent cx="5943600" cy="1358900"/>
             <wp:effectExtent l="0" t="0" r="0" b="0"/>
             <wp:docPr id="18" name="Grafik 18"/>
-            <wp:cNvGraphicFramePr>
-              <a:graphicFrameLocks xmlns:a="http://schemas.openxmlformats.org/drawingml/2006/main" noChangeAspect="1"/>
-            </wp:cNvGraphicFramePr>
-            <a:graphic xmlns:a="http://schemas.openxmlformats.org/drawingml/2006/main">
-              <a:graphicData uri="http://schemas.openxmlformats.org/drawingml/2006/picture">
-                <pic:pic xmlns:pic="http://schemas.openxmlformats.org/drawingml/2006/picture">
-                  <pic:nvPicPr>
-                    <pic:cNvPr id="1" name=""/>
-                    <pic:cNvPicPr/>
-                  </pic:nvPicPr>
-                  <pic:blipFill>
-                    <a:blip r:embed="rId10"/>
-                    <a:stretch>
-                      <a:fillRect/>
-                    </a:stretch>
-                  </pic:blipFill>
-                  <pic:spPr>
-                    <a:xfrm>
-                      <a:off x="0" y="0"/>
-                      <a:ext cx="5943600" cy="1358900"/>
-                    </a:xfrm>
-                    <a:prstGeom prst="rect">
-                      <a:avLst/>
-                    </a:prstGeom>
-                  </pic:spPr>
-                </pic:pic>
-              </a:graphicData>
-            </a:graphic>
-          </wp:inline>
-        </w:drawing>
-      </w:r>
-    </w:p>
-    <w:p>
-      <w:pPr>
-        <w:rPr>
-          <w:b/>
-        </w:rPr>
-      </w:pPr>
-    </w:p>
-    <w:p>
-      <w:pPr>
-        <w:rPr>
-          <w:b/>
-        </w:rPr>
-      </w:pPr>
-    </w:p>
-    <w:p>
-      <w:pPr>
-        <w:rPr>
-          <w:b/>
-        </w:rPr>
-      </w:pPr>
-      <w:r>
-        <w:rPr>
-          <w:b/>
-        </w:rPr>
-        <w:t xml:space="preserve">check for spoiling here: </w:t>
-      </w:r>
-      <w:proofErr w:type="spellStart"/>
-      <w:r>
-        <w:rPr>
-          <w:b/>
-        </w:rPr>
-        <w:t>Nspins</w:t>
-      </w:r>
-      <w:proofErr w:type="spellEnd"/>
-      <w:r>
-        <w:rPr>
-          <w:b/>
-        </w:rPr>
-        <w:t xml:space="preserve"> min 25^2</w:t>
-      </w:r>
-    </w:p>
-    <w:p>
-      <w:pPr>
-        <w:rPr>
-          <w:b/>
-        </w:rPr>
-      </w:pPr>
-    </w:p>
-    <w:p>
-      <w:pPr>
-        <w:rPr>
-          <w:b/>
-        </w:rPr>
-      </w:pPr>
-    </w:p>
-    <w:p>
-      <w:pPr>
-        <w:rPr>
-          <w:b/>
-        </w:rPr>
-      </w:pPr>
-      <w:proofErr w:type="spellStart"/>
-      <w:r>
-        <w:rPr>
-          <w:b/>
-        </w:rPr>
-        <w:t>Div</w:t>
-      </w:r>
-      <w:proofErr w:type="spellEnd"/>
-      <w:r>
-        <w:rPr>
-          <w:b/>
-        </w:rPr>
-        <w:t xml:space="preserve"> by sz-1</w:t>
-      </w:r>
-    </w:p>
-    <w:p>
-      <w:pPr>
-        <w:rPr>
-          <w:b/>
-        </w:rPr>
-      </w:pPr>
-      <w:r>
-        <w:rPr>
-          <w:noProof/>
-        </w:rPr>
-        <w:drawing>
-          <wp:inline distT="0" distB="0" distL="0" distR="0" wp14:anchorId="72D7B5F8" wp14:editId="0219D964">
-            <wp:extent cx="5943600" cy="1246505"/>
-            <wp:effectExtent l="0" t="0" r="0" b="0"/>
-            <wp:docPr id="16" name="Grafik 16"/>
-            <wp:cNvGraphicFramePr>
-              <a:graphicFrameLocks xmlns:a="http://schemas.openxmlformats.org/drawingml/2006/main" noChangeAspect="1"/>
-            </wp:cNvGraphicFramePr>
-            <a:graphic xmlns:a="http://schemas.openxmlformats.org/drawingml/2006/main">
-              <a:graphicData uri="http://schemas.openxmlformats.org/drawingml/2006/picture">
-                <pic:pic xmlns:pic="http://schemas.openxmlformats.org/drawingml/2006/picture">
-                  <pic:nvPicPr>
-                    <pic:cNvPr id="1" name=""/>
-                    <pic:cNvPicPr/>
-                  </pic:nvPicPr>
-                  <pic:blipFill>
-                    <a:blip r:embed="rId11"/>
-                    <a:stretch>
-                      <a:fillRect/>
-                    </a:stretch>
-                  </pic:blipFill>
-                  <pic:spPr>
-                    <a:xfrm>
-                      <a:off x="0" y="0"/>
-                      <a:ext cx="5943600" cy="1246505"/>
-                    </a:xfrm>
-                    <a:prstGeom prst="rect">
-                      <a:avLst/>
-                    </a:prstGeom>
-                  </pic:spPr>
-                </pic:pic>
-              </a:graphicData>
-            </a:graphic>
-          </wp:inline>
-        </w:drawing>
-      </w:r>
-    </w:p>
-    <w:p>
-      <w:pPr>
-        <w:rPr>
-          <w:b/>
-        </w:rPr>
-      </w:pPr>
-      <w:proofErr w:type="spellStart"/>
-      <w:r>
-        <w:rPr>
-          <w:b/>
-        </w:rPr>
-        <w:t>Div</w:t>
-      </w:r>
-      <w:proofErr w:type="spellEnd"/>
-      <w:r>
-        <w:rPr>
-          <w:b/>
-        </w:rPr>
-        <w:t xml:space="preserve"> by </w:t>
-      </w:r>
-      <w:proofErr w:type="spellStart"/>
-      <w:r>
-        <w:rPr>
-          <w:b/>
-        </w:rPr>
-        <w:t>sz</w:t>
-      </w:r>
-      <w:proofErr w:type="spellEnd"/>
-    </w:p>
-    <w:p>
-      <w:pPr>
-        <w:rPr>
-          <w:b/>
-        </w:rPr>
-      </w:pPr>
-      <w:r>
-        <w:rPr>
-          <w:noProof/>
-        </w:rPr>
-        <w:drawing>
-          <wp:inline distT="0" distB="0" distL="0" distR="0" wp14:anchorId="2089D916" wp14:editId="4D966BA8">
-            <wp:extent cx="5943600" cy="1214755"/>
-            <wp:effectExtent l="0" t="0" r="0" b="4445"/>
-            <wp:docPr id="17" name="Grafik 17"/>
             <wp:cNvGraphicFramePr>
               <a:graphicFrameLocks xmlns:a="http://schemas.openxmlformats.org/drawingml/2006/main" noChangeAspect="1"/>
             </wp:cNvGraphicFramePr>
@@ -928,7 +1378,7 @@
                   <pic:spPr>
                     <a:xfrm>
                       <a:off x="0" y="0"/>
-                      <a:ext cx="5943600" cy="1214755"/>
+                      <a:ext cx="5943600" cy="1358900"/>
                     </a:xfrm>
                     <a:prstGeom prst="rect">
                       <a:avLst/>
@@ -961,18 +1411,60 @@
           <w:b/>
         </w:rPr>
       </w:pPr>
-    </w:p>
-    <w:p>
-      <w:pPr>
-        <w:rPr>
-          <w:b/>
-        </w:rPr>
-      </w:pPr>
-      <w:r>
-        <w:rPr>
-          <w:b/>
-        </w:rPr>
-        <w:t>12^2 spins</w:t>
+      <w:r>
+        <w:rPr>
+          <w:b/>
+        </w:rPr>
+        <w:t xml:space="preserve">check for spoiling here: </w:t>
+      </w:r>
+      <w:proofErr w:type="spellStart"/>
+      <w:r>
+        <w:rPr>
+          <w:b/>
+        </w:rPr>
+        <w:t>Nspins</w:t>
+      </w:r>
+      <w:proofErr w:type="spellEnd"/>
+      <w:r>
+        <w:rPr>
+          <w:b/>
+        </w:rPr>
+        <w:t xml:space="preserve"> min 25^2</w:t>
+      </w:r>
+    </w:p>
+    <w:p>
+      <w:pPr>
+        <w:rPr>
+          <w:b/>
+        </w:rPr>
+      </w:pPr>
+    </w:p>
+    <w:p>
+      <w:pPr>
+        <w:rPr>
+          <w:b/>
+        </w:rPr>
+      </w:pPr>
+    </w:p>
+    <w:p>
+      <w:pPr>
+        <w:rPr>
+          <w:b/>
+        </w:rPr>
+      </w:pPr>
+      <w:proofErr w:type="spellStart"/>
+      <w:r>
+        <w:rPr>
+          <w:b/>
+        </w:rPr>
+        <w:t>Div</w:t>
+      </w:r>
+      <w:proofErr w:type="spellEnd"/>
+      <w:r>
+        <w:rPr>
+          <w:b/>
+        </w:rPr>
+        <w:t xml:space="preserve"> by sz-1</w:t>
       </w:r>
     </w:p>
     <w:p>
@@ -985,12 +1477,11 @@
         <w:rPr>
           <w:noProof/>
         </w:rPr>
-        <w:lastRenderedPageBreak/>
         <w:drawing>
-          <wp:inline distT="0" distB="0" distL="0" distR="0" wp14:anchorId="04168FD4" wp14:editId="120AF412">
-            <wp:extent cx="5943600" cy="1311910"/>
-            <wp:effectExtent l="0" t="0" r="0" b="2540"/>
-            <wp:docPr id="15" name="Grafik 15"/>
+          <wp:inline distT="0" distB="0" distL="0" distR="0" wp14:anchorId="72D7B5F8" wp14:editId="0219D964">
+            <wp:extent cx="5943600" cy="1246505"/>
+            <wp:effectExtent l="0" t="0" r="0" b="0"/>
+            <wp:docPr id="16" name="Grafik 16"/>
             <wp:cNvGraphicFramePr>
               <a:graphicFrameLocks xmlns:a="http://schemas.openxmlformats.org/drawingml/2006/main" noChangeAspect="1"/>
             </wp:cNvGraphicFramePr>
@@ -1010,7 +1501,7 @@
                   <pic:spPr>
                     <a:xfrm>
                       <a:off x="0" y="0"/>
-                      <a:ext cx="5943600" cy="1311910"/>
+                      <a:ext cx="5943600" cy="1246505"/>
                     </a:xfrm>
                     <a:prstGeom prst="rect">
                       <a:avLst/>
@@ -1029,19 +1520,28 @@
           <w:b/>
         </w:rPr>
       </w:pPr>
-      <w:r>
-        <w:rPr>
-          <w:b/>
-        </w:rPr>
-        <w:t>Spin distribution within voxel, off=0</w:t>
-      </w:r>
-    </w:p>
-    <w:p>
-      <w:pPr>
-        <w:rPr>
-          <w:b/>
-        </w:rPr>
-      </w:pPr>
+      <w:proofErr w:type="spellStart"/>
+      <w:r>
+        <w:rPr>
+          <w:b/>
+        </w:rPr>
+        <w:t>Div</w:t>
+      </w:r>
+      <w:proofErr w:type="spellEnd"/>
+      <w:r>
+        <w:rPr>
+          <w:b/>
+        </w:rPr>
+        <w:t xml:space="preserve"> by </w:t>
+      </w:r>
+      <w:proofErr w:type="spellStart"/>
+      <w:r>
+        <w:rPr>
+          <w:b/>
+        </w:rPr>
+        <w:t>sz</w:t>
+      </w:r>
+      <w:proofErr w:type="spellEnd"/>
     </w:p>
     <w:p>
       <w:pPr>
@@ -1054,10 +1554,10 @@
           <w:noProof/>
         </w:rPr>
         <w:drawing>
-          <wp:inline distT="0" distB="0" distL="0" distR="0" wp14:anchorId="2C793B77" wp14:editId="09DB2BD2">
-            <wp:extent cx="5943600" cy="1191895"/>
-            <wp:effectExtent l="0" t="0" r="0" b="8255"/>
-            <wp:docPr id="14" name="Grafik 14"/>
+          <wp:inline distT="0" distB="0" distL="0" distR="0" wp14:anchorId="2089D916" wp14:editId="4D966BA8">
+            <wp:extent cx="5943600" cy="1214755"/>
+            <wp:effectExtent l="0" t="0" r="0" b="4445"/>
+            <wp:docPr id="17" name="Grafik 17"/>
             <wp:cNvGraphicFramePr>
               <a:graphicFrameLocks xmlns:a="http://schemas.openxmlformats.org/drawingml/2006/main" noChangeAspect="1"/>
             </wp:cNvGraphicFramePr>
@@ -1077,7 +1577,7 @@
                   <pic:spPr>
                     <a:xfrm>
                       <a:off x="0" y="0"/>
-                      <a:ext cx="5943600" cy="1191895"/>
+                      <a:ext cx="5943600" cy="1214755"/>
                     </a:xfrm>
                     <a:prstGeom prst="rect">
                       <a:avLst/>
@@ -1096,38 +1596,32 @@
           <w:b/>
         </w:rPr>
       </w:pPr>
-      <w:r>
-        <w:rPr>
-          <w:b/>
-        </w:rPr>
-        <w:t>Spin distribution within voxel, off=1/dim</w:t>
-      </w:r>
-    </w:p>
-    <w:p>
-      <w:pPr>
-        <w:rPr>
-          <w:b/>
-        </w:rPr>
-      </w:pPr>
-    </w:p>
-    <w:p>
-      <w:pPr>
-        <w:rPr>
-          <w:b/>
-        </w:rPr>
-      </w:pPr>
-    </w:p>
-    <w:p>
-      <w:pPr>
-        <w:rPr>
-          <w:b/>
-        </w:rPr>
-      </w:pPr>
-      <w:r>
-        <w:rPr>
-          <w:b/>
-        </w:rPr>
-        <w:t>26^2 spins</w:t>
+    </w:p>
+    <w:p>
+      <w:pPr>
+        <w:rPr>
+          <w:b/>
+        </w:rPr>
+      </w:pPr>
+    </w:p>
+    <w:p>
+      <w:pPr>
+        <w:rPr>
+          <w:b/>
+        </w:rPr>
+      </w:pPr>
+    </w:p>
+    <w:p>
+      <w:pPr>
+        <w:rPr>
+          <w:b/>
+        </w:rPr>
+      </w:pPr>
+      <w:r>
+        <w:rPr>
+          <w:b/>
+        </w:rPr>
+        <w:t>12^2 spins</w:t>
       </w:r>
     </w:p>
     <w:p>
@@ -1141,10 +1635,10 @@
           <w:noProof/>
         </w:rPr>
         <w:drawing>
-          <wp:inline distT="0" distB="0" distL="0" distR="0" wp14:anchorId="3F0081EE" wp14:editId="468E0AF4">
-            <wp:extent cx="5943600" cy="1306195"/>
-            <wp:effectExtent l="0" t="0" r="0" b="8255"/>
-            <wp:docPr id="12" name="Grafik 12"/>
+          <wp:inline distT="0" distB="0" distL="0" distR="0" wp14:anchorId="04168FD4" wp14:editId="120AF412">
+            <wp:extent cx="5943600" cy="1311910"/>
+            <wp:effectExtent l="0" t="0" r="0" b="2540"/>
+            <wp:docPr id="15" name="Grafik 15"/>
             <wp:cNvGraphicFramePr>
               <a:graphicFrameLocks xmlns:a="http://schemas.openxmlformats.org/drawingml/2006/main" noChangeAspect="1"/>
             </wp:cNvGraphicFramePr>
@@ -1164,7 +1658,7 @@
                   <pic:spPr>
                     <a:xfrm>
                       <a:off x="0" y="0"/>
-                      <a:ext cx="5943600" cy="1306195"/>
+                      <a:ext cx="5943600" cy="1311910"/>
                     </a:xfrm>
                     <a:prstGeom prst="rect">
                       <a:avLst/>
@@ -1207,11 +1701,12 @@
         <w:rPr>
           <w:noProof/>
         </w:rPr>
+        <w:lastRenderedPageBreak/>
         <w:drawing>
-          <wp:inline distT="0" distB="0" distL="0" distR="0" wp14:anchorId="74EBF9AB" wp14:editId="360B83C4">
-            <wp:extent cx="5943600" cy="1249680"/>
-            <wp:effectExtent l="0" t="0" r="0" b="7620"/>
-            <wp:docPr id="13" name="Grafik 13"/>
+          <wp:inline distT="0" distB="0" distL="0" distR="0" wp14:anchorId="2C793B77" wp14:editId="09DB2BD2">
+            <wp:extent cx="5943600" cy="1191895"/>
+            <wp:effectExtent l="0" t="0" r="0" b="8255"/>
+            <wp:docPr id="14" name="Grafik 14"/>
             <wp:cNvGraphicFramePr>
               <a:graphicFrameLocks xmlns:a="http://schemas.openxmlformats.org/drawingml/2006/main" noChangeAspect="1"/>
             </wp:cNvGraphicFramePr>
@@ -1231,7 +1726,7 @@
                   <pic:spPr>
                     <a:xfrm>
                       <a:off x="0" y="0"/>
-                      <a:ext cx="5943600" cy="1249680"/>
+                      <a:ext cx="5943600" cy="1191895"/>
                     </a:xfrm>
                     <a:prstGeom prst="rect">
                       <a:avLst/>
@@ -1277,20 +1772,12 @@
           <w:b/>
         </w:rPr>
       </w:pPr>
-    </w:p>
-    <w:p>
-      <w:pPr>
-        <w:rPr>
-          <w:b/>
-        </w:rPr>
-      </w:pPr>
-    </w:p>
-    <w:p>
-      <w:pPr>
-        <w:rPr>
-          <w:b/>
-        </w:rPr>
-      </w:pPr>
+      <w:r>
+        <w:rPr>
+          <w:b/>
+        </w:rPr>
+        <w:t>26^2 spins</w:t>
+      </w:r>
     </w:p>
     <w:p>
       <w:pPr>
@@ -1303,10 +1790,10 @@
           <w:noProof/>
         </w:rPr>
         <w:drawing>
-          <wp:inline distT="0" distB="0" distL="0" distR="0" wp14:anchorId="704FD792" wp14:editId="178AA7F0">
-            <wp:extent cx="5943600" cy="2472055"/>
-            <wp:effectExtent l="0" t="0" r="0" b="4445"/>
-            <wp:docPr id="11" name="Grafik 11"/>
+          <wp:inline distT="0" distB="0" distL="0" distR="0" wp14:anchorId="3F0081EE" wp14:editId="468E0AF4">
+            <wp:extent cx="5943600" cy="1306195"/>
+            <wp:effectExtent l="0" t="0" r="0" b="8255"/>
+            <wp:docPr id="12" name="Grafik 12"/>
             <wp:cNvGraphicFramePr>
               <a:graphicFrameLocks xmlns:a="http://schemas.openxmlformats.org/drawingml/2006/main" noChangeAspect="1"/>
             </wp:cNvGraphicFramePr>
@@ -1326,7 +1813,7 @@
                   <pic:spPr>
                     <a:xfrm>
                       <a:off x="0" y="0"/>
-                      <a:ext cx="5943600" cy="2472055"/>
+                      <a:ext cx="5943600" cy="1306195"/>
                     </a:xfrm>
                     <a:prstGeom prst="rect">
                       <a:avLst/>
@@ -1349,16 +1836,15 @@
         <w:rPr>
           <w:b/>
         </w:rPr>
-        <w:t xml:space="preserve">Spoiled GRE: With </w:t>
-      </w:r>
-      <w:proofErr w:type="spellStart"/>
-      <w:r>
-        <w:rPr>
-          <w:b/>
-        </w:rPr>
-        <w:t>pervec</w:t>
-      </w:r>
-      <w:proofErr w:type="spellEnd"/>
+        <w:t>Spin distribution within voxel, off=0</w:t>
+      </w:r>
+    </w:p>
+    <w:p>
+      <w:pPr>
+        <w:rPr>
+          <w:b/>
+        </w:rPr>
+      </w:pPr>
     </w:p>
     <w:p>
       <w:pPr>
@@ -1371,10 +1857,10 @@
           <w:noProof/>
         </w:rPr>
         <w:drawing>
-          <wp:inline distT="0" distB="0" distL="0" distR="0" wp14:anchorId="0EDE7F87" wp14:editId="654A59FF">
-            <wp:extent cx="5943600" cy="2524760"/>
-            <wp:effectExtent l="0" t="0" r="0" b="8890"/>
-            <wp:docPr id="10" name="Grafik 10"/>
+          <wp:inline distT="0" distB="0" distL="0" distR="0" wp14:anchorId="74EBF9AB" wp14:editId="360B83C4">
+            <wp:extent cx="5943600" cy="1249680"/>
+            <wp:effectExtent l="0" t="0" r="0" b="7620"/>
+            <wp:docPr id="13" name="Grafik 13"/>
             <wp:cNvGraphicFramePr>
               <a:graphicFrameLocks xmlns:a="http://schemas.openxmlformats.org/drawingml/2006/main" noChangeAspect="1"/>
             </wp:cNvGraphicFramePr>
@@ -1394,6 +1880,170 @@
                   <pic:spPr>
                     <a:xfrm>
                       <a:off x="0" y="0"/>
+                      <a:ext cx="5943600" cy="1249680"/>
+                    </a:xfrm>
+                    <a:prstGeom prst="rect">
+                      <a:avLst/>
+                    </a:prstGeom>
+                  </pic:spPr>
+                </pic:pic>
+              </a:graphicData>
+            </a:graphic>
+          </wp:inline>
+        </w:drawing>
+      </w:r>
+    </w:p>
+    <w:p>
+      <w:pPr>
+        <w:rPr>
+          <w:b/>
+        </w:rPr>
+      </w:pPr>
+      <w:r>
+        <w:rPr>
+          <w:b/>
+        </w:rPr>
+        <w:t>Spin distribution within voxel, off=1/dim</w:t>
+      </w:r>
+    </w:p>
+    <w:p>
+      <w:pPr>
+        <w:rPr>
+          <w:b/>
+        </w:rPr>
+      </w:pPr>
+    </w:p>
+    <w:p>
+      <w:pPr>
+        <w:rPr>
+          <w:b/>
+        </w:rPr>
+      </w:pPr>
+    </w:p>
+    <w:p>
+      <w:pPr>
+        <w:rPr>
+          <w:b/>
+        </w:rPr>
+      </w:pPr>
+    </w:p>
+    <w:p>
+      <w:pPr>
+        <w:rPr>
+          <w:b/>
+        </w:rPr>
+      </w:pPr>
+    </w:p>
+    <w:p>
+      <w:pPr>
+        <w:rPr>
+          <w:b/>
+        </w:rPr>
+      </w:pPr>
+    </w:p>
+    <w:p>
+      <w:pPr>
+        <w:rPr>
+          <w:b/>
+        </w:rPr>
+      </w:pPr>
+      <w:r>
+        <w:rPr>
+          <w:noProof/>
+        </w:rPr>
+        <w:lastRenderedPageBreak/>
+        <w:drawing>
+          <wp:inline distT="0" distB="0" distL="0" distR="0" wp14:anchorId="704FD792" wp14:editId="178AA7F0">
+            <wp:extent cx="5943600" cy="2472055"/>
+            <wp:effectExtent l="0" t="0" r="0" b="4445"/>
+            <wp:docPr id="11" name="Grafik 11"/>
+            <wp:cNvGraphicFramePr>
+              <a:graphicFrameLocks xmlns:a="http://schemas.openxmlformats.org/drawingml/2006/main" noChangeAspect="1"/>
+            </wp:cNvGraphicFramePr>
+            <a:graphic xmlns:a="http://schemas.openxmlformats.org/drawingml/2006/main">
+              <a:graphicData uri="http://schemas.openxmlformats.org/drawingml/2006/picture">
+                <pic:pic xmlns:pic="http://schemas.openxmlformats.org/drawingml/2006/picture">
+                  <pic:nvPicPr>
+                    <pic:cNvPr id="1" name=""/>
+                    <pic:cNvPicPr/>
+                  </pic:nvPicPr>
+                  <pic:blipFill>
+                    <a:blip r:embed="rId19"/>
+                    <a:stretch>
+                      <a:fillRect/>
+                    </a:stretch>
+                  </pic:blipFill>
+                  <pic:spPr>
+                    <a:xfrm>
+                      <a:off x="0" y="0"/>
+                      <a:ext cx="5943600" cy="2472055"/>
+                    </a:xfrm>
+                    <a:prstGeom prst="rect">
+                      <a:avLst/>
+                    </a:prstGeom>
+                  </pic:spPr>
+                </pic:pic>
+              </a:graphicData>
+            </a:graphic>
+          </wp:inline>
+        </w:drawing>
+      </w:r>
+    </w:p>
+    <w:p>
+      <w:pPr>
+        <w:rPr>
+          <w:b/>
+        </w:rPr>
+      </w:pPr>
+      <w:r>
+        <w:rPr>
+          <w:b/>
+        </w:rPr>
+        <w:t xml:space="preserve">Spoiled GRE: With </w:t>
+      </w:r>
+      <w:proofErr w:type="spellStart"/>
+      <w:r>
+        <w:rPr>
+          <w:b/>
+        </w:rPr>
+        <w:t>pervec</w:t>
+      </w:r>
+      <w:proofErr w:type="spellEnd"/>
+    </w:p>
+    <w:p>
+      <w:pPr>
+        <w:rPr>
+          <w:b/>
+        </w:rPr>
+      </w:pPr>
+      <w:r>
+        <w:rPr>
+          <w:noProof/>
+        </w:rPr>
+        <w:drawing>
+          <wp:inline distT="0" distB="0" distL="0" distR="0" wp14:anchorId="0EDE7F87" wp14:editId="654A59FF">
+            <wp:extent cx="5943600" cy="2524760"/>
+            <wp:effectExtent l="0" t="0" r="0" b="8890"/>
+            <wp:docPr id="10" name="Grafik 10"/>
+            <wp:cNvGraphicFramePr>
+              <a:graphicFrameLocks xmlns:a="http://schemas.openxmlformats.org/drawingml/2006/main" noChangeAspect="1"/>
+            </wp:cNvGraphicFramePr>
+            <a:graphic xmlns:a="http://schemas.openxmlformats.org/drawingml/2006/main">
+              <a:graphicData uri="http://schemas.openxmlformats.org/drawingml/2006/picture">
+                <pic:pic xmlns:pic="http://schemas.openxmlformats.org/drawingml/2006/picture">
+                  <pic:nvPicPr>
+                    <pic:cNvPr id="1" name=""/>
+                    <pic:cNvPicPr/>
+                  </pic:nvPicPr>
+                  <pic:blipFill>
+                    <a:blip r:embed="rId20"/>
+                    <a:stretch>
+                      <a:fillRect/>
+                    </a:stretch>
+                  </pic:blipFill>
+                  <pic:spPr>
+                    <a:xfrm>
+                      <a:off x="0" y="0"/>
                       <a:ext cx="5943600" cy="2524760"/>
                     </a:xfrm>
                     <a:prstGeom prst="rect">
@@ -1491,7 +2141,7 @@
                     </pic:cNvPicPr>
                   </pic:nvPicPr>
                   <pic:blipFill rotWithShape="1">
-                    <a:blip r:embed="rId9">
+                    <a:blip r:embed="rId11">
                       <a:extLst>
                         <a:ext uri="{28A0092B-C50C-407E-A947-70E740481C1C}">
                           <a14:useLocalDpi xmlns:a14="http://schemas.microsoft.com/office/drawing/2010/main" val="0"/>
@@ -1552,7 +2202,7 @@
                     <pic:cNvPicPr/>
                   </pic:nvPicPr>
                   <pic:blipFill>
-                    <a:blip r:embed="rId19"/>
+                    <a:blip r:embed="rId21"/>
                     <a:stretch>
                       <a:fillRect/>
                     </a:stretch>
@@ -1602,7 +2252,7 @@
                     </pic:cNvPicPr>
                   </pic:nvPicPr>
                   <pic:blipFill>
-                    <a:blip r:embed="rId8">
+                    <a:blip r:embed="rId10">
                       <a:extLst>
                         <a:ext uri="{28A0092B-C50C-407E-A947-70E740481C1C}">
                           <a14:useLocalDpi xmlns:a14="http://schemas.microsoft.com/office/drawing/2010/main" val="0"/>
@@ -1741,7 +2391,7 @@
                     </pic:cNvPicPr>
                   </pic:nvPicPr>
                   <pic:blipFill>
-                    <a:blip r:embed="rId20">
+                    <a:blip r:embed="rId22">
                       <a:extLst>
                         <a:ext uri="{28A0092B-C50C-407E-A947-70E740481C1C}">
                           <a14:useLocalDpi xmlns:a14="http://schemas.microsoft.com/office/drawing/2010/main" val="0"/>
@@ -1833,7 +2483,7 @@
                     </pic:cNvPicPr>
                   </pic:nvPicPr>
                   <pic:blipFill>
-                    <a:blip r:embed="rId21">
+                    <a:blip r:embed="rId23">
                       <a:extLst>
                         <a:ext uri="{28A0092B-C50C-407E-A947-70E740481C1C}">
                           <a14:useLocalDpi xmlns:a14="http://schemas.microsoft.com/office/drawing/2010/main" val="0"/>
@@ -1926,7 +2576,7 @@
                     </pic:cNvPicPr>
                   </pic:nvPicPr>
                   <pic:blipFill>
-                    <a:blip r:embed="rId22">
+                    <a:blip r:embed="rId24">
                       <a:extLst>
                         <a:ext uri="{28A0092B-C50C-407E-A947-70E740481C1C}">
                           <a14:useLocalDpi xmlns:a14="http://schemas.microsoft.com/office/drawing/2010/main" val="0"/>
@@ -2005,7 +2655,7 @@
                     </pic:cNvPicPr>
                   </pic:nvPicPr>
                   <pic:blipFill>
-                    <a:blip r:embed="rId23">
+                    <a:blip r:embed="rId25">
                       <a:extLst>
                         <a:ext uri="{28A0092B-C50C-407E-A947-70E740481C1C}">
                           <a14:useLocalDpi xmlns:a14="http://schemas.microsoft.com/office/drawing/2010/main" val="0"/>
@@ -2132,7 +2782,7 @@
                     <pic:cNvPicPr/>
                   </pic:nvPicPr>
                   <pic:blipFill>
-                    <a:blip r:embed="rId24"/>
+                    <a:blip r:embed="rId26"/>
                     <a:stretch>
                       <a:fillRect/>
                     </a:stretch>
@@ -2208,7 +2858,7 @@
                     <pic:cNvPicPr/>
                   </pic:nvPicPr>
                   <pic:blipFill>
-                    <a:blip r:embed="rId25"/>
+                    <a:blip r:embed="rId27"/>
                     <a:stretch>
                       <a:fillRect/>
                     </a:stretch>
@@ -2355,6 +3005,119 @@
     </w:lvl>
   </w:abstractNum>
   <w:abstractNum w:abstractNumId="1" w15:restartNumberingAfterBreak="0">
+    <w:nsid w:val="1DB26223"/>
+    <w:multiLevelType w:val="hybridMultilevel"/>
+    <w:tmpl w:val="2E68918E"/>
+    <w:lvl w:ilvl="0" w:tplc="04090001">
+      <w:start w:val="1"/>
+      <w:numFmt w:val="bullet"/>
+      <w:lvlText w:val=""/>
+      <w:lvlJc w:val="left"/>
+      <w:pPr>
+        <w:ind w:left="720" w:hanging="360"/>
+      </w:pPr>
+      <w:rPr>
+        <w:rFonts w:ascii="Symbol" w:hAnsi="Symbol" w:hint="default"/>
+      </w:rPr>
+    </w:lvl>
+    <w:lvl w:ilvl="1" w:tplc="04090003" w:tentative="1">
+      <w:start w:val="1"/>
+      <w:numFmt w:val="bullet"/>
+      <w:lvlText w:val="o"/>
+      <w:lvlJc w:val="left"/>
+      <w:pPr>
+        <w:ind w:left="1440" w:hanging="360"/>
+      </w:pPr>
+      <w:rPr>
+        <w:rFonts w:ascii="Courier New" w:hAnsi="Courier New" w:cs="Courier New" w:hint="default"/>
+      </w:rPr>
+    </w:lvl>
+    <w:lvl w:ilvl="2" w:tplc="04090005" w:tentative="1">
+      <w:start w:val="1"/>
+      <w:numFmt w:val="bullet"/>
+      <w:lvlText w:val=""/>
+      <w:lvlJc w:val="left"/>
+      <w:pPr>
+        <w:ind w:left="2160" w:hanging="360"/>
+      </w:pPr>
+      <w:rPr>
+        <w:rFonts w:ascii="Wingdings" w:hAnsi="Wingdings" w:hint="default"/>
+      </w:rPr>
+    </w:lvl>
+    <w:lvl w:ilvl="3" w:tplc="04090001" w:tentative="1">
+      <w:start w:val="1"/>
+      <w:numFmt w:val="bullet"/>
+      <w:lvlText w:val=""/>
+      <w:lvlJc w:val="left"/>
+      <w:pPr>
+        <w:ind w:left="2880" w:hanging="360"/>
+      </w:pPr>
+      <w:rPr>
+        <w:rFonts w:ascii="Symbol" w:hAnsi="Symbol" w:hint="default"/>
+      </w:rPr>
+    </w:lvl>
+    <w:lvl w:ilvl="4" w:tplc="04090003" w:tentative="1">
+      <w:start w:val="1"/>
+      <w:numFmt w:val="bullet"/>
+      <w:lvlText w:val="o"/>
+      <w:lvlJc w:val="left"/>
+      <w:pPr>
+        <w:ind w:left="3600" w:hanging="360"/>
+      </w:pPr>
+      <w:rPr>
+        <w:rFonts w:ascii="Courier New" w:hAnsi="Courier New" w:cs="Courier New" w:hint="default"/>
+      </w:rPr>
+    </w:lvl>
+    <w:lvl w:ilvl="5" w:tplc="04090005" w:tentative="1">
+      <w:start w:val="1"/>
+      <w:numFmt w:val="bullet"/>
+      <w:lvlText w:val=""/>
+      <w:lvlJc w:val="left"/>
+      <w:pPr>
+        <w:ind w:left="4320" w:hanging="360"/>
+      </w:pPr>
+      <w:rPr>
+        <w:rFonts w:ascii="Wingdings" w:hAnsi="Wingdings" w:hint="default"/>
+      </w:rPr>
+    </w:lvl>
+    <w:lvl w:ilvl="6" w:tplc="04090001" w:tentative="1">
+      <w:start w:val="1"/>
+      <w:numFmt w:val="bullet"/>
+      <w:lvlText w:val=""/>
+      <w:lvlJc w:val="left"/>
+      <w:pPr>
+        <w:ind w:left="5040" w:hanging="360"/>
+      </w:pPr>
+      <w:rPr>
+        <w:rFonts w:ascii="Symbol" w:hAnsi="Symbol" w:hint="default"/>
+      </w:rPr>
+    </w:lvl>
+    <w:lvl w:ilvl="7" w:tplc="04090003" w:tentative="1">
+      <w:start w:val="1"/>
+      <w:numFmt w:val="bullet"/>
+      <w:lvlText w:val="o"/>
+      <w:lvlJc w:val="left"/>
+      <w:pPr>
+        <w:ind w:left="5760" w:hanging="360"/>
+      </w:pPr>
+      <w:rPr>
+        <w:rFonts w:ascii="Courier New" w:hAnsi="Courier New" w:cs="Courier New" w:hint="default"/>
+      </w:rPr>
+    </w:lvl>
+    <w:lvl w:ilvl="8" w:tplc="04090005" w:tentative="1">
+      <w:start w:val="1"/>
+      <w:numFmt w:val="bullet"/>
+      <w:lvlText w:val=""/>
+      <w:lvlJc w:val="left"/>
+      <w:pPr>
+        <w:ind w:left="6480" w:hanging="360"/>
+      </w:pPr>
+      <w:rPr>
+        <w:rFonts w:ascii="Wingdings" w:hAnsi="Wingdings" w:hint="default"/>
+      </w:rPr>
+    </w:lvl>
+  </w:abstractNum>
+  <w:abstractNum w:abstractNumId="2" w15:restartNumberingAfterBreak="0">
     <w:nsid w:val="32F63BCF"/>
     <w:multiLevelType w:val="hybridMultilevel"/>
     <w:tmpl w:val="B37E55EE"/>
@@ -2440,7 +3203,7 @@
       </w:pPr>
     </w:lvl>
   </w:abstractNum>
-  <w:abstractNum w:abstractNumId="2" w15:restartNumberingAfterBreak="0">
+  <w:abstractNum w:abstractNumId="3" w15:restartNumberingAfterBreak="0">
     <w:nsid w:val="3FC93576"/>
     <w:multiLevelType w:val="hybridMultilevel"/>
     <w:tmpl w:val="824C24E4"/>
@@ -2553,7 +3316,120 @@
       </w:rPr>
     </w:lvl>
   </w:abstractNum>
-  <w:abstractNum w:abstractNumId="3" w15:restartNumberingAfterBreak="0">
+  <w:abstractNum w:abstractNumId="4" w15:restartNumberingAfterBreak="0">
+    <w:nsid w:val="4DC013A8"/>
+    <w:multiLevelType w:val="hybridMultilevel"/>
+    <w:tmpl w:val="B14AF24C"/>
+    <w:lvl w:ilvl="0" w:tplc="04090001">
+      <w:start w:val="1"/>
+      <w:numFmt w:val="bullet"/>
+      <w:lvlText w:val=""/>
+      <w:lvlJc w:val="left"/>
+      <w:pPr>
+        <w:ind w:left="720" w:hanging="360"/>
+      </w:pPr>
+      <w:rPr>
+        <w:rFonts w:ascii="Symbol" w:hAnsi="Symbol" w:hint="default"/>
+      </w:rPr>
+    </w:lvl>
+    <w:lvl w:ilvl="1" w:tplc="04090003" w:tentative="1">
+      <w:start w:val="1"/>
+      <w:numFmt w:val="bullet"/>
+      <w:lvlText w:val="o"/>
+      <w:lvlJc w:val="left"/>
+      <w:pPr>
+        <w:ind w:left="1440" w:hanging="360"/>
+      </w:pPr>
+      <w:rPr>
+        <w:rFonts w:ascii="Courier New" w:hAnsi="Courier New" w:cs="Courier New" w:hint="default"/>
+      </w:rPr>
+    </w:lvl>
+    <w:lvl w:ilvl="2" w:tplc="04090005" w:tentative="1">
+      <w:start w:val="1"/>
+      <w:numFmt w:val="bullet"/>
+      <w:lvlText w:val=""/>
+      <w:lvlJc w:val="left"/>
+      <w:pPr>
+        <w:ind w:left="2160" w:hanging="360"/>
+      </w:pPr>
+      <w:rPr>
+        <w:rFonts w:ascii="Wingdings" w:hAnsi="Wingdings" w:hint="default"/>
+      </w:rPr>
+    </w:lvl>
+    <w:lvl w:ilvl="3" w:tplc="04090001" w:tentative="1">
+      <w:start w:val="1"/>
+      <w:numFmt w:val="bullet"/>
+      <w:lvlText w:val=""/>
+      <w:lvlJc w:val="left"/>
+      <w:pPr>
+        <w:ind w:left="2880" w:hanging="360"/>
+      </w:pPr>
+      <w:rPr>
+        <w:rFonts w:ascii="Symbol" w:hAnsi="Symbol" w:hint="default"/>
+      </w:rPr>
+    </w:lvl>
+    <w:lvl w:ilvl="4" w:tplc="04090003" w:tentative="1">
+      <w:start w:val="1"/>
+      <w:numFmt w:val="bullet"/>
+      <w:lvlText w:val="o"/>
+      <w:lvlJc w:val="left"/>
+      <w:pPr>
+        <w:ind w:left="3600" w:hanging="360"/>
+      </w:pPr>
+      <w:rPr>
+        <w:rFonts w:ascii="Courier New" w:hAnsi="Courier New" w:cs="Courier New" w:hint="default"/>
+      </w:rPr>
+    </w:lvl>
+    <w:lvl w:ilvl="5" w:tplc="04090005" w:tentative="1">
+      <w:start w:val="1"/>
+      <w:numFmt w:val="bullet"/>
+      <w:lvlText w:val=""/>
+      <w:lvlJc w:val="left"/>
+      <w:pPr>
+        <w:ind w:left="4320" w:hanging="360"/>
+      </w:pPr>
+      <w:rPr>
+        <w:rFonts w:ascii="Wingdings" w:hAnsi="Wingdings" w:hint="default"/>
+      </w:rPr>
+    </w:lvl>
+    <w:lvl w:ilvl="6" w:tplc="04090001" w:tentative="1">
+      <w:start w:val="1"/>
+      <w:numFmt w:val="bullet"/>
+      <w:lvlText w:val=""/>
+      <w:lvlJc w:val="left"/>
+      <w:pPr>
+        <w:ind w:left="5040" w:hanging="360"/>
+      </w:pPr>
+      <w:rPr>
+        <w:rFonts w:ascii="Symbol" w:hAnsi="Symbol" w:hint="default"/>
+      </w:rPr>
+    </w:lvl>
+    <w:lvl w:ilvl="7" w:tplc="04090003" w:tentative="1">
+      <w:start w:val="1"/>
+      <w:numFmt w:val="bullet"/>
+      <w:lvlText w:val="o"/>
+      <w:lvlJc w:val="left"/>
+      <w:pPr>
+        <w:ind w:left="5760" w:hanging="360"/>
+      </w:pPr>
+      <w:rPr>
+        <w:rFonts w:ascii="Courier New" w:hAnsi="Courier New" w:cs="Courier New" w:hint="default"/>
+      </w:rPr>
+    </w:lvl>
+    <w:lvl w:ilvl="8" w:tplc="04090005" w:tentative="1">
+      <w:start w:val="1"/>
+      <w:numFmt w:val="bullet"/>
+      <w:lvlText w:val=""/>
+      <w:lvlJc w:val="left"/>
+      <w:pPr>
+        <w:ind w:left="6480" w:hanging="360"/>
+      </w:pPr>
+      <w:rPr>
+        <w:rFonts w:ascii="Wingdings" w:hAnsi="Wingdings" w:hint="default"/>
+      </w:rPr>
+    </w:lvl>
+  </w:abstractNum>
+  <w:abstractNum w:abstractNumId="5" w15:restartNumberingAfterBreak="0">
     <w:nsid w:val="65F52854"/>
     <w:multiLevelType w:val="hybridMultilevel"/>
     <w:tmpl w:val="B37E55EE"/>
@@ -2643,13 +3519,19 @@
     <w:abstractNumId w:val="0"/>
   </w:num>
   <w:num w:numId="2">
+    <w:abstractNumId w:val="5"/>
+  </w:num>
+  <w:num w:numId="3">
+    <w:abstractNumId w:val="2"/>
+  </w:num>
+  <w:num w:numId="4">
     <w:abstractNumId w:val="3"/>
   </w:num>
-  <w:num w:numId="3">
+  <w:num w:numId="5">
     <w:abstractNumId w:val="1"/>
   </w:num>
-  <w:num w:numId="4">
-    <w:abstractNumId w:val="2"/>
+  <w:num w:numId="6">
+    <w:abstractNumId w:val="4"/>
   </w:num>
 </w:numbering>
 </file>

</xml_diff>

<commit_message>
ADDED a hardcoded change in TWIXtoIMG_ADJOINT_gradmoms_from_pulseq.m line 42  kx=-kx
multiRECO_Simulation.m : allowed single fig dosplay without gif creation

multiRECO_combined.m: improved plotting, also single plotting and plotting of target
</commit_message>
<xml_diff>
--- a/lyx_ppt/MRI zero_labbook.docx
+++ b/lyx_ppt/MRI zero_labbook.docx
@@ -13,6 +13,163 @@
           <w:b/>
         </w:rPr>
         <w:t>MRI zero</w:t>
+      </w:r>
+    </w:p>
+    <w:p>
+      <w:pPr>
+        <w:rPr>
+          <w:b/>
+        </w:rPr>
+      </w:pPr>
+    </w:p>
+    <w:p>
+      <w:pPr>
+        <w:rPr>
+          <w:b/>
+        </w:rPr>
+      </w:pPr>
+      <w:r>
+        <w:rPr>
+          <w:b/>
+        </w:rPr>
+        <w:t>11.04.2019</w:t>
+      </w:r>
+    </w:p>
+    <w:p>
+      <w:pPr>
+        <w:rPr>
+          <w:b/>
+        </w:rPr>
+      </w:pPr>
+      <w:proofErr w:type="spellStart"/>
+      <w:r>
+        <w:rPr>
+          <w:b/>
+        </w:rPr>
+        <w:t>Gradmoms</w:t>
+      </w:r>
+      <w:proofErr w:type="spellEnd"/>
+      <w:r>
+        <w:rPr>
+          <w:b/>
+        </w:rPr>
+        <w:t xml:space="preserve"> form </w:t>
+      </w:r>
+      <w:proofErr w:type="spellStart"/>
+      <w:r>
+        <w:rPr>
+          <w:b/>
+        </w:rPr>
+        <w:t>pulseq</w:t>
+      </w:r>
+      <w:proofErr w:type="spellEnd"/>
+      <w:r>
+        <w:rPr>
+          <w:b/>
+        </w:rPr>
+        <w:t xml:space="preserve"> and simulation now fit perfectly</w:t>
+      </w:r>
+      <w:r>
+        <w:rPr>
+          <w:b/>
+        </w:rPr>
+        <w:t xml:space="preserve">. </w:t>
+      </w:r>
+    </w:p>
+    <w:p>
+      <w:pPr>
+        <w:rPr>
+          <w:b/>
+        </w:rPr>
+      </w:pPr>
+      <w:r>
+        <w:rPr>
+          <w:b/>
+        </w:rPr>
+        <w:t xml:space="preserve">The last dot in the grads is for some reason necessary in </w:t>
+      </w:r>
+      <w:proofErr w:type="spellStart"/>
+      <w:r>
+        <w:rPr>
+          <w:b/>
+        </w:rPr>
+        <w:t>pulseq</w:t>
+      </w:r>
+      <w:proofErr w:type="spellEnd"/>
+      <w:r>
+        <w:rPr>
+          <w:b/>
+        </w:rPr>
+        <w:t xml:space="preserve">. The ADC is always one step longer. We still </w:t>
+      </w:r>
+      <w:bookmarkStart w:id="0" w:name="_GoBack"/>
+      <w:bookmarkEnd w:id="0"/>
+      <w:r>
+        <w:rPr>
+          <w:b/>
+        </w:rPr>
+        <w:t>have to understand that.</w:t>
+      </w:r>
+    </w:p>
+    <w:p>
+      <w:pPr>
+        <w:rPr>
+          <w:b/>
+        </w:rPr>
+      </w:pPr>
+      <w:r>
+        <w:rPr>
+          <w:b/>
+          <w:noProof/>
+        </w:rPr>
+        <w:drawing>
+          <wp:inline distT="0" distB="0" distL="0" distR="0">
+            <wp:extent cx="4125066" cy="3089742"/>
+            <wp:effectExtent l="0" t="0" r="0" b="0"/>
+            <wp:docPr id="24" name="Grafik 24"/>
+            <wp:cNvGraphicFramePr>
+              <a:graphicFrameLocks xmlns:a="http://schemas.openxmlformats.org/drawingml/2006/main" noChangeAspect="1"/>
+            </wp:cNvGraphicFramePr>
+            <a:graphic xmlns:a="http://schemas.openxmlformats.org/drawingml/2006/main">
+              <a:graphicData uri="http://schemas.openxmlformats.org/drawingml/2006/picture">
+                <pic:pic xmlns:pic="http://schemas.openxmlformats.org/drawingml/2006/picture">
+                  <pic:nvPicPr>
+                    <pic:cNvPr id="0" name="Picture 1"/>
+                    <pic:cNvPicPr>
+                      <a:picLocks noChangeAspect="1" noChangeArrowheads="1"/>
+                    </pic:cNvPicPr>
+                  </pic:nvPicPr>
+                  <pic:blipFill>
+                    <a:blip r:embed="rId5">
+                      <a:extLst>
+                        <a:ext uri="{28A0092B-C50C-407E-A947-70E740481C1C}">
+                          <a14:useLocalDpi xmlns:a14="http://schemas.microsoft.com/office/drawing/2010/main" val="0"/>
+                        </a:ext>
+                      </a:extLst>
+                    </a:blip>
+                    <a:srcRect/>
+                    <a:stretch>
+                      <a:fillRect/>
+                    </a:stretch>
+                  </pic:blipFill>
+                  <pic:spPr bwMode="auto">
+                    <a:xfrm>
+                      <a:off x="0" y="0"/>
+                      <a:ext cx="4127957" cy="3091907"/>
+                    </a:xfrm>
+                    <a:prstGeom prst="rect">
+                      <a:avLst/>
+                    </a:prstGeom>
+                    <a:noFill/>
+                    <a:ln>
+                      <a:noFill/>
+                    </a:ln>
+                  </pic:spPr>
+                </pic:pic>
+              </a:graphicData>
+            </a:graphic>
+          </wp:inline>
+        </w:drawing>
       </w:r>
     </w:p>
     <w:p>
@@ -404,6 +561,7 @@
         <w:rPr>
           <w:b/>
         </w:rPr>
+        <w:lastRenderedPageBreak/>
         <w:t>Gradient optimization sequence works ok</w:t>
       </w:r>
     </w:p>
@@ -549,7 +707,6 @@
         <w:rPr>
           <w:b/>
         </w:rPr>
-        <w:lastRenderedPageBreak/>
         <w:t xml:space="preserve"> </w:t>
       </w:r>
       <w:r>
@@ -575,7 +732,7 @@
                     </pic:cNvPicPr>
                   </pic:nvPicPr>
                   <pic:blipFill>
-                    <a:blip r:embed="rId5">
+                    <a:blip r:embed="rId6">
                       <a:extLst>
                         <a:ext uri="{28A0092B-C50C-407E-A947-70E740481C1C}">
                           <a14:useLocalDpi xmlns:a14="http://schemas.microsoft.com/office/drawing/2010/main" val="0"/>
@@ -606,8 +763,6 @@
           </wp:inline>
         </w:drawing>
       </w:r>
-      <w:bookmarkStart w:id="0" w:name="_GoBack"/>
-      <w:bookmarkEnd w:id="0"/>
     </w:p>
     <w:p>
       <w:pPr>
@@ -632,13 +787,7 @@
           <w:b/>
         </w:rPr>
         <w:tab/>
-        <w:t>Optimization with</w:t>
-      </w:r>
-      <w:r>
-        <w:rPr>
-          <w:b/>
-        </w:rPr>
-        <w:t xml:space="preserve"> SAR restriction</w:t>
+        <w:t>Optimization with SAR restriction</w:t>
       </w:r>
       <w:r>
         <w:rPr>
@@ -890,182 +1039,11 @@
         <w:rPr>
           <w:noProof/>
         </w:rPr>
-        <w:lastRenderedPageBreak/>
         <w:drawing>
           <wp:inline distT="0" distB="0" distL="0" distR="0" wp14:anchorId="3816F9F2" wp14:editId="1CD78C44">
             <wp:extent cx="5943600" cy="2662555"/>
             <wp:effectExtent l="0" t="0" r="0" b="4445"/>
             <wp:docPr id="23" name="Grafik 23"/>
-            <wp:cNvGraphicFramePr>
-              <a:graphicFrameLocks xmlns:a="http://schemas.openxmlformats.org/drawingml/2006/main" noChangeAspect="1"/>
-            </wp:cNvGraphicFramePr>
-            <a:graphic xmlns:a="http://schemas.openxmlformats.org/drawingml/2006/main">
-              <a:graphicData uri="http://schemas.openxmlformats.org/drawingml/2006/picture">
-                <pic:pic xmlns:pic="http://schemas.openxmlformats.org/drawingml/2006/picture">
-                  <pic:nvPicPr>
-                    <pic:cNvPr id="1" name=""/>
-                    <pic:cNvPicPr/>
-                  </pic:nvPicPr>
-                  <pic:blipFill>
-                    <a:blip r:embed="rId6"/>
-                    <a:stretch>
-                      <a:fillRect/>
-                    </a:stretch>
-                  </pic:blipFill>
-                  <pic:spPr>
-                    <a:xfrm>
-                      <a:off x="0" y="0"/>
-                      <a:ext cx="5943600" cy="2662555"/>
-                    </a:xfrm>
-                    <a:prstGeom prst="rect">
-                      <a:avLst/>
-                    </a:prstGeom>
-                  </pic:spPr>
-                </pic:pic>
-              </a:graphicData>
-            </a:graphic>
-          </wp:inline>
-        </w:drawing>
-      </w:r>
-    </w:p>
-    <w:p>
-      <w:pPr>
-        <w:rPr>
-          <w:b/>
-        </w:rPr>
-      </w:pPr>
-    </w:p>
-    <w:p>
-      <w:pPr>
-        <w:rPr>
-          <w:b/>
-        </w:rPr>
-      </w:pPr>
-    </w:p>
-    <w:p>
-      <w:pPr>
-        <w:rPr>
-          <w:b/>
-        </w:rPr>
-      </w:pPr>
-    </w:p>
-    <w:p>
-      <w:pPr>
-        <w:rPr>
-          <w:b/>
-        </w:rPr>
-      </w:pPr>
-    </w:p>
-    <w:p>
-      <w:pPr>
-        <w:rPr>
-          <w:b/>
-        </w:rPr>
-      </w:pPr>
-      <w:r>
-        <w:rPr>
-          <w:b/>
-        </w:rPr>
-        <w:t>03.04.2019</w:t>
-      </w:r>
-    </w:p>
-    <w:p>
-      <w:r>
-        <w:t>Figure</w:t>
-      </w:r>
-      <w:r>
-        <w:t>s</w:t>
-      </w:r>
-      <w:r>
-        <w:t xml:space="preserve"> in: seq190402__e06_tgtGRE_tsk_GRE_no_grad_16_1kspins_lr0.7_onlyrewind</w:t>
-      </w:r>
-    </w:p>
-    <w:p>
-      <w:r>
-        <w:t xml:space="preserve">We made the following </w:t>
-      </w:r>
-      <w:r>
-        <w:t>observation:</w:t>
-      </w:r>
-    </w:p>
-    <w:p>
-      <w:r>
-        <w:t>The gradient moments seem off for some reason.</w:t>
-      </w:r>
-    </w:p>
-    <w:p>
-      <w:r>
-        <w:t xml:space="preserve">Using the </w:t>
-      </w:r>
-      <w:proofErr w:type="spellStart"/>
-      <w:r>
-        <w:t>adjoint</w:t>
-      </w:r>
-      <w:proofErr w:type="spellEnd"/>
-      <w:r>
-        <w:t xml:space="preserve"> with the </w:t>
-      </w:r>
-      <w:proofErr w:type="spellStart"/>
-      <w:r>
-        <w:t>gradmoms</w:t>
-      </w:r>
-      <w:proofErr w:type="spellEnd"/>
-      <w:r>
-        <w:t xml:space="preserve"> given in </w:t>
-      </w:r>
-      <w:proofErr w:type="spellStart"/>
-      <w:r>
-        <w:t>pulseq</w:t>
-      </w:r>
-      <w:proofErr w:type="spellEnd"/>
-      <w:r>
-        <w:t xml:space="preserve"> actually solved the problem</w:t>
-      </w:r>
-    </w:p>
-    <w:p/>
-    <w:p>
-      <w:pPr>
-        <w:rPr>
-          <w:b/>
-        </w:rPr>
-      </w:pPr>
-    </w:p>
-    <w:p>
-      <w:pPr>
-        <w:rPr>
-          <w:b/>
-        </w:rPr>
-      </w:pPr>
-    </w:p>
-    <w:p>
-      <w:pPr>
-        <w:rPr>
-          <w:b/>
-        </w:rPr>
-      </w:pPr>
-      <w:r>
-        <w:rPr>
-          <w:b/>
-        </w:rPr>
-        <w:t>27.03.2019</w:t>
-      </w:r>
-    </w:p>
-    <w:p>
-      <w:pPr>
-        <w:rPr>
-          <w:b/>
-        </w:rPr>
-      </w:pPr>
-      <w:r>
-        <w:rPr>
-          <w:noProof/>
-        </w:rPr>
-        <w:lastRenderedPageBreak/>
-        <w:drawing>
-          <wp:inline distT="0" distB="0" distL="0" distR="0" wp14:anchorId="35951217" wp14:editId="683B7DBE">
-            <wp:extent cx="3486150" cy="2076450"/>
-            <wp:effectExtent l="0" t="0" r="0" b="0"/>
-            <wp:docPr id="19" name="Grafik 19"/>
             <wp:cNvGraphicFramePr>
               <a:graphicFrameLocks xmlns:a="http://schemas.openxmlformats.org/drawingml/2006/main" noChangeAspect="1"/>
             </wp:cNvGraphicFramePr>
@@ -1085,6 +1063,176 @@
                   <pic:spPr>
                     <a:xfrm>
                       <a:off x="0" y="0"/>
+                      <a:ext cx="5943600" cy="2662555"/>
+                    </a:xfrm>
+                    <a:prstGeom prst="rect">
+                      <a:avLst/>
+                    </a:prstGeom>
+                  </pic:spPr>
+                </pic:pic>
+              </a:graphicData>
+            </a:graphic>
+          </wp:inline>
+        </w:drawing>
+      </w:r>
+    </w:p>
+    <w:p>
+      <w:pPr>
+        <w:rPr>
+          <w:b/>
+        </w:rPr>
+      </w:pPr>
+    </w:p>
+    <w:p>
+      <w:pPr>
+        <w:rPr>
+          <w:b/>
+        </w:rPr>
+      </w:pPr>
+    </w:p>
+    <w:p>
+      <w:pPr>
+        <w:rPr>
+          <w:b/>
+        </w:rPr>
+      </w:pPr>
+    </w:p>
+    <w:p>
+      <w:pPr>
+        <w:rPr>
+          <w:b/>
+        </w:rPr>
+      </w:pPr>
+    </w:p>
+    <w:p>
+      <w:pPr>
+        <w:rPr>
+          <w:b/>
+        </w:rPr>
+      </w:pPr>
+      <w:r>
+        <w:rPr>
+          <w:b/>
+        </w:rPr>
+        <w:t>03.04.2019</w:t>
+      </w:r>
+    </w:p>
+    <w:p>
+      <w:r>
+        <w:t>Figure</w:t>
+      </w:r>
+      <w:r>
+        <w:t>s</w:t>
+      </w:r>
+      <w:r>
+        <w:t xml:space="preserve"> in: seq190402__e06_tgtGRE_tsk_GRE_no_grad_16_1kspins_lr0.7_onlyrewind</w:t>
+      </w:r>
+    </w:p>
+    <w:p>
+      <w:r>
+        <w:t xml:space="preserve">We made the following </w:t>
+      </w:r>
+      <w:r>
+        <w:t>observation:</w:t>
+      </w:r>
+    </w:p>
+    <w:p>
+      <w:r>
+        <w:t>The gradient moments seem off for some reason.</w:t>
+      </w:r>
+    </w:p>
+    <w:p>
+      <w:r>
+        <w:t xml:space="preserve">Using the </w:t>
+      </w:r>
+      <w:proofErr w:type="spellStart"/>
+      <w:r>
+        <w:t>adjoint</w:t>
+      </w:r>
+      <w:proofErr w:type="spellEnd"/>
+      <w:r>
+        <w:t xml:space="preserve"> with the </w:t>
+      </w:r>
+      <w:proofErr w:type="spellStart"/>
+      <w:r>
+        <w:t>gradmoms</w:t>
+      </w:r>
+      <w:proofErr w:type="spellEnd"/>
+      <w:r>
+        <w:t xml:space="preserve"> given in </w:t>
+      </w:r>
+      <w:proofErr w:type="spellStart"/>
+      <w:r>
+        <w:t>pulseq</w:t>
+      </w:r>
+      <w:proofErr w:type="spellEnd"/>
+      <w:r>
+        <w:t xml:space="preserve"> actually solved the problem</w:t>
+      </w:r>
+    </w:p>
+    <w:p/>
+    <w:p>
+      <w:pPr>
+        <w:rPr>
+          <w:b/>
+        </w:rPr>
+      </w:pPr>
+    </w:p>
+    <w:p>
+      <w:pPr>
+        <w:rPr>
+          <w:b/>
+        </w:rPr>
+      </w:pPr>
+    </w:p>
+    <w:p>
+      <w:pPr>
+        <w:rPr>
+          <w:b/>
+        </w:rPr>
+      </w:pPr>
+      <w:r>
+        <w:rPr>
+          <w:b/>
+        </w:rPr>
+        <w:t>27.03.2019</w:t>
+      </w:r>
+    </w:p>
+    <w:p>
+      <w:pPr>
+        <w:rPr>
+          <w:b/>
+        </w:rPr>
+      </w:pPr>
+      <w:r>
+        <w:rPr>
+          <w:noProof/>
+        </w:rPr>
+        <w:lastRenderedPageBreak/>
+        <w:drawing>
+          <wp:inline distT="0" distB="0" distL="0" distR="0" wp14:anchorId="35951217" wp14:editId="683B7DBE">
+            <wp:extent cx="3486150" cy="2076450"/>
+            <wp:effectExtent l="0" t="0" r="0" b="0"/>
+            <wp:docPr id="19" name="Grafik 19"/>
+            <wp:cNvGraphicFramePr>
+              <a:graphicFrameLocks xmlns:a="http://schemas.openxmlformats.org/drawingml/2006/main" noChangeAspect="1"/>
+            </wp:cNvGraphicFramePr>
+            <a:graphic xmlns:a="http://schemas.openxmlformats.org/drawingml/2006/main">
+              <a:graphicData uri="http://schemas.openxmlformats.org/drawingml/2006/picture">
+                <pic:pic xmlns:pic="http://schemas.openxmlformats.org/drawingml/2006/picture">
+                  <pic:nvPicPr>
+                    <pic:cNvPr id="1" name=""/>
+                    <pic:cNvPicPr/>
+                  </pic:nvPicPr>
+                  <pic:blipFill>
+                    <a:blip r:embed="rId8"/>
+                    <a:stretch>
+                      <a:fillRect/>
+                    </a:stretch>
+                  </pic:blipFill>
+                  <pic:spPr>
+                    <a:xfrm>
+                      <a:off x="0" y="0"/>
                       <a:ext cx="3486150" cy="2076450"/>
                     </a:xfrm>
                     <a:prstGeom prst="rect">
@@ -1124,7 +1272,7 @@
                     <pic:cNvPicPr/>
                   </pic:nvPicPr>
                   <pic:blipFill>
-                    <a:blip r:embed="rId8"/>
+                    <a:blip r:embed="rId9"/>
                     <a:stretch>
                       <a:fillRect/>
                     </a:stretch>
@@ -1167,7 +1315,7 @@
                     </pic:cNvPicPr>
                   </pic:nvPicPr>
                   <pic:blipFill rotWithShape="1">
-                    <a:blip r:embed="rId9">
+                    <a:blip r:embed="rId10">
                       <a:extLst>
                         <a:ext uri="{28A0092B-C50C-407E-A947-70E740481C1C}">
                           <a14:useLocalDpi xmlns:a14="http://schemas.microsoft.com/office/drawing/2010/main" val="0"/>
@@ -1224,7 +1372,7 @@
                     </pic:cNvPicPr>
                   </pic:nvPicPr>
                   <pic:blipFill rotWithShape="1">
-                    <a:blip r:embed="rId10">
+                    <a:blip r:embed="rId11">
                       <a:extLst>
                         <a:ext uri="{28A0092B-C50C-407E-A947-70E740481C1C}">
                           <a14:useLocalDpi xmlns:a14="http://schemas.microsoft.com/office/drawing/2010/main" val="0"/>
@@ -1332,7 +1480,7 @@
                     <pic:cNvPicPr/>
                   </pic:nvPicPr>
                   <pic:blipFill>
-                    <a:blip r:embed="rId11"/>
+                    <a:blip r:embed="rId12"/>
                     <a:stretch>
                       <a:fillRect/>
                     </a:stretch>
@@ -1445,82 +1593,6 @@
             <wp:extent cx="5943600" cy="1246505"/>
             <wp:effectExtent l="0" t="0" r="0" b="0"/>
             <wp:docPr id="16" name="Grafik 16"/>
-            <wp:cNvGraphicFramePr>
-              <a:graphicFrameLocks xmlns:a="http://schemas.openxmlformats.org/drawingml/2006/main" noChangeAspect="1"/>
-            </wp:cNvGraphicFramePr>
-            <a:graphic xmlns:a="http://schemas.openxmlformats.org/drawingml/2006/main">
-              <a:graphicData uri="http://schemas.openxmlformats.org/drawingml/2006/picture">
-                <pic:pic xmlns:pic="http://schemas.openxmlformats.org/drawingml/2006/picture">
-                  <pic:nvPicPr>
-                    <pic:cNvPr id="1" name=""/>
-                    <pic:cNvPicPr/>
-                  </pic:nvPicPr>
-                  <pic:blipFill>
-                    <a:blip r:embed="rId12"/>
-                    <a:stretch>
-                      <a:fillRect/>
-                    </a:stretch>
-                  </pic:blipFill>
-                  <pic:spPr>
-                    <a:xfrm>
-                      <a:off x="0" y="0"/>
-                      <a:ext cx="5943600" cy="1246505"/>
-                    </a:xfrm>
-                    <a:prstGeom prst="rect">
-                      <a:avLst/>
-                    </a:prstGeom>
-                  </pic:spPr>
-                </pic:pic>
-              </a:graphicData>
-            </a:graphic>
-          </wp:inline>
-        </w:drawing>
-      </w:r>
-    </w:p>
-    <w:p>
-      <w:pPr>
-        <w:rPr>
-          <w:b/>
-        </w:rPr>
-      </w:pPr>
-      <w:proofErr w:type="spellStart"/>
-      <w:r>
-        <w:rPr>
-          <w:b/>
-        </w:rPr>
-        <w:t>Div</w:t>
-      </w:r>
-      <w:proofErr w:type="spellEnd"/>
-      <w:r>
-        <w:rPr>
-          <w:b/>
-        </w:rPr>
-        <w:t xml:space="preserve"> by </w:t>
-      </w:r>
-      <w:proofErr w:type="spellStart"/>
-      <w:r>
-        <w:rPr>
-          <w:b/>
-        </w:rPr>
-        <w:t>sz</w:t>
-      </w:r>
-      <w:proofErr w:type="spellEnd"/>
-    </w:p>
-    <w:p>
-      <w:pPr>
-        <w:rPr>
-          <w:b/>
-        </w:rPr>
-      </w:pPr>
-      <w:r>
-        <w:rPr>
-          <w:noProof/>
-        </w:rPr>
-        <w:drawing>
-          <wp:inline distT="0" distB="0" distL="0" distR="0" wp14:anchorId="2089D916" wp14:editId="4D966BA8">
-            <wp:extent cx="5943600" cy="1214755"/>
-            <wp:effectExtent l="0" t="0" r="0" b="4445"/>
-            <wp:docPr id="17" name="Grafik 17"/>
             <wp:cNvGraphicFramePr>
               <a:graphicFrameLocks xmlns:a="http://schemas.openxmlformats.org/drawingml/2006/main" noChangeAspect="1"/>
             </wp:cNvGraphicFramePr>
@@ -1540,7 +1612,7 @@
                   <pic:spPr>
                     <a:xfrm>
                       <a:off x="0" y="0"/>
-                      <a:ext cx="5943600" cy="1214755"/>
+                      <a:ext cx="5943600" cy="1246505"/>
                     </a:xfrm>
                     <a:prstGeom prst="rect">
                       <a:avLst/>
@@ -1559,33 +1631,28 @@
           <w:b/>
         </w:rPr>
       </w:pPr>
-    </w:p>
-    <w:p>
-      <w:pPr>
-        <w:rPr>
-          <w:b/>
-        </w:rPr>
-      </w:pPr>
-    </w:p>
-    <w:p>
-      <w:pPr>
-        <w:rPr>
-          <w:b/>
-        </w:rPr>
-      </w:pPr>
-    </w:p>
-    <w:p>
-      <w:pPr>
-        <w:rPr>
-          <w:b/>
-        </w:rPr>
-      </w:pPr>
-      <w:r>
-        <w:rPr>
-          <w:b/>
-        </w:rPr>
-        <w:t>12^2 spins</w:t>
-      </w:r>
+      <w:proofErr w:type="spellStart"/>
+      <w:r>
+        <w:rPr>
+          <w:b/>
+        </w:rPr>
+        <w:t>Div</w:t>
+      </w:r>
+      <w:proofErr w:type="spellEnd"/>
+      <w:r>
+        <w:rPr>
+          <w:b/>
+        </w:rPr>
+        <w:t xml:space="preserve"> by </w:t>
+      </w:r>
+      <w:proofErr w:type="spellStart"/>
+      <w:r>
+        <w:rPr>
+          <w:b/>
+        </w:rPr>
+        <w:t>sz</w:t>
+      </w:r>
+      <w:proofErr w:type="spellEnd"/>
     </w:p>
     <w:p>
       <w:pPr>
@@ -1598,10 +1665,10 @@
           <w:noProof/>
         </w:rPr>
         <w:drawing>
-          <wp:inline distT="0" distB="0" distL="0" distR="0" wp14:anchorId="04168FD4" wp14:editId="120AF412">
-            <wp:extent cx="5943600" cy="1311910"/>
-            <wp:effectExtent l="0" t="0" r="0" b="2540"/>
-            <wp:docPr id="15" name="Grafik 15"/>
+          <wp:inline distT="0" distB="0" distL="0" distR="0" wp14:anchorId="2089D916" wp14:editId="4D966BA8">
+            <wp:extent cx="5943600" cy="1214755"/>
+            <wp:effectExtent l="0" t="0" r="0" b="4445"/>
+            <wp:docPr id="17" name="Grafik 17"/>
             <wp:cNvGraphicFramePr>
               <a:graphicFrameLocks xmlns:a="http://schemas.openxmlformats.org/drawingml/2006/main" noChangeAspect="1"/>
             </wp:cNvGraphicFramePr>
@@ -1621,7 +1688,7 @@
                   <pic:spPr>
                     <a:xfrm>
                       <a:off x="0" y="0"/>
-                      <a:ext cx="5943600" cy="1311910"/>
+                      <a:ext cx="5943600" cy="1214755"/>
                     </a:xfrm>
                     <a:prstGeom prst="rect">
                       <a:avLst/>
@@ -1640,19 +1707,33 @@
           <w:b/>
         </w:rPr>
       </w:pPr>
-      <w:r>
-        <w:rPr>
-          <w:b/>
-        </w:rPr>
-        <w:t>Spin distribution within voxel, off=0</w:t>
-      </w:r>
-    </w:p>
-    <w:p>
-      <w:pPr>
-        <w:rPr>
-          <w:b/>
-        </w:rPr>
-      </w:pPr>
+    </w:p>
+    <w:p>
+      <w:pPr>
+        <w:rPr>
+          <w:b/>
+        </w:rPr>
+      </w:pPr>
+    </w:p>
+    <w:p>
+      <w:pPr>
+        <w:rPr>
+          <w:b/>
+        </w:rPr>
+      </w:pPr>
+    </w:p>
+    <w:p>
+      <w:pPr>
+        <w:rPr>
+          <w:b/>
+        </w:rPr>
+      </w:pPr>
+      <w:r>
+        <w:rPr>
+          <w:b/>
+        </w:rPr>
+        <w:t>12^2 spins</w:t>
+      </w:r>
     </w:p>
     <w:p>
       <w:pPr>
@@ -1665,10 +1746,10 @@
           <w:noProof/>
         </w:rPr>
         <w:drawing>
-          <wp:inline distT="0" distB="0" distL="0" distR="0" wp14:anchorId="2C793B77" wp14:editId="09DB2BD2">
-            <wp:extent cx="5943600" cy="1191895"/>
-            <wp:effectExtent l="0" t="0" r="0" b="8255"/>
-            <wp:docPr id="14" name="Grafik 14"/>
+          <wp:inline distT="0" distB="0" distL="0" distR="0" wp14:anchorId="04168FD4" wp14:editId="120AF412">
+            <wp:extent cx="5943600" cy="1311910"/>
+            <wp:effectExtent l="0" t="0" r="0" b="2540"/>
+            <wp:docPr id="15" name="Grafik 15"/>
             <wp:cNvGraphicFramePr>
               <a:graphicFrameLocks xmlns:a="http://schemas.openxmlformats.org/drawingml/2006/main" noChangeAspect="1"/>
             </wp:cNvGraphicFramePr>
@@ -1688,7 +1769,7 @@
                   <pic:spPr>
                     <a:xfrm>
                       <a:off x="0" y="0"/>
-                      <a:ext cx="5943600" cy="1191895"/>
+                      <a:ext cx="5943600" cy="1311910"/>
                     </a:xfrm>
                     <a:prstGeom prst="rect">
                       <a:avLst/>
@@ -1711,36 +1792,15 @@
         <w:rPr>
           <w:b/>
         </w:rPr>
-        <w:t>Spin distribution within voxel, off=1/dim</w:t>
-      </w:r>
-    </w:p>
-    <w:p>
-      <w:pPr>
-        <w:rPr>
-          <w:b/>
-        </w:rPr>
-      </w:pPr>
-    </w:p>
-    <w:p>
-      <w:pPr>
-        <w:rPr>
-          <w:b/>
-        </w:rPr>
-      </w:pPr>
-    </w:p>
-    <w:p>
-      <w:pPr>
-        <w:rPr>
-          <w:b/>
-        </w:rPr>
-      </w:pPr>
-      <w:r>
-        <w:rPr>
-          <w:b/>
-        </w:rPr>
-        <w:lastRenderedPageBreak/>
-        <w:t>26^2 spins</w:t>
-      </w:r>
+        <w:t>Spin distribution within voxel, off=0</w:t>
+      </w:r>
+    </w:p>
+    <w:p>
+      <w:pPr>
+        <w:rPr>
+          <w:b/>
+        </w:rPr>
+      </w:pPr>
     </w:p>
     <w:p>
       <w:pPr>
@@ -1753,10 +1813,10 @@
           <w:noProof/>
         </w:rPr>
         <w:drawing>
-          <wp:inline distT="0" distB="0" distL="0" distR="0" wp14:anchorId="3F0081EE" wp14:editId="468E0AF4">
-            <wp:extent cx="5943600" cy="1306195"/>
+          <wp:inline distT="0" distB="0" distL="0" distR="0" wp14:anchorId="2C793B77" wp14:editId="09DB2BD2">
+            <wp:extent cx="5943600" cy="1191895"/>
             <wp:effectExtent l="0" t="0" r="0" b="8255"/>
-            <wp:docPr id="12" name="Grafik 12"/>
+            <wp:docPr id="14" name="Grafik 14"/>
             <wp:cNvGraphicFramePr>
               <a:graphicFrameLocks xmlns:a="http://schemas.openxmlformats.org/drawingml/2006/main" noChangeAspect="1"/>
             </wp:cNvGraphicFramePr>
@@ -1776,7 +1836,7 @@
                   <pic:spPr>
                     <a:xfrm>
                       <a:off x="0" y="0"/>
-                      <a:ext cx="5943600" cy="1306195"/>
+                      <a:ext cx="5943600" cy="1191895"/>
                     </a:xfrm>
                     <a:prstGeom prst="rect">
                       <a:avLst/>
@@ -1799,15 +1859,36 @@
         <w:rPr>
           <w:b/>
         </w:rPr>
-        <w:t>Spin distribution within voxel, off=0</w:t>
-      </w:r>
-    </w:p>
-    <w:p>
-      <w:pPr>
-        <w:rPr>
-          <w:b/>
-        </w:rPr>
-      </w:pPr>
+        <w:t>Spin distribution within voxel, off=1/dim</w:t>
+      </w:r>
+    </w:p>
+    <w:p>
+      <w:pPr>
+        <w:rPr>
+          <w:b/>
+        </w:rPr>
+      </w:pPr>
+    </w:p>
+    <w:p>
+      <w:pPr>
+        <w:rPr>
+          <w:b/>
+        </w:rPr>
+      </w:pPr>
+    </w:p>
+    <w:p>
+      <w:pPr>
+        <w:rPr>
+          <w:b/>
+        </w:rPr>
+      </w:pPr>
+      <w:r>
+        <w:rPr>
+          <w:b/>
+        </w:rPr>
+        <w:lastRenderedPageBreak/>
+        <w:t>26^2 spins</w:t>
+      </w:r>
     </w:p>
     <w:p>
       <w:pPr>
@@ -1820,10 +1901,10 @@
           <w:noProof/>
         </w:rPr>
         <w:drawing>
-          <wp:inline distT="0" distB="0" distL="0" distR="0" wp14:anchorId="74EBF9AB" wp14:editId="360B83C4">
-            <wp:extent cx="5943600" cy="1249680"/>
-            <wp:effectExtent l="0" t="0" r="0" b="7620"/>
-            <wp:docPr id="13" name="Grafik 13"/>
+          <wp:inline distT="0" distB="0" distL="0" distR="0" wp14:anchorId="3F0081EE" wp14:editId="468E0AF4">
+            <wp:extent cx="5943600" cy="1306195"/>
+            <wp:effectExtent l="0" t="0" r="0" b="8255"/>
+            <wp:docPr id="12" name="Grafik 12"/>
             <wp:cNvGraphicFramePr>
               <a:graphicFrameLocks xmlns:a="http://schemas.openxmlformats.org/drawingml/2006/main" noChangeAspect="1"/>
             </wp:cNvGraphicFramePr>
@@ -1843,7 +1924,7 @@
                   <pic:spPr>
                     <a:xfrm>
                       <a:off x="0" y="0"/>
-                      <a:ext cx="5943600" cy="1249680"/>
+                      <a:ext cx="5943600" cy="1306195"/>
                     </a:xfrm>
                     <a:prstGeom prst="rect">
                       <a:avLst/>
@@ -1866,36 +1947,8 @@
         <w:rPr>
           <w:b/>
         </w:rPr>
-        <w:t>Spin distribution within voxel, off=1/dim</w:t>
-      </w:r>
-    </w:p>
-    <w:p>
-      <w:pPr>
-        <w:rPr>
-          <w:b/>
-        </w:rPr>
-      </w:pPr>
-    </w:p>
-    <w:p>
-      <w:pPr>
-        <w:rPr>
-          <w:b/>
-        </w:rPr>
-      </w:pPr>
-    </w:p>
-    <w:p>
-      <w:pPr>
-        <w:rPr>
-          <w:b/>
-        </w:rPr>
-      </w:pPr>
-    </w:p>
-    <w:p>
-      <w:pPr>
-        <w:rPr>
-          <w:b/>
-        </w:rPr>
-      </w:pPr>
+        <w:t>Spin distribution within voxel, off=0</w:t>
+      </w:r>
     </w:p>
     <w:p>
       <w:pPr>
@@ -1915,10 +1968,10 @@
           <w:noProof/>
         </w:rPr>
         <w:drawing>
-          <wp:inline distT="0" distB="0" distL="0" distR="0" wp14:anchorId="704FD792" wp14:editId="178AA7F0">
-            <wp:extent cx="5943600" cy="2472055"/>
-            <wp:effectExtent l="0" t="0" r="0" b="4445"/>
-            <wp:docPr id="11" name="Grafik 11"/>
+          <wp:inline distT="0" distB="0" distL="0" distR="0" wp14:anchorId="74EBF9AB" wp14:editId="360B83C4">
+            <wp:extent cx="5943600" cy="1249680"/>
+            <wp:effectExtent l="0" t="0" r="0" b="7620"/>
+            <wp:docPr id="13" name="Grafik 13"/>
             <wp:cNvGraphicFramePr>
               <a:graphicFrameLocks xmlns:a="http://schemas.openxmlformats.org/drawingml/2006/main" noChangeAspect="1"/>
             </wp:cNvGraphicFramePr>
@@ -1938,7 +1991,7 @@
                   <pic:spPr>
                     <a:xfrm>
                       <a:off x="0" y="0"/>
-                      <a:ext cx="5943600" cy="2472055"/>
+                      <a:ext cx="5943600" cy="1249680"/>
                     </a:xfrm>
                     <a:prstGeom prst="rect">
                       <a:avLst/>
@@ -1961,16 +2014,43 @@
         <w:rPr>
           <w:b/>
         </w:rPr>
-        <w:t xml:space="preserve">Spoiled GRE: With </w:t>
-      </w:r>
-      <w:proofErr w:type="spellStart"/>
-      <w:r>
-        <w:rPr>
-          <w:b/>
-        </w:rPr>
-        <w:t>pervec</w:t>
-      </w:r>
-      <w:proofErr w:type="spellEnd"/>
+        <w:t>Spin distribution within voxel, off=1/dim</w:t>
+      </w:r>
+    </w:p>
+    <w:p>
+      <w:pPr>
+        <w:rPr>
+          <w:b/>
+        </w:rPr>
+      </w:pPr>
+    </w:p>
+    <w:p>
+      <w:pPr>
+        <w:rPr>
+          <w:b/>
+        </w:rPr>
+      </w:pPr>
+    </w:p>
+    <w:p>
+      <w:pPr>
+        <w:rPr>
+          <w:b/>
+        </w:rPr>
+      </w:pPr>
+    </w:p>
+    <w:p>
+      <w:pPr>
+        <w:rPr>
+          <w:b/>
+        </w:rPr>
+      </w:pPr>
+    </w:p>
+    <w:p>
+      <w:pPr>
+        <w:rPr>
+          <w:b/>
+        </w:rPr>
+      </w:pPr>
     </w:p>
     <w:p>
       <w:pPr>
@@ -1982,12 +2062,11 @@
         <w:rPr>
           <w:noProof/>
         </w:rPr>
-        <w:lastRenderedPageBreak/>
         <w:drawing>
-          <wp:inline distT="0" distB="0" distL="0" distR="0" wp14:anchorId="0EDE7F87" wp14:editId="654A59FF">
-            <wp:extent cx="5943600" cy="2524760"/>
-            <wp:effectExtent l="0" t="0" r="0" b="8890"/>
-            <wp:docPr id="10" name="Grafik 10"/>
+          <wp:inline distT="0" distB="0" distL="0" distR="0" wp14:anchorId="704FD792" wp14:editId="178AA7F0">
+            <wp:extent cx="5943600" cy="2472055"/>
+            <wp:effectExtent l="0" t="0" r="0" b="4445"/>
+            <wp:docPr id="11" name="Grafik 11"/>
             <wp:cNvGraphicFramePr>
               <a:graphicFrameLocks xmlns:a="http://schemas.openxmlformats.org/drawingml/2006/main" noChangeAspect="1"/>
             </wp:cNvGraphicFramePr>
@@ -2007,6 +2086,75 @@
                   <pic:spPr>
                     <a:xfrm>
                       <a:off x="0" y="0"/>
+                      <a:ext cx="5943600" cy="2472055"/>
+                    </a:xfrm>
+                    <a:prstGeom prst="rect">
+                      <a:avLst/>
+                    </a:prstGeom>
+                  </pic:spPr>
+                </pic:pic>
+              </a:graphicData>
+            </a:graphic>
+          </wp:inline>
+        </w:drawing>
+      </w:r>
+    </w:p>
+    <w:p>
+      <w:pPr>
+        <w:rPr>
+          <w:b/>
+        </w:rPr>
+      </w:pPr>
+      <w:r>
+        <w:rPr>
+          <w:b/>
+        </w:rPr>
+        <w:t xml:space="preserve">Spoiled GRE: With </w:t>
+      </w:r>
+      <w:proofErr w:type="spellStart"/>
+      <w:r>
+        <w:rPr>
+          <w:b/>
+        </w:rPr>
+        <w:t>pervec</w:t>
+      </w:r>
+      <w:proofErr w:type="spellEnd"/>
+    </w:p>
+    <w:p>
+      <w:pPr>
+        <w:rPr>
+          <w:b/>
+        </w:rPr>
+      </w:pPr>
+      <w:r>
+        <w:rPr>
+          <w:noProof/>
+        </w:rPr>
+        <w:lastRenderedPageBreak/>
+        <w:drawing>
+          <wp:inline distT="0" distB="0" distL="0" distR="0" wp14:anchorId="0EDE7F87" wp14:editId="654A59FF">
+            <wp:extent cx="5943600" cy="2524760"/>
+            <wp:effectExtent l="0" t="0" r="0" b="8890"/>
+            <wp:docPr id="10" name="Grafik 10"/>
+            <wp:cNvGraphicFramePr>
+              <a:graphicFrameLocks xmlns:a="http://schemas.openxmlformats.org/drawingml/2006/main" noChangeAspect="1"/>
+            </wp:cNvGraphicFramePr>
+            <a:graphic xmlns:a="http://schemas.openxmlformats.org/drawingml/2006/main">
+              <a:graphicData uri="http://schemas.openxmlformats.org/drawingml/2006/picture">
+                <pic:pic xmlns:pic="http://schemas.openxmlformats.org/drawingml/2006/picture">
+                  <pic:nvPicPr>
+                    <pic:cNvPr id="1" name=""/>
+                    <pic:cNvPicPr/>
+                  </pic:nvPicPr>
+                  <pic:blipFill>
+                    <a:blip r:embed="rId20"/>
+                    <a:stretch>
+                      <a:fillRect/>
+                    </a:stretch>
+                  </pic:blipFill>
+                  <pic:spPr>
+                    <a:xfrm>
+                      <a:off x="0" y="0"/>
                       <a:ext cx="5943600" cy="2524760"/>
                     </a:xfrm>
                     <a:prstGeom prst="rect">
@@ -2103,7 +2251,7 @@
                     </pic:cNvPicPr>
                   </pic:nvPicPr>
                   <pic:blipFill rotWithShape="1">
-                    <a:blip r:embed="rId10">
+                    <a:blip r:embed="rId11">
                       <a:extLst>
                         <a:ext uri="{28A0092B-C50C-407E-A947-70E740481C1C}">
                           <a14:useLocalDpi xmlns:a14="http://schemas.microsoft.com/office/drawing/2010/main" val="0"/>
@@ -2165,7 +2313,7 @@
                     <pic:cNvPicPr/>
                   </pic:nvPicPr>
                   <pic:blipFill>
-                    <a:blip r:embed="rId20"/>
+                    <a:blip r:embed="rId21"/>
                     <a:stretch>
                       <a:fillRect/>
                     </a:stretch>
@@ -2215,7 +2363,7 @@
                     </pic:cNvPicPr>
                   </pic:nvPicPr>
                   <pic:blipFill>
-                    <a:blip r:embed="rId9">
+                    <a:blip r:embed="rId10">
                       <a:extLst>
                         <a:ext uri="{28A0092B-C50C-407E-A947-70E740481C1C}">
                           <a14:useLocalDpi xmlns:a14="http://schemas.microsoft.com/office/drawing/2010/main" val="0"/>
@@ -2355,7 +2503,7 @@
                     </pic:cNvPicPr>
                   </pic:nvPicPr>
                   <pic:blipFill>
-                    <a:blip r:embed="rId21">
+                    <a:blip r:embed="rId22">
                       <a:extLst>
                         <a:ext uri="{28A0092B-C50C-407E-A947-70E740481C1C}">
                           <a14:useLocalDpi xmlns:a14="http://schemas.microsoft.com/office/drawing/2010/main" val="0"/>
@@ -2447,7 +2595,7 @@
                     </pic:cNvPicPr>
                   </pic:nvPicPr>
                   <pic:blipFill>
-                    <a:blip r:embed="rId22">
+                    <a:blip r:embed="rId23">
                       <a:extLst>
                         <a:ext uri="{28A0092B-C50C-407E-A947-70E740481C1C}">
                           <a14:useLocalDpi xmlns:a14="http://schemas.microsoft.com/office/drawing/2010/main" val="0"/>
@@ -2540,7 +2688,7 @@
                     </pic:cNvPicPr>
                   </pic:nvPicPr>
                   <pic:blipFill>
-                    <a:blip r:embed="rId23">
+                    <a:blip r:embed="rId24">
                       <a:extLst>
                         <a:ext uri="{28A0092B-C50C-407E-A947-70E740481C1C}">
                           <a14:useLocalDpi xmlns:a14="http://schemas.microsoft.com/office/drawing/2010/main" val="0"/>
@@ -2619,7 +2767,7 @@
                     </pic:cNvPicPr>
                   </pic:nvPicPr>
                   <pic:blipFill>
-                    <a:blip r:embed="rId24">
+                    <a:blip r:embed="rId25">
                       <a:extLst>
                         <a:ext uri="{28A0092B-C50C-407E-A947-70E740481C1C}">
                           <a14:useLocalDpi xmlns:a14="http://schemas.microsoft.com/office/drawing/2010/main" val="0"/>
@@ -2746,7 +2894,7 @@
                     <pic:cNvPicPr/>
                   </pic:nvPicPr>
                   <pic:blipFill>
-                    <a:blip r:embed="rId25"/>
+                    <a:blip r:embed="rId26"/>
                     <a:stretch>
                       <a:fillRect/>
                     </a:stretch>
@@ -2822,7 +2970,7 @@
                     <pic:cNvPicPr/>
                   </pic:nvPicPr>
                   <pic:blipFill>
-                    <a:blip r:embed="rId26"/>
+                    <a:blip r:embed="rId27"/>
                     <a:stretch>
                       <a:fillRect/>
                     </a:stretch>

</xml_diff>

<commit_message>
added first RARE and bssfp versions
</commit_message>
<xml_diff>
--- a/lyx_ppt/MRI zero_labbook.docx
+++ b/lyx_ppt/MRI zero_labbook.docx
@@ -21,107 +21,311 @@
           <w:b/>
         </w:rPr>
       </w:pPr>
-    </w:p>
-    <w:p>
-      <w:pPr>
-        <w:rPr>
-          <w:b/>
-        </w:rPr>
-      </w:pPr>
-      <w:r>
-        <w:rPr>
-          <w:b/>
-        </w:rPr>
-        <w:t>11.04.2019</w:t>
-      </w:r>
-    </w:p>
-    <w:p>
-      <w:pPr>
-        <w:rPr>
-          <w:b/>
-        </w:rPr>
-      </w:pPr>
-      <w:proofErr w:type="spellStart"/>
-      <w:r>
-        <w:rPr>
-          <w:b/>
-        </w:rPr>
-        <w:t>Gradmoms</w:t>
-      </w:r>
-      <w:proofErr w:type="spellEnd"/>
-      <w:r>
-        <w:rPr>
-          <w:b/>
-        </w:rPr>
-        <w:t xml:space="preserve"> form </w:t>
-      </w:r>
-      <w:proofErr w:type="spellStart"/>
-      <w:r>
-        <w:rPr>
-          <w:b/>
-        </w:rPr>
-        <w:t>pulseq</w:t>
-      </w:r>
-      <w:proofErr w:type="spellEnd"/>
-      <w:r>
-        <w:rPr>
-          <w:b/>
-        </w:rPr>
-        <w:t xml:space="preserve"> and simulation now fit perfectly</w:t>
-      </w:r>
-      <w:r>
-        <w:rPr>
-          <w:b/>
-        </w:rPr>
-        <w:t xml:space="preserve">. </w:t>
-      </w:r>
-    </w:p>
-    <w:p>
-      <w:pPr>
-        <w:rPr>
-          <w:b/>
-        </w:rPr>
-      </w:pPr>
-      <w:r>
-        <w:rPr>
-          <w:b/>
-        </w:rPr>
-        <w:t xml:space="preserve">The last dot in the grads is for some reason necessary in </w:t>
-      </w:r>
-      <w:proofErr w:type="spellStart"/>
-      <w:r>
-        <w:rPr>
-          <w:b/>
-        </w:rPr>
-        <w:t>pulseq</w:t>
-      </w:r>
-      <w:proofErr w:type="spellEnd"/>
-      <w:r>
-        <w:rPr>
-          <w:b/>
-        </w:rPr>
-        <w:t xml:space="preserve">. The ADC is always one step longer. We still </w:t>
+      <w:r>
+        <w:rPr>
+          <w:b/>
+        </w:rPr>
+        <w:t>17.04.2019</w:t>
+      </w:r>
+    </w:p>
+    <w:p>
+      <w:r>
+        <w:t>I understand mow the y axis in the central ROI. It is the inhomogeneity.</w:t>
+      </w:r>
+    </w:p>
+    <w:p>
+      <w:r>
+        <w:rPr>
+          <w:noProof/>
+        </w:rPr>
+        <w:drawing>
+          <wp:inline distT="0" distB="0" distL="0" distR="0" wp14:anchorId="560DD834" wp14:editId="5C9DB2F1">
+            <wp:extent cx="3057099" cy="2511328"/>
+            <wp:effectExtent l="0" t="0" r="0" b="3810"/>
+            <wp:docPr id="25" name="Grafik 25"/>
+            <wp:cNvGraphicFramePr>
+              <a:graphicFrameLocks xmlns:a="http://schemas.openxmlformats.org/drawingml/2006/main" noChangeAspect="1"/>
+            </wp:cNvGraphicFramePr>
+            <a:graphic xmlns:a="http://schemas.openxmlformats.org/drawingml/2006/main">
+              <a:graphicData uri="http://schemas.openxmlformats.org/drawingml/2006/picture">
+                <pic:pic xmlns:pic="http://schemas.openxmlformats.org/drawingml/2006/picture">
+                  <pic:nvPicPr>
+                    <pic:cNvPr id="1" name=""/>
+                    <pic:cNvPicPr/>
+                  </pic:nvPicPr>
+                  <pic:blipFill>
+                    <a:blip r:embed="rId5"/>
+                    <a:stretch>
+                      <a:fillRect/>
+                    </a:stretch>
+                  </pic:blipFill>
+                  <pic:spPr>
+                    <a:xfrm>
+                      <a:off x="0" y="0"/>
+                      <a:ext cx="3086446" cy="2535436"/>
+                    </a:xfrm>
+                    <a:prstGeom prst="rect">
+                      <a:avLst/>
+                    </a:prstGeom>
+                  </pic:spPr>
+                </pic:pic>
+              </a:graphicData>
+            </a:graphic>
+          </wp:inline>
+        </w:drawing>
+      </w:r>
+      <w:r>
+        <w:rPr>
+          <w:noProof/>
+        </w:rPr>
+        <w:t xml:space="preserve">   </w:t>
+      </w:r>
+      <w:r>
+        <w:rPr>
+          <w:noProof/>
+        </w:rPr>
+        <w:drawing>
+          <wp:inline distT="0" distB="0" distL="0" distR="0" wp14:anchorId="1973FFEB" wp14:editId="122DA514">
+            <wp:extent cx="2782312" cy="2528456"/>
+            <wp:effectExtent l="0" t="0" r="0" b="5715"/>
+            <wp:docPr id="26" name="Grafik 26"/>
+            <wp:cNvGraphicFramePr>
+              <a:graphicFrameLocks xmlns:a="http://schemas.openxmlformats.org/drawingml/2006/main" noChangeAspect="1"/>
+            </wp:cNvGraphicFramePr>
+            <a:graphic xmlns:a="http://schemas.openxmlformats.org/drawingml/2006/main">
+              <a:graphicData uri="http://schemas.openxmlformats.org/drawingml/2006/picture">
+                <pic:pic xmlns:pic="http://schemas.openxmlformats.org/drawingml/2006/picture">
+                  <pic:nvPicPr>
+                    <pic:cNvPr id="1" name=""/>
+                    <pic:cNvPicPr/>
+                  </pic:nvPicPr>
+                  <pic:blipFill>
+                    <a:blip r:embed="rId6"/>
+                    <a:stretch>
+                      <a:fillRect/>
+                    </a:stretch>
+                  </pic:blipFill>
+                  <pic:spPr>
+                    <a:xfrm>
+                      <a:off x="0" y="0"/>
+                      <a:ext cx="2788926" cy="2534466"/>
+                    </a:xfrm>
+                    <a:prstGeom prst="rect">
+                      <a:avLst/>
+                    </a:prstGeom>
+                  </pic:spPr>
+                </pic:pic>
+              </a:graphicData>
+            </a:graphic>
+          </wp:inline>
+        </w:drawing>
+      </w:r>
+    </w:p>
+    <w:p>
+      <w:r>
+        <w:t xml:space="preserve">If inhomogeneity = 0, the y-component is almost zero. </w:t>
+      </w:r>
+    </w:p>
+    <w:p>
+      <w:r>
+        <w:t>This is not a bug at all, this shows exactly the refocusing of the dephasing due to B0inhom</w:t>
+      </w:r>
+    </w:p>
+    <w:p>
+      <w:pPr>
+        <w:rPr>
+          <w:b/>
+        </w:rPr>
+      </w:pPr>
+    </w:p>
+    <w:p>
+      <w:pPr>
+        <w:rPr>
+          <w:b/>
+        </w:rPr>
+      </w:pPr>
+      <w:r>
+        <w:rPr>
+          <w:b/>
+        </w:rPr>
+        <w:t xml:space="preserve">The same </w:t>
+      </w:r>
+      <w:r>
+        <w:rPr>
+          <w:b/>
+        </w:rPr>
+        <w:t xml:space="preserve">RARE </w:t>
       </w:r>
       <w:bookmarkStart w:id="0" w:name="_GoBack"/>
       <w:bookmarkEnd w:id="0"/>
-      <w:r>
-        <w:rPr>
-          <w:b/>
-        </w:rPr>
-        <w:t>have to understand that.</w:t>
-      </w:r>
-    </w:p>
-    <w:p>
-      <w:pPr>
-        <w:rPr>
-          <w:b/>
-        </w:rPr>
-      </w:pPr>
-      <w:r>
-        <w:rPr>
-          <w:b/>
+      <w:proofErr w:type="spellStart"/>
+      <w:r>
+        <w:rPr>
+          <w:b/>
+        </w:rPr>
+        <w:t>seq</w:t>
+      </w:r>
+      <w:proofErr w:type="spellEnd"/>
+      <w:r>
+        <w:rPr>
+          <w:b/>
+        </w:rPr>
+        <w:t xml:space="preserve"> yields crap when using forward </w:t>
+      </w:r>
+      <w:r>
+        <w:rPr>
+          <w:b/>
+        </w:rPr>
+        <w:t>fast</w:t>
+      </w:r>
+    </w:p>
+    <w:p>
+      <w:pPr>
+        <w:rPr>
+          <w:b/>
+        </w:rPr>
+      </w:pPr>
+      <w:r>
+        <w:rPr>
           <w:noProof/>
         </w:rPr>
+        <w:drawing>
+          <wp:inline distT="0" distB="0" distL="0" distR="0" wp14:anchorId="3DAD0332" wp14:editId="5B52EDC0">
+            <wp:extent cx="2461785" cy="1111156"/>
+            <wp:effectExtent l="0" t="0" r="0" b="0"/>
+            <wp:docPr id="27" name="Grafik 27"/>
+            <wp:cNvGraphicFramePr>
+              <a:graphicFrameLocks xmlns:a="http://schemas.openxmlformats.org/drawingml/2006/main" noChangeAspect="1"/>
+            </wp:cNvGraphicFramePr>
+            <a:graphic xmlns:a="http://schemas.openxmlformats.org/drawingml/2006/main">
+              <a:graphicData uri="http://schemas.openxmlformats.org/drawingml/2006/picture">
+                <pic:pic xmlns:pic="http://schemas.openxmlformats.org/drawingml/2006/picture">
+                  <pic:nvPicPr>
+                    <pic:cNvPr id="1" name=""/>
+                    <pic:cNvPicPr/>
+                  </pic:nvPicPr>
+                  <pic:blipFill>
+                    <a:blip r:embed="rId7"/>
+                    <a:stretch>
+                      <a:fillRect/>
+                    </a:stretch>
+                  </pic:blipFill>
+                  <pic:spPr>
+                    <a:xfrm>
+                      <a:off x="0" y="0"/>
+                      <a:ext cx="2495143" cy="1126212"/>
+                    </a:xfrm>
+                    <a:prstGeom prst="rect">
+                      <a:avLst/>
+                    </a:prstGeom>
+                  </pic:spPr>
+                </pic:pic>
+              </a:graphicData>
+            </a:graphic>
+          </wp:inline>
+        </w:drawing>
+      </w:r>
+    </w:p>
+    <w:p>
+      <w:pPr>
+        <w:rPr>
+          <w:b/>
+        </w:rPr>
+      </w:pPr>
+    </w:p>
+    <w:p>
+      <w:pPr>
+        <w:rPr>
+          <w:b/>
+        </w:rPr>
+      </w:pPr>
+      <w:r>
+        <w:rPr>
+          <w:b/>
+        </w:rPr>
+        <w:t>11.04.2019</w:t>
+      </w:r>
+    </w:p>
+    <w:p>
+      <w:pPr>
+        <w:rPr>
+          <w:b/>
+        </w:rPr>
+      </w:pPr>
+      <w:proofErr w:type="spellStart"/>
+      <w:r>
+        <w:rPr>
+          <w:b/>
+        </w:rPr>
+        <w:t>Gradmoms</w:t>
+      </w:r>
+      <w:proofErr w:type="spellEnd"/>
+      <w:r>
+        <w:rPr>
+          <w:b/>
+        </w:rPr>
+        <w:t xml:space="preserve"> form </w:t>
+      </w:r>
+      <w:proofErr w:type="spellStart"/>
+      <w:r>
+        <w:rPr>
+          <w:b/>
+        </w:rPr>
+        <w:t>pulseq</w:t>
+      </w:r>
+      <w:proofErr w:type="spellEnd"/>
+      <w:r>
+        <w:rPr>
+          <w:b/>
+        </w:rPr>
+        <w:t xml:space="preserve"> and simulation now fit perfectly</w:t>
+      </w:r>
+      <w:r>
+        <w:rPr>
+          <w:b/>
+        </w:rPr>
+        <w:t xml:space="preserve">. </w:t>
+      </w:r>
+    </w:p>
+    <w:p>
+      <w:pPr>
+        <w:rPr>
+          <w:b/>
+        </w:rPr>
+      </w:pPr>
+      <w:r>
+        <w:rPr>
+          <w:b/>
+        </w:rPr>
+        <w:t xml:space="preserve">The last dot in the grads is for some reason necessary in </w:t>
+      </w:r>
+      <w:proofErr w:type="spellStart"/>
+      <w:r>
+        <w:rPr>
+          <w:b/>
+        </w:rPr>
+        <w:t>pulseq</w:t>
+      </w:r>
+      <w:proofErr w:type="spellEnd"/>
+      <w:r>
+        <w:rPr>
+          <w:b/>
+        </w:rPr>
+        <w:t>. The ADC is always one step longer. We still have to understand that.</w:t>
+      </w:r>
+    </w:p>
+    <w:p>
+      <w:pPr>
+        <w:rPr>
+          <w:b/>
+        </w:rPr>
+      </w:pPr>
+      <w:r>
+        <w:rPr>
+          <w:b/>
+          <w:noProof/>
+        </w:rPr>
+        <w:lastRenderedPageBreak/>
         <w:drawing>
           <wp:inline distT="0" distB="0" distL="0" distR="0">
             <wp:extent cx="4125066" cy="3089742"/>
@@ -140,7 +344,7 @@
                     </pic:cNvPicPr>
                   </pic:nvPicPr>
                   <pic:blipFill>
-                    <a:blip r:embed="rId5">
+                    <a:blip r:embed="rId8">
                       <a:extLst>
                         <a:ext uri="{28A0092B-C50C-407E-A947-70E740481C1C}">
                           <a14:useLocalDpi xmlns:a14="http://schemas.microsoft.com/office/drawing/2010/main" val="0"/>
@@ -561,7 +765,6 @@
         <w:rPr>
           <w:b/>
         </w:rPr>
-        <w:lastRenderedPageBreak/>
         <w:t>Gradient optimization sequence works ok</w:t>
       </w:r>
     </w:p>
@@ -707,6 +910,7 @@
         <w:rPr>
           <w:b/>
         </w:rPr>
+        <w:lastRenderedPageBreak/>
         <w:t xml:space="preserve"> </w:t>
       </w:r>
       <w:r>
@@ -732,7 +936,7 @@
                     </pic:cNvPicPr>
                   </pic:nvPicPr>
                   <pic:blipFill>
-                    <a:blip r:embed="rId6">
+                    <a:blip r:embed="rId9">
                       <a:extLst>
                         <a:ext uri="{28A0092B-C50C-407E-A947-70E740481C1C}">
                           <a14:useLocalDpi xmlns:a14="http://schemas.microsoft.com/office/drawing/2010/main" val="0"/>
@@ -1039,6 +1243,7 @@
         <w:rPr>
           <w:noProof/>
         </w:rPr>
+        <w:lastRenderedPageBreak/>
         <w:drawing>
           <wp:inline distT="0" distB="0" distL="0" distR="0" wp14:anchorId="3816F9F2" wp14:editId="1CD78C44">
             <wp:extent cx="5943600" cy="2662555"/>
@@ -1055,7 +1260,7 @@
                     <pic:cNvPicPr/>
                   </pic:nvPicPr>
                   <pic:blipFill>
-                    <a:blip r:embed="rId7"/>
+                    <a:blip r:embed="rId10"/>
                     <a:stretch>
                       <a:fillRect/>
                     </a:stretch>
@@ -1225,7 +1430,7 @@
                     <pic:cNvPicPr/>
                   </pic:nvPicPr>
                   <pic:blipFill>
-                    <a:blip r:embed="rId8"/>
+                    <a:blip r:embed="rId11"/>
                     <a:stretch>
                       <a:fillRect/>
                     </a:stretch>
@@ -1272,7 +1477,7 @@
                     <pic:cNvPicPr/>
                   </pic:nvPicPr>
                   <pic:blipFill>
-                    <a:blip r:embed="rId9"/>
+                    <a:blip r:embed="rId12"/>
                     <a:stretch>
                       <a:fillRect/>
                     </a:stretch>
@@ -1315,7 +1520,7 @@
                     </pic:cNvPicPr>
                   </pic:nvPicPr>
                   <pic:blipFill rotWithShape="1">
-                    <a:blip r:embed="rId10">
+                    <a:blip r:embed="rId13">
                       <a:extLst>
                         <a:ext uri="{28A0092B-C50C-407E-A947-70E740481C1C}">
                           <a14:useLocalDpi xmlns:a14="http://schemas.microsoft.com/office/drawing/2010/main" val="0"/>
@@ -1372,7 +1577,7 @@
                     </pic:cNvPicPr>
                   </pic:nvPicPr>
                   <pic:blipFill rotWithShape="1">
-                    <a:blip r:embed="rId11">
+                    <a:blip r:embed="rId14">
                       <a:extLst>
                         <a:ext uri="{28A0092B-C50C-407E-A947-70E740481C1C}">
                           <a14:useLocalDpi xmlns:a14="http://schemas.microsoft.com/office/drawing/2010/main" val="0"/>
@@ -1480,7 +1685,7 @@
                     <pic:cNvPicPr/>
                   </pic:nvPicPr>
                   <pic:blipFill>
-                    <a:blip r:embed="rId12"/>
+                    <a:blip r:embed="rId15"/>
                     <a:stretch>
                       <a:fillRect/>
                     </a:stretch>
@@ -1593,230 +1798,6 @@
             <wp:extent cx="5943600" cy="1246505"/>
             <wp:effectExtent l="0" t="0" r="0" b="0"/>
             <wp:docPr id="16" name="Grafik 16"/>
-            <wp:cNvGraphicFramePr>
-              <a:graphicFrameLocks xmlns:a="http://schemas.openxmlformats.org/drawingml/2006/main" noChangeAspect="1"/>
-            </wp:cNvGraphicFramePr>
-            <a:graphic xmlns:a="http://schemas.openxmlformats.org/drawingml/2006/main">
-              <a:graphicData uri="http://schemas.openxmlformats.org/drawingml/2006/picture">
-                <pic:pic xmlns:pic="http://schemas.openxmlformats.org/drawingml/2006/picture">
-                  <pic:nvPicPr>
-                    <pic:cNvPr id="1" name=""/>
-                    <pic:cNvPicPr/>
-                  </pic:nvPicPr>
-                  <pic:blipFill>
-                    <a:blip r:embed="rId13"/>
-                    <a:stretch>
-                      <a:fillRect/>
-                    </a:stretch>
-                  </pic:blipFill>
-                  <pic:spPr>
-                    <a:xfrm>
-                      <a:off x="0" y="0"/>
-                      <a:ext cx="5943600" cy="1246505"/>
-                    </a:xfrm>
-                    <a:prstGeom prst="rect">
-                      <a:avLst/>
-                    </a:prstGeom>
-                  </pic:spPr>
-                </pic:pic>
-              </a:graphicData>
-            </a:graphic>
-          </wp:inline>
-        </w:drawing>
-      </w:r>
-    </w:p>
-    <w:p>
-      <w:pPr>
-        <w:rPr>
-          <w:b/>
-        </w:rPr>
-      </w:pPr>
-      <w:proofErr w:type="spellStart"/>
-      <w:r>
-        <w:rPr>
-          <w:b/>
-        </w:rPr>
-        <w:t>Div</w:t>
-      </w:r>
-      <w:proofErr w:type="spellEnd"/>
-      <w:r>
-        <w:rPr>
-          <w:b/>
-        </w:rPr>
-        <w:t xml:space="preserve"> by </w:t>
-      </w:r>
-      <w:proofErr w:type="spellStart"/>
-      <w:r>
-        <w:rPr>
-          <w:b/>
-        </w:rPr>
-        <w:t>sz</w:t>
-      </w:r>
-      <w:proofErr w:type="spellEnd"/>
-    </w:p>
-    <w:p>
-      <w:pPr>
-        <w:rPr>
-          <w:b/>
-        </w:rPr>
-      </w:pPr>
-      <w:r>
-        <w:rPr>
-          <w:noProof/>
-        </w:rPr>
-        <w:drawing>
-          <wp:inline distT="0" distB="0" distL="0" distR="0" wp14:anchorId="2089D916" wp14:editId="4D966BA8">
-            <wp:extent cx="5943600" cy="1214755"/>
-            <wp:effectExtent l="0" t="0" r="0" b="4445"/>
-            <wp:docPr id="17" name="Grafik 17"/>
-            <wp:cNvGraphicFramePr>
-              <a:graphicFrameLocks xmlns:a="http://schemas.openxmlformats.org/drawingml/2006/main" noChangeAspect="1"/>
-            </wp:cNvGraphicFramePr>
-            <a:graphic xmlns:a="http://schemas.openxmlformats.org/drawingml/2006/main">
-              <a:graphicData uri="http://schemas.openxmlformats.org/drawingml/2006/picture">
-                <pic:pic xmlns:pic="http://schemas.openxmlformats.org/drawingml/2006/picture">
-                  <pic:nvPicPr>
-                    <pic:cNvPr id="1" name=""/>
-                    <pic:cNvPicPr/>
-                  </pic:nvPicPr>
-                  <pic:blipFill>
-                    <a:blip r:embed="rId14"/>
-                    <a:stretch>
-                      <a:fillRect/>
-                    </a:stretch>
-                  </pic:blipFill>
-                  <pic:spPr>
-                    <a:xfrm>
-                      <a:off x="0" y="0"/>
-                      <a:ext cx="5943600" cy="1214755"/>
-                    </a:xfrm>
-                    <a:prstGeom prst="rect">
-                      <a:avLst/>
-                    </a:prstGeom>
-                  </pic:spPr>
-                </pic:pic>
-              </a:graphicData>
-            </a:graphic>
-          </wp:inline>
-        </w:drawing>
-      </w:r>
-    </w:p>
-    <w:p>
-      <w:pPr>
-        <w:rPr>
-          <w:b/>
-        </w:rPr>
-      </w:pPr>
-    </w:p>
-    <w:p>
-      <w:pPr>
-        <w:rPr>
-          <w:b/>
-        </w:rPr>
-      </w:pPr>
-    </w:p>
-    <w:p>
-      <w:pPr>
-        <w:rPr>
-          <w:b/>
-        </w:rPr>
-      </w:pPr>
-    </w:p>
-    <w:p>
-      <w:pPr>
-        <w:rPr>
-          <w:b/>
-        </w:rPr>
-      </w:pPr>
-      <w:r>
-        <w:rPr>
-          <w:b/>
-        </w:rPr>
-        <w:t>12^2 spins</w:t>
-      </w:r>
-    </w:p>
-    <w:p>
-      <w:pPr>
-        <w:rPr>
-          <w:b/>
-        </w:rPr>
-      </w:pPr>
-      <w:r>
-        <w:rPr>
-          <w:noProof/>
-        </w:rPr>
-        <w:drawing>
-          <wp:inline distT="0" distB="0" distL="0" distR="0" wp14:anchorId="04168FD4" wp14:editId="120AF412">
-            <wp:extent cx="5943600" cy="1311910"/>
-            <wp:effectExtent l="0" t="0" r="0" b="2540"/>
-            <wp:docPr id="15" name="Grafik 15"/>
-            <wp:cNvGraphicFramePr>
-              <a:graphicFrameLocks xmlns:a="http://schemas.openxmlformats.org/drawingml/2006/main" noChangeAspect="1"/>
-            </wp:cNvGraphicFramePr>
-            <a:graphic xmlns:a="http://schemas.openxmlformats.org/drawingml/2006/main">
-              <a:graphicData uri="http://schemas.openxmlformats.org/drawingml/2006/picture">
-                <pic:pic xmlns:pic="http://schemas.openxmlformats.org/drawingml/2006/picture">
-                  <pic:nvPicPr>
-                    <pic:cNvPr id="1" name=""/>
-                    <pic:cNvPicPr/>
-                  </pic:nvPicPr>
-                  <pic:blipFill>
-                    <a:blip r:embed="rId15"/>
-                    <a:stretch>
-                      <a:fillRect/>
-                    </a:stretch>
-                  </pic:blipFill>
-                  <pic:spPr>
-                    <a:xfrm>
-                      <a:off x="0" y="0"/>
-                      <a:ext cx="5943600" cy="1311910"/>
-                    </a:xfrm>
-                    <a:prstGeom prst="rect">
-                      <a:avLst/>
-                    </a:prstGeom>
-                  </pic:spPr>
-                </pic:pic>
-              </a:graphicData>
-            </a:graphic>
-          </wp:inline>
-        </w:drawing>
-      </w:r>
-    </w:p>
-    <w:p>
-      <w:pPr>
-        <w:rPr>
-          <w:b/>
-        </w:rPr>
-      </w:pPr>
-      <w:r>
-        <w:rPr>
-          <w:b/>
-        </w:rPr>
-        <w:t>Spin distribution within voxel, off=0</w:t>
-      </w:r>
-    </w:p>
-    <w:p>
-      <w:pPr>
-        <w:rPr>
-          <w:b/>
-        </w:rPr>
-      </w:pPr>
-    </w:p>
-    <w:p>
-      <w:pPr>
-        <w:rPr>
-          <w:b/>
-        </w:rPr>
-      </w:pPr>
-      <w:r>
-        <w:rPr>
-          <w:noProof/>
-        </w:rPr>
-        <w:drawing>
-          <wp:inline distT="0" distB="0" distL="0" distR="0" wp14:anchorId="2C793B77" wp14:editId="09DB2BD2">
-            <wp:extent cx="5943600" cy="1191895"/>
-            <wp:effectExtent l="0" t="0" r="0" b="8255"/>
-            <wp:docPr id="14" name="Grafik 14"/>
             <wp:cNvGraphicFramePr>
               <a:graphicFrameLocks xmlns:a="http://schemas.openxmlformats.org/drawingml/2006/main" noChangeAspect="1"/>
             </wp:cNvGraphicFramePr>
@@ -1836,7 +1817,7 @@
                   <pic:spPr>
                     <a:xfrm>
                       <a:off x="0" y="0"/>
-                      <a:ext cx="5943600" cy="1191895"/>
+                      <a:ext cx="5943600" cy="1246505"/>
                     </a:xfrm>
                     <a:prstGeom prst="rect">
                       <a:avLst/>
@@ -1855,40 +1836,28 @@
           <w:b/>
         </w:rPr>
       </w:pPr>
-      <w:r>
-        <w:rPr>
-          <w:b/>
-        </w:rPr>
-        <w:t>Spin distribution within voxel, off=1/dim</w:t>
-      </w:r>
-    </w:p>
-    <w:p>
-      <w:pPr>
-        <w:rPr>
-          <w:b/>
-        </w:rPr>
-      </w:pPr>
-    </w:p>
-    <w:p>
-      <w:pPr>
-        <w:rPr>
-          <w:b/>
-        </w:rPr>
-      </w:pPr>
-    </w:p>
-    <w:p>
-      <w:pPr>
-        <w:rPr>
-          <w:b/>
-        </w:rPr>
-      </w:pPr>
-      <w:r>
-        <w:rPr>
-          <w:b/>
-        </w:rPr>
-        <w:lastRenderedPageBreak/>
-        <w:t>26^2 spins</w:t>
-      </w:r>
+      <w:proofErr w:type="spellStart"/>
+      <w:r>
+        <w:rPr>
+          <w:b/>
+        </w:rPr>
+        <w:t>Div</w:t>
+      </w:r>
+      <w:proofErr w:type="spellEnd"/>
+      <w:r>
+        <w:rPr>
+          <w:b/>
+        </w:rPr>
+        <w:t xml:space="preserve"> by </w:t>
+      </w:r>
+      <w:proofErr w:type="spellStart"/>
+      <w:r>
+        <w:rPr>
+          <w:b/>
+        </w:rPr>
+        <w:t>sz</w:t>
+      </w:r>
+      <w:proofErr w:type="spellEnd"/>
     </w:p>
     <w:p>
       <w:pPr>
@@ -1901,10 +1870,10 @@
           <w:noProof/>
         </w:rPr>
         <w:drawing>
-          <wp:inline distT="0" distB="0" distL="0" distR="0" wp14:anchorId="3F0081EE" wp14:editId="468E0AF4">
-            <wp:extent cx="5943600" cy="1306195"/>
-            <wp:effectExtent l="0" t="0" r="0" b="8255"/>
-            <wp:docPr id="12" name="Grafik 12"/>
+          <wp:inline distT="0" distB="0" distL="0" distR="0" wp14:anchorId="2089D916" wp14:editId="4D966BA8">
+            <wp:extent cx="5943600" cy="1214755"/>
+            <wp:effectExtent l="0" t="0" r="0" b="4445"/>
+            <wp:docPr id="17" name="Grafik 17"/>
             <wp:cNvGraphicFramePr>
               <a:graphicFrameLocks xmlns:a="http://schemas.openxmlformats.org/drawingml/2006/main" noChangeAspect="1"/>
             </wp:cNvGraphicFramePr>
@@ -1924,7 +1893,7 @@
                   <pic:spPr>
                     <a:xfrm>
                       <a:off x="0" y="0"/>
-                      <a:ext cx="5943600" cy="1306195"/>
+                      <a:ext cx="5943600" cy="1214755"/>
                     </a:xfrm>
                     <a:prstGeom prst="rect">
                       <a:avLst/>
@@ -1943,19 +1912,33 @@
           <w:b/>
         </w:rPr>
       </w:pPr>
-      <w:r>
-        <w:rPr>
-          <w:b/>
-        </w:rPr>
-        <w:t>Spin distribution within voxel, off=0</w:t>
-      </w:r>
-    </w:p>
-    <w:p>
-      <w:pPr>
-        <w:rPr>
-          <w:b/>
-        </w:rPr>
-      </w:pPr>
+    </w:p>
+    <w:p>
+      <w:pPr>
+        <w:rPr>
+          <w:b/>
+        </w:rPr>
+      </w:pPr>
+    </w:p>
+    <w:p>
+      <w:pPr>
+        <w:rPr>
+          <w:b/>
+        </w:rPr>
+      </w:pPr>
+    </w:p>
+    <w:p>
+      <w:pPr>
+        <w:rPr>
+          <w:b/>
+        </w:rPr>
+      </w:pPr>
+      <w:r>
+        <w:rPr>
+          <w:b/>
+        </w:rPr>
+        <w:t>12^2 spins</w:t>
+      </w:r>
     </w:p>
     <w:p>
       <w:pPr>
@@ -1968,10 +1951,10 @@
           <w:noProof/>
         </w:rPr>
         <w:drawing>
-          <wp:inline distT="0" distB="0" distL="0" distR="0" wp14:anchorId="74EBF9AB" wp14:editId="360B83C4">
-            <wp:extent cx="5943600" cy="1249680"/>
-            <wp:effectExtent l="0" t="0" r="0" b="7620"/>
-            <wp:docPr id="13" name="Grafik 13"/>
+          <wp:inline distT="0" distB="0" distL="0" distR="0" wp14:anchorId="04168FD4" wp14:editId="120AF412">
+            <wp:extent cx="5943600" cy="1311910"/>
+            <wp:effectExtent l="0" t="0" r="0" b="2540"/>
+            <wp:docPr id="15" name="Grafik 15"/>
             <wp:cNvGraphicFramePr>
               <a:graphicFrameLocks xmlns:a="http://schemas.openxmlformats.org/drawingml/2006/main" noChangeAspect="1"/>
             </wp:cNvGraphicFramePr>
@@ -1991,7 +1974,7 @@
                   <pic:spPr>
                     <a:xfrm>
                       <a:off x="0" y="0"/>
-                      <a:ext cx="5943600" cy="1249680"/>
+                      <a:ext cx="5943600" cy="1311910"/>
                     </a:xfrm>
                     <a:prstGeom prst="rect">
                       <a:avLst/>
@@ -2014,36 +1997,8 @@
         <w:rPr>
           <w:b/>
         </w:rPr>
-        <w:t>Spin distribution within voxel, off=1/dim</w:t>
-      </w:r>
-    </w:p>
-    <w:p>
-      <w:pPr>
-        <w:rPr>
-          <w:b/>
-        </w:rPr>
-      </w:pPr>
-    </w:p>
-    <w:p>
-      <w:pPr>
-        <w:rPr>
-          <w:b/>
-        </w:rPr>
-      </w:pPr>
-    </w:p>
-    <w:p>
-      <w:pPr>
-        <w:rPr>
-          <w:b/>
-        </w:rPr>
-      </w:pPr>
-    </w:p>
-    <w:p>
-      <w:pPr>
-        <w:rPr>
-          <w:b/>
-        </w:rPr>
-      </w:pPr>
+        <w:t>Spin distribution within voxel, off=0</w:t>
+      </w:r>
     </w:p>
     <w:p>
       <w:pPr>
@@ -2063,10 +2018,10 @@
           <w:noProof/>
         </w:rPr>
         <w:drawing>
-          <wp:inline distT="0" distB="0" distL="0" distR="0" wp14:anchorId="704FD792" wp14:editId="178AA7F0">
-            <wp:extent cx="5943600" cy="2472055"/>
-            <wp:effectExtent l="0" t="0" r="0" b="4445"/>
-            <wp:docPr id="11" name="Grafik 11"/>
+          <wp:inline distT="0" distB="0" distL="0" distR="0" wp14:anchorId="2C793B77" wp14:editId="09DB2BD2">
+            <wp:extent cx="5943600" cy="1191895"/>
+            <wp:effectExtent l="0" t="0" r="0" b="8255"/>
+            <wp:docPr id="14" name="Grafik 14"/>
             <wp:cNvGraphicFramePr>
               <a:graphicFrameLocks xmlns:a="http://schemas.openxmlformats.org/drawingml/2006/main" noChangeAspect="1"/>
             </wp:cNvGraphicFramePr>
@@ -2086,7 +2041,7 @@
                   <pic:spPr>
                     <a:xfrm>
                       <a:off x="0" y="0"/>
-                      <a:ext cx="5943600" cy="2472055"/>
+                      <a:ext cx="5943600" cy="1191895"/>
                     </a:xfrm>
                     <a:prstGeom prst="rect">
                       <a:avLst/>
@@ -2109,16 +2064,36 @@
         <w:rPr>
           <w:b/>
         </w:rPr>
-        <w:t xml:space="preserve">Spoiled GRE: With </w:t>
-      </w:r>
-      <w:proofErr w:type="spellStart"/>
-      <w:r>
-        <w:rPr>
-          <w:b/>
-        </w:rPr>
-        <w:t>pervec</w:t>
-      </w:r>
-      <w:proofErr w:type="spellEnd"/>
+        <w:t>Spin distribution within voxel, off=1/dim</w:t>
+      </w:r>
+    </w:p>
+    <w:p>
+      <w:pPr>
+        <w:rPr>
+          <w:b/>
+        </w:rPr>
+      </w:pPr>
+    </w:p>
+    <w:p>
+      <w:pPr>
+        <w:rPr>
+          <w:b/>
+        </w:rPr>
+      </w:pPr>
+    </w:p>
+    <w:p>
+      <w:pPr>
+        <w:rPr>
+          <w:b/>
+        </w:rPr>
+      </w:pPr>
+      <w:r>
+        <w:rPr>
+          <w:b/>
+        </w:rPr>
+        <w:lastRenderedPageBreak/>
+        <w:t>26^2 spins</w:t>
+      </w:r>
     </w:p>
     <w:p>
       <w:pPr>
@@ -2130,12 +2105,11 @@
         <w:rPr>
           <w:noProof/>
         </w:rPr>
-        <w:lastRenderedPageBreak/>
         <w:drawing>
-          <wp:inline distT="0" distB="0" distL="0" distR="0" wp14:anchorId="0EDE7F87" wp14:editId="654A59FF">
-            <wp:extent cx="5943600" cy="2524760"/>
-            <wp:effectExtent l="0" t="0" r="0" b="8890"/>
-            <wp:docPr id="10" name="Grafik 10"/>
+          <wp:inline distT="0" distB="0" distL="0" distR="0" wp14:anchorId="3F0081EE" wp14:editId="468E0AF4">
+            <wp:extent cx="5943600" cy="1306195"/>
+            <wp:effectExtent l="0" t="0" r="0" b="8255"/>
+            <wp:docPr id="12" name="Grafik 12"/>
             <wp:cNvGraphicFramePr>
               <a:graphicFrameLocks xmlns:a="http://schemas.openxmlformats.org/drawingml/2006/main" noChangeAspect="1"/>
             </wp:cNvGraphicFramePr>
@@ -2155,6 +2129,237 @@
                   <pic:spPr>
                     <a:xfrm>
                       <a:off x="0" y="0"/>
+                      <a:ext cx="5943600" cy="1306195"/>
+                    </a:xfrm>
+                    <a:prstGeom prst="rect">
+                      <a:avLst/>
+                    </a:prstGeom>
+                  </pic:spPr>
+                </pic:pic>
+              </a:graphicData>
+            </a:graphic>
+          </wp:inline>
+        </w:drawing>
+      </w:r>
+    </w:p>
+    <w:p>
+      <w:pPr>
+        <w:rPr>
+          <w:b/>
+        </w:rPr>
+      </w:pPr>
+      <w:r>
+        <w:rPr>
+          <w:b/>
+        </w:rPr>
+        <w:t>Spin distribution within voxel, off=0</w:t>
+      </w:r>
+    </w:p>
+    <w:p>
+      <w:pPr>
+        <w:rPr>
+          <w:b/>
+        </w:rPr>
+      </w:pPr>
+    </w:p>
+    <w:p>
+      <w:pPr>
+        <w:rPr>
+          <w:b/>
+        </w:rPr>
+      </w:pPr>
+      <w:r>
+        <w:rPr>
+          <w:noProof/>
+        </w:rPr>
+        <w:drawing>
+          <wp:inline distT="0" distB="0" distL="0" distR="0" wp14:anchorId="74EBF9AB" wp14:editId="360B83C4">
+            <wp:extent cx="5943600" cy="1249680"/>
+            <wp:effectExtent l="0" t="0" r="0" b="7620"/>
+            <wp:docPr id="13" name="Grafik 13"/>
+            <wp:cNvGraphicFramePr>
+              <a:graphicFrameLocks xmlns:a="http://schemas.openxmlformats.org/drawingml/2006/main" noChangeAspect="1"/>
+            </wp:cNvGraphicFramePr>
+            <a:graphic xmlns:a="http://schemas.openxmlformats.org/drawingml/2006/main">
+              <a:graphicData uri="http://schemas.openxmlformats.org/drawingml/2006/picture">
+                <pic:pic xmlns:pic="http://schemas.openxmlformats.org/drawingml/2006/picture">
+                  <pic:nvPicPr>
+                    <pic:cNvPr id="1" name=""/>
+                    <pic:cNvPicPr/>
+                  </pic:nvPicPr>
+                  <pic:blipFill>
+                    <a:blip r:embed="rId21"/>
+                    <a:stretch>
+                      <a:fillRect/>
+                    </a:stretch>
+                  </pic:blipFill>
+                  <pic:spPr>
+                    <a:xfrm>
+                      <a:off x="0" y="0"/>
+                      <a:ext cx="5943600" cy="1249680"/>
+                    </a:xfrm>
+                    <a:prstGeom prst="rect">
+                      <a:avLst/>
+                    </a:prstGeom>
+                  </pic:spPr>
+                </pic:pic>
+              </a:graphicData>
+            </a:graphic>
+          </wp:inline>
+        </w:drawing>
+      </w:r>
+    </w:p>
+    <w:p>
+      <w:pPr>
+        <w:rPr>
+          <w:b/>
+        </w:rPr>
+      </w:pPr>
+      <w:r>
+        <w:rPr>
+          <w:b/>
+        </w:rPr>
+        <w:t>Spin distribution within voxel, off=1/dim</w:t>
+      </w:r>
+    </w:p>
+    <w:p>
+      <w:pPr>
+        <w:rPr>
+          <w:b/>
+        </w:rPr>
+      </w:pPr>
+    </w:p>
+    <w:p>
+      <w:pPr>
+        <w:rPr>
+          <w:b/>
+        </w:rPr>
+      </w:pPr>
+    </w:p>
+    <w:p>
+      <w:pPr>
+        <w:rPr>
+          <w:b/>
+        </w:rPr>
+      </w:pPr>
+    </w:p>
+    <w:p>
+      <w:pPr>
+        <w:rPr>
+          <w:b/>
+        </w:rPr>
+      </w:pPr>
+    </w:p>
+    <w:p>
+      <w:pPr>
+        <w:rPr>
+          <w:b/>
+        </w:rPr>
+      </w:pPr>
+    </w:p>
+    <w:p>
+      <w:pPr>
+        <w:rPr>
+          <w:b/>
+        </w:rPr>
+      </w:pPr>
+      <w:r>
+        <w:rPr>
+          <w:noProof/>
+        </w:rPr>
+        <w:drawing>
+          <wp:inline distT="0" distB="0" distL="0" distR="0" wp14:anchorId="704FD792" wp14:editId="178AA7F0">
+            <wp:extent cx="5943600" cy="2472055"/>
+            <wp:effectExtent l="0" t="0" r="0" b="4445"/>
+            <wp:docPr id="11" name="Grafik 11"/>
+            <wp:cNvGraphicFramePr>
+              <a:graphicFrameLocks xmlns:a="http://schemas.openxmlformats.org/drawingml/2006/main" noChangeAspect="1"/>
+            </wp:cNvGraphicFramePr>
+            <a:graphic xmlns:a="http://schemas.openxmlformats.org/drawingml/2006/main">
+              <a:graphicData uri="http://schemas.openxmlformats.org/drawingml/2006/picture">
+                <pic:pic xmlns:pic="http://schemas.openxmlformats.org/drawingml/2006/picture">
+                  <pic:nvPicPr>
+                    <pic:cNvPr id="1" name=""/>
+                    <pic:cNvPicPr/>
+                  </pic:nvPicPr>
+                  <pic:blipFill>
+                    <a:blip r:embed="rId22"/>
+                    <a:stretch>
+                      <a:fillRect/>
+                    </a:stretch>
+                  </pic:blipFill>
+                  <pic:spPr>
+                    <a:xfrm>
+                      <a:off x="0" y="0"/>
+                      <a:ext cx="5943600" cy="2472055"/>
+                    </a:xfrm>
+                    <a:prstGeom prst="rect">
+                      <a:avLst/>
+                    </a:prstGeom>
+                  </pic:spPr>
+                </pic:pic>
+              </a:graphicData>
+            </a:graphic>
+          </wp:inline>
+        </w:drawing>
+      </w:r>
+    </w:p>
+    <w:p>
+      <w:pPr>
+        <w:rPr>
+          <w:b/>
+        </w:rPr>
+      </w:pPr>
+      <w:r>
+        <w:rPr>
+          <w:b/>
+        </w:rPr>
+        <w:t xml:space="preserve">Spoiled GRE: With </w:t>
+      </w:r>
+      <w:proofErr w:type="spellStart"/>
+      <w:r>
+        <w:rPr>
+          <w:b/>
+        </w:rPr>
+        <w:t>pervec</w:t>
+      </w:r>
+      <w:proofErr w:type="spellEnd"/>
+    </w:p>
+    <w:p>
+      <w:pPr>
+        <w:rPr>
+          <w:b/>
+        </w:rPr>
+      </w:pPr>
+      <w:r>
+        <w:rPr>
+          <w:noProof/>
+        </w:rPr>
+        <w:lastRenderedPageBreak/>
+        <w:drawing>
+          <wp:inline distT="0" distB="0" distL="0" distR="0" wp14:anchorId="0EDE7F87" wp14:editId="654A59FF">
+            <wp:extent cx="5943600" cy="2524760"/>
+            <wp:effectExtent l="0" t="0" r="0" b="8890"/>
+            <wp:docPr id="10" name="Grafik 10"/>
+            <wp:cNvGraphicFramePr>
+              <a:graphicFrameLocks xmlns:a="http://schemas.openxmlformats.org/drawingml/2006/main" noChangeAspect="1"/>
+            </wp:cNvGraphicFramePr>
+            <a:graphic xmlns:a="http://schemas.openxmlformats.org/drawingml/2006/main">
+              <a:graphicData uri="http://schemas.openxmlformats.org/drawingml/2006/picture">
+                <pic:pic xmlns:pic="http://schemas.openxmlformats.org/drawingml/2006/picture">
+                  <pic:nvPicPr>
+                    <pic:cNvPr id="1" name=""/>
+                    <pic:cNvPicPr/>
+                  </pic:nvPicPr>
+                  <pic:blipFill>
+                    <a:blip r:embed="rId23"/>
+                    <a:stretch>
+                      <a:fillRect/>
+                    </a:stretch>
+                  </pic:blipFill>
+                  <pic:spPr>
+                    <a:xfrm>
+                      <a:off x="0" y="0"/>
                       <a:ext cx="5943600" cy="2524760"/>
                     </a:xfrm>
                     <a:prstGeom prst="rect">
@@ -2251,7 +2456,7 @@
                     </pic:cNvPicPr>
                   </pic:nvPicPr>
                   <pic:blipFill rotWithShape="1">
-                    <a:blip r:embed="rId11">
+                    <a:blip r:embed="rId14">
                       <a:extLst>
                         <a:ext uri="{28A0092B-C50C-407E-A947-70E740481C1C}">
                           <a14:useLocalDpi xmlns:a14="http://schemas.microsoft.com/office/drawing/2010/main" val="0"/>
@@ -2313,7 +2518,7 @@
                     <pic:cNvPicPr/>
                   </pic:nvPicPr>
                   <pic:blipFill>
-                    <a:blip r:embed="rId21"/>
+                    <a:blip r:embed="rId24"/>
                     <a:stretch>
                       <a:fillRect/>
                     </a:stretch>
@@ -2363,7 +2568,7 @@
                     </pic:cNvPicPr>
                   </pic:nvPicPr>
                   <pic:blipFill>
-                    <a:blip r:embed="rId10">
+                    <a:blip r:embed="rId13">
                       <a:extLst>
                         <a:ext uri="{28A0092B-C50C-407E-A947-70E740481C1C}">
                           <a14:useLocalDpi xmlns:a14="http://schemas.microsoft.com/office/drawing/2010/main" val="0"/>
@@ -2503,7 +2708,7 @@
                     </pic:cNvPicPr>
                   </pic:nvPicPr>
                   <pic:blipFill>
-                    <a:blip r:embed="rId22">
+                    <a:blip r:embed="rId25">
                       <a:extLst>
                         <a:ext uri="{28A0092B-C50C-407E-A947-70E740481C1C}">
                           <a14:useLocalDpi xmlns:a14="http://schemas.microsoft.com/office/drawing/2010/main" val="0"/>
@@ -2595,7 +2800,7 @@
                     </pic:cNvPicPr>
                   </pic:nvPicPr>
                   <pic:blipFill>
-                    <a:blip r:embed="rId23">
+                    <a:blip r:embed="rId26">
                       <a:extLst>
                         <a:ext uri="{28A0092B-C50C-407E-A947-70E740481C1C}">
                           <a14:useLocalDpi xmlns:a14="http://schemas.microsoft.com/office/drawing/2010/main" val="0"/>
@@ -2688,7 +2893,7 @@
                     </pic:cNvPicPr>
                   </pic:nvPicPr>
                   <pic:blipFill>
-                    <a:blip r:embed="rId24">
+                    <a:blip r:embed="rId27">
                       <a:extLst>
                         <a:ext uri="{28A0092B-C50C-407E-A947-70E740481C1C}">
                           <a14:useLocalDpi xmlns:a14="http://schemas.microsoft.com/office/drawing/2010/main" val="0"/>
@@ -2767,7 +2972,7 @@
                     </pic:cNvPicPr>
                   </pic:nvPicPr>
                   <pic:blipFill>
-                    <a:blip r:embed="rId25">
+                    <a:blip r:embed="rId28">
                       <a:extLst>
                         <a:ext uri="{28A0092B-C50C-407E-A947-70E740481C1C}">
                           <a14:useLocalDpi xmlns:a14="http://schemas.microsoft.com/office/drawing/2010/main" val="0"/>
@@ -2894,7 +3099,7 @@
                     <pic:cNvPicPr/>
                   </pic:nvPicPr>
                   <pic:blipFill>
-                    <a:blip r:embed="rId26"/>
+                    <a:blip r:embed="rId29"/>
                     <a:stretch>
                       <a:fillRect/>
                     </a:stretch>
@@ -2970,7 +3175,7 @@
                     <pic:cNvPicPr/>
                   </pic:nvPicPr>
                   <pic:blipFill>
-                    <a:blip r:embed="rId27"/>
+                    <a:blip r:embed="rId30"/>
                     <a:stretch>
                       <a:fillRect/>
                     </a:stretch>

</xml_diff>